<commit_message>
figure updates; kelp vs kelp
</commit_message>
<xml_diff>
--- a/Flagstone paper/Writing/OCNMS Manuscript jfs.docx
+++ b/Flagstone paper/Writing/OCNMS Manuscript jfs.docx
@@ -1,6 +1,6 @@
 
 <file path=word/document.xml><?xml version="1.0" encoding="utf-8"?>
-<w:document xmlns:wpc="http://schemas.microsoft.com/office/word/2010/wordprocessingCanvas" xmlns:cx="http://schemas.microsoft.com/office/drawing/2014/chartex" xmlns:cx1="http://schemas.microsoft.com/office/drawing/2015/9/8/chartex" xmlns:cx2="http://schemas.microsoft.com/office/drawing/2015/10/21/chartex" xmlns:cx3="http://schemas.microsoft.com/office/drawing/2016/5/9/chartex" xmlns:cx4="http://schemas.microsoft.com/office/drawing/2016/5/10/chartex" xmlns:cx5="http://schemas.microsoft.com/office/drawing/2016/5/11/chartex" xmlns:cx6="http://schemas.microsoft.com/office/drawing/2016/5/12/chartex" xmlns:cx7="http://schemas.microsoft.com/office/drawing/2016/5/13/chartex" xmlns:cx8="http://schemas.microsoft.com/office/drawing/2016/5/14/chartex" xmlns:mc="http://schemas.openxmlformats.org/markup-compatibility/2006" xmlns:aink="http://schemas.microsoft.com/office/drawing/2016/ink" xmlns:am3d="http://schemas.microsoft.com/office/drawing/2017/model3d" xmlns:o="urn:schemas-microsoft-com:office:office" xmlns:r="http://schemas.openxmlformats.org/officeDocument/2006/relationships" xmlns:m="http://schemas.openxmlformats.org/officeDocument/2006/math" xmlns:v="urn:schemas-microsoft-com:vml" xmlns:wp14="http://schemas.microsoft.com/office/word/2010/wordprocessingDrawing" xmlns:wp="http://schemas.openxmlformats.org/drawingml/2006/wordprocessingDrawing" xmlns:w10="urn:schemas-microsoft-com:office:word" xmlns:w="http://schemas.openxmlformats.org/wordprocessingml/2006/main" xmlns:w14="http://schemas.microsoft.com/office/word/2010/wordml" xmlns:w15="http://schemas.microsoft.com/office/word/2012/wordml" xmlns:w16cex="http://schemas.microsoft.com/office/word/2018/wordml/cex" xmlns:w16cid="http://schemas.microsoft.com/office/word/2016/wordml/cid" xmlns:w16="http://schemas.microsoft.com/office/word/2018/wordml" xmlns:w16se="http://schemas.microsoft.com/office/word/2015/wordml/symex" xmlns:wpg="http://schemas.microsoft.com/office/word/2010/wordprocessingGroup" xmlns:wpi="http://schemas.microsoft.com/office/word/2010/wordprocessingInk" xmlns:wne="http://schemas.microsoft.com/office/word/2006/wordml" xmlns:wps="http://schemas.microsoft.com/office/word/2010/wordprocessingShape" mc:Ignorable="w14 w15 w16se w16cid w16 w16cex wp14">
+<w:document xmlns:wpc="http://schemas.microsoft.com/office/word/2010/wordprocessingCanvas" xmlns:cx="http://schemas.microsoft.com/office/drawing/2014/chartex" xmlns:cx1="http://schemas.microsoft.com/office/drawing/2015/9/8/chartex" xmlns:mc="http://schemas.openxmlformats.org/markup-compatibility/2006" xmlns:o="urn:schemas-microsoft-com:office:office" xmlns:r="http://schemas.openxmlformats.org/officeDocument/2006/relationships" xmlns:m="http://schemas.openxmlformats.org/officeDocument/2006/math" xmlns:v="urn:schemas-microsoft-com:vml" xmlns:wp14="http://schemas.microsoft.com/office/word/2010/wordprocessingDrawing" xmlns:wp="http://schemas.openxmlformats.org/drawingml/2006/wordprocessingDrawing" xmlns:w10="urn:schemas-microsoft-com:office:word" xmlns:w="http://schemas.openxmlformats.org/wordprocessingml/2006/main" xmlns:w14="http://schemas.microsoft.com/office/word/2010/wordml" xmlns:w15="http://schemas.microsoft.com/office/word/2012/wordml" xmlns:w16se="http://schemas.microsoft.com/office/word/2015/wordml/symex" xmlns:wpg="http://schemas.microsoft.com/office/word/2010/wordprocessingGroup" xmlns:wpi="http://schemas.microsoft.com/office/word/2010/wordprocessingInk" xmlns:wne="http://schemas.microsoft.com/office/word/2006/wordml" xmlns:wps="http://schemas.microsoft.com/office/word/2010/wordprocessingShape" mc:Ignorable="w14 w15 w16se wp14">
   <w:body>
     <w:p>
       <w:pPr>
@@ -23,82 +23,82 @@
       </w:r>
     </w:p>
     <w:p>
+      <w:r>
+        <w:t>Tolimieri, N.</w:t>
+      </w:r>
+    </w:p>
+    <w:p>
+      <w:r>
+        <w:t xml:space="preserve">Liu, O. </w:t>
+      </w:r>
+    </w:p>
+    <w:p>
       <w:proofErr w:type="spellStart"/>
       <w:r>
-        <w:t>Tolimieri</w:t>
+        <w:t>Sullaway</w:t>
       </w:r>
       <w:proofErr w:type="spellEnd"/>
       <w:r>
-        <w:t>, N.</w:t>
-      </w:r>
-    </w:p>
-    <w:p>
-      <w:r>
-        <w:t xml:space="preserve">Liu, O. </w:t>
-      </w:r>
-    </w:p>
-    <w:p>
+        <w:t xml:space="preserve">, </w:t>
+      </w:r>
       <w:proofErr w:type="spellStart"/>
       <w:r>
-        <w:t>Sullaway</w:t>
+        <w:t>G</w:t>
+      </w:r>
+      <w:r>
+        <w:t>sul</w:t>
       </w:r>
       <w:proofErr w:type="spellEnd"/>
       <w:r>
-        <w:t xml:space="preserve">, </w:t>
-      </w:r>
+        <w:t>.</w:t>
+      </w:r>
+    </w:p>
+    <w:p>
+      <w:r>
+        <w:t>Samhouri, J.</w:t>
+      </w:r>
+    </w:p>
+    <w:p>
+      <w:r>
+        <w:t xml:space="preserve">Harvey, </w:t>
+      </w:r>
+      <w:proofErr w:type="gramStart"/>
+      <w:r>
+        <w:t>C.</w:t>
+      </w:r>
+      <w:r>
+        <w:t>.</w:t>
+      </w:r>
+      <w:proofErr w:type="gramEnd"/>
+    </w:p>
+    <w:p>
+      <w:r>
+        <w:t xml:space="preserve">Shelton, </w:t>
+      </w:r>
+      <w:r>
+        <w:t>A.</w:t>
+      </w:r>
+    </w:p>
+    <w:p>
+      <w:r>
+        <w:t>Andrews, K.</w:t>
+      </w:r>
+    </w:p>
+    <w:p>
+      <w:r>
+        <w:t>Williams, G</w:t>
+      </w:r>
+      <w:r>
+        <w:t>.</w:t>
+      </w:r>
+    </w:p>
+    <w:p>
       <w:proofErr w:type="spellStart"/>
       <w:r>
-        <w:t>G</w:t>
-      </w:r>
-      <w:r>
-        <w:t>sul</w:t>
+        <w:t>Lonhart</w:t>
       </w:r>
       <w:proofErr w:type="spellEnd"/>
       <w:r>
-        <w:t>.</w:t>
-      </w:r>
-    </w:p>
-    <w:p>
-      <w:r>
-        <w:t>Samhouri, J.</w:t>
-      </w:r>
-    </w:p>
-    <w:p>
-      <w:r>
-        <w:t>Harvey, C.</w:t>
-      </w:r>
-      <w:r>
-        <w:t>.</w:t>
-      </w:r>
-    </w:p>
-    <w:p>
-      <w:r>
-        <w:t xml:space="preserve">Shelton, </w:t>
-      </w:r>
-      <w:r>
-        <w:t>A.</w:t>
-      </w:r>
-    </w:p>
-    <w:p>
-      <w:r>
-        <w:t>Andrews, K.</w:t>
-      </w:r>
-    </w:p>
-    <w:p>
-      <w:r>
-        <w:t>Williams, G</w:t>
-      </w:r>
-      <w:r>
-        <w:t>.</w:t>
-      </w:r>
-    </w:p>
-    <w:p>
-      <w:proofErr w:type="spellStart"/>
-      <w:r>
-        <w:t>Lonhart</w:t>
-      </w:r>
-      <w:proofErr w:type="spellEnd"/>
-      <w:r>
         <w:t xml:space="preserve">, S. </w:t>
       </w:r>
     </w:p>
@@ -127,13 +127,29 @@
         </w:rPr>
       </w:pPr>
       <w:r>
-        <w:t xml:space="preserve">Whoever else.. </w:t>
-      </w:r>
+        <w:t>Whoever else</w:t>
+      </w:r>
+      <w:proofErr w:type="gramStart"/>
+      <w:r>
+        <w:t>..</w:t>
+      </w:r>
+      <w:proofErr w:type="gramEnd"/>
+      <w:r>
+        <w:t xml:space="preserve"> </w:t>
+      </w:r>
+      <w:proofErr w:type="gramStart"/>
       <w:r>
         <w:rPr>
           <w:color w:val="FF0000"/>
         </w:rPr>
-        <w:t>no particular order above</w:t>
+        <w:t>no</w:t>
+      </w:r>
+      <w:proofErr w:type="gramEnd"/>
+      <w:r>
+        <w:rPr>
+          <w:color w:val="FF0000"/>
+        </w:rPr>
+        <w:t xml:space="preserve"> particular order above</w:t>
       </w:r>
       <w:r>
         <w:rPr>
@@ -287,10 +303,7 @@
       </w:ins>
       <w:ins w:id="15" w:author="jameal samhouri" w:date="2021-07-09T14:27:00Z">
         <w:r>
-          <w:t>Big topics across the board seem to be 1) urchins &amp; release from predation &amp; effects on kelp; 2) kelp declines due to temperature</w:t>
-        </w:r>
-        <w:r>
-          <w:t xml:space="preserve"> </w:t>
+          <w:t xml:space="preserve">Big topics across the board seem to be 1) urchins &amp; release from predation &amp; effects on kelp; 2) kelp declines due to temperature </w:t>
         </w:r>
       </w:ins>
     </w:p>
@@ -463,10 +476,7 @@
         </w:r>
         <w:proofErr w:type="spellEnd"/>
         <w:r>
-          <w:t xml:space="preserve"> are predators on important grazers that modify kelp abundance (through space competition and/or herbivory).</w:t>
-        </w:r>
-        <w:r>
-          <w:t xml:space="preserve"> Challenged by recent disease outbreak.</w:t>
+          <w:t xml:space="preserve"> are predators on important grazers that modify kelp abundance (through space competition and/or herbivory). Challenged by recent disease outbreak.</w:t>
         </w:r>
       </w:ins>
     </w:p>
@@ -509,10 +519,7 @@
       </w:pPr>
       <w:ins w:id="37" w:author="jameal samhouri" w:date="2021-07-09T14:32:00Z">
         <w:r>
-          <w:t>With more sea urchins, kelp could decline.</w:t>
-        </w:r>
-        <w:r>
-          <w:t xml:space="preserve"> Combined</w:t>
+          <w:t>With more sea urchins, kelp could decline. Combined</w:t>
         </w:r>
       </w:ins>
       <w:ins w:id="38" w:author="jameal samhouri" w:date="2021-07-09T14:33:00Z">
@@ -601,8 +608,13 @@
         <w:r>
           <w:t xml:space="preserve">Note </w:t>
         </w:r>
-        <w:r>
-          <w:t xml:space="preserve">We don't have the pre-data to look at the magnitude of change due to the heatwave (except for a few </w:t>
+        <w:proofErr w:type="gramStart"/>
+        <w:r>
+          <w:t>We</w:t>
+        </w:r>
+        <w:proofErr w:type="gramEnd"/>
+        <w:r>
+          <w:t xml:space="preserve"> don't have the pre-data to look at the magnitude of change due to the heatwave (except for a few </w:t>
         </w:r>
         <w:proofErr w:type="spellStart"/>
         <w:r>
@@ -727,9 +739,14 @@
           </w:pPr>
         </w:pPrChange>
       </w:pPr>
+      <w:proofErr w:type="gramStart"/>
       <w:ins w:id="61" w:author="jameal samhouri" w:date="2021-07-09T14:31:00Z">
         <w:r>
-          <w:t xml:space="preserve">temperatures aren't so high up in </w:t>
+          <w:t>temperatures</w:t>
+        </w:r>
+        <w:proofErr w:type="gramEnd"/>
+        <w:r>
+          <w:t xml:space="preserve"> aren't so high up in </w:t>
         </w:r>
         <w:proofErr w:type="spellStart"/>
         <w:r>
@@ -779,12 +796,14 @@
           <w:ins w:id="65" w:author="jameal samhouri" w:date="2021-07-09T14:34:00Z"/>
         </w:rPr>
       </w:pPr>
+      <w:proofErr w:type="gramStart"/>
       <w:ins w:id="66" w:author="jameal samhouri" w:date="2021-07-09T14:31:00Z">
         <w:r>
-          <w:t xml:space="preserve">functional redundancy. </w:t>
-        </w:r>
-        <w:r>
-          <w:t>We have otters + sea stars for predators.</w:t>
+          <w:t>functional</w:t>
+        </w:r>
+        <w:proofErr w:type="gramEnd"/>
+        <w:r>
+          <w:t xml:space="preserve"> redundancy. We have otters + sea stars for predators.</w:t>
         </w:r>
       </w:ins>
     </w:p>
@@ -808,13 +827,7 @@
       </w:ins>
       <w:ins w:id="69" w:author="jameal samhouri" w:date="2021-07-09T14:34:00Z">
         <w:r>
-          <w:t>Our monitoring began coincident with the 2014-16 marine heatwave, so we can't really test for impacts. But at a minimum the heatwave likely affected kelp and rockfish recruitment dynamics</w:t>
-        </w:r>
-        <w:r>
-          <w:t xml:space="preserve">. </w:t>
-        </w:r>
-        <w:r>
-          <w:t xml:space="preserve">Only possible way to think about impacts is to bring in </w:t>
+          <w:t xml:space="preserve">Our monitoring began coincident with the 2014-16 marine heatwave, so we can't really test for impacts. But at a minimum the heatwave likely affected kelp and rockfish recruitment dynamics. Only possible way to think about impacts is to bring in </w:t>
         </w:r>
         <w:r>
           <w:lastRenderedPageBreak/>
@@ -2071,11 +2084,16 @@
       <w:r>
         <w:t xml:space="preserve">California </w:t>
       </w:r>
-      <w:r>
-        <w:t xml:space="preserve">sheepshead </w:t>
-      </w:r>
       <w:proofErr w:type="spellStart"/>
       <w:r>
+        <w:t>sheepshead</w:t>
+      </w:r>
+      <w:proofErr w:type="spellEnd"/>
+      <w:r>
+        <w:t xml:space="preserve"> </w:t>
+      </w:r>
+      <w:proofErr w:type="spellStart"/>
+      <w:r>
         <w:rPr>
           <w:i/>
         </w:rPr>
@@ -2123,7 +2141,21 @@
         <w:rPr>
           <w:i/>
         </w:rPr>
-        <w:t xml:space="preserve"> interruptus </w:t>
+        <w:t xml:space="preserve"> </w:t>
+      </w:r>
+      <w:proofErr w:type="spellStart"/>
+      <w:r>
+        <w:rPr>
+          <w:i/>
+        </w:rPr>
+        <w:t>interruptus</w:t>
+      </w:r>
+      <w:proofErr w:type="spellEnd"/>
+      <w:r>
+        <w:rPr>
+          <w:i/>
+        </w:rPr>
+        <w:t xml:space="preserve"> </w:t>
       </w:r>
       <w:r>
         <w:t xml:space="preserve">in </w:t>
@@ -3194,18 +3226,28 @@
       <w:r>
         <w:t xml:space="preserve">and </w:t>
       </w:r>
+      <w:proofErr w:type="spellStart"/>
       <w:r>
         <w:rPr>
           <w:i/>
         </w:rPr>
-        <w:t xml:space="preserve">Pisaster </w:t>
+        <w:t>Pisaster</w:t>
+      </w:r>
+      <w:proofErr w:type="spellEnd"/>
+      <w:r>
+        <w:rPr>
+          <w:i/>
+        </w:rPr>
+        <w:t xml:space="preserve"> </w:t>
       </w:r>
       <w:r>
         <w:t xml:space="preserve">spp.) are urchin predators, the die off likely resulted in a reduction in top down pressure on </w:t>
       </w:r>
+      <w:proofErr w:type="gramStart"/>
       <w:r>
         <w:t>urchins.</w:t>
       </w:r>
+      <w:proofErr w:type="gramEnd"/>
     </w:p>
     <w:p>
       <w:commentRangeStart w:id="81"/>
@@ -3827,11 +3869,19 @@
       <w:r>
         <w:t xml:space="preserve"> </w:t>
       </w:r>
+      <w:proofErr w:type="spellStart"/>
       <w:r>
         <w:rPr>
           <w:i/>
         </w:rPr>
-        <w:t xml:space="preserve">Strongylocentrotus </w:t>
+        <w:t>Strongylocentrotus</w:t>
+      </w:r>
+      <w:proofErr w:type="spellEnd"/>
+      <w:r>
+        <w:rPr>
+          <w:i/>
+        </w:rPr>
+        <w:t xml:space="preserve"> </w:t>
       </w:r>
       <w:proofErr w:type="spellStart"/>
       <w:r>
@@ -5130,11 +5180,19 @@
       <w:r>
         <w:t xml:space="preserve"> kelp stands consisting of </w:t>
       </w:r>
+      <w:proofErr w:type="spellStart"/>
       <w:r>
         <w:rPr>
           <w:i/>
         </w:rPr>
-        <w:t xml:space="preserve">Macrocystis </w:t>
+        <w:t>Macrocystis</w:t>
+      </w:r>
+      <w:proofErr w:type="spellEnd"/>
+      <w:r>
+        <w:rPr>
+          <w:i/>
+        </w:rPr>
+        <w:t xml:space="preserve"> </w:t>
       </w:r>
       <w:proofErr w:type="spellStart"/>
       <w:r>
@@ -5205,8 +5263,16 @@
         <w:rPr>
           <w:i/>
         </w:rPr>
-        <w:t xml:space="preserve"> californica</w:t>
-      </w:r>
+        <w:t xml:space="preserve"> </w:t>
+      </w:r>
+      <w:proofErr w:type="spellStart"/>
+      <w:r>
+        <w:rPr>
+          <w:i/>
+        </w:rPr>
+        <w:t>californica</w:t>
+      </w:r>
+      <w:proofErr w:type="spellEnd"/>
       <w:r>
         <w:t xml:space="preserve"> </w:t>
       </w:r>
@@ -5576,7 +5642,15 @@
         <w:t xml:space="preserve">. </w:t>
       </w:r>
       <w:r>
-        <w:t xml:space="preserve">Therefore, we often summarize data by year x site x depth for </w:t>
+        <w:t xml:space="preserve">Therefore, we often summarize data </w:t>
+      </w:r>
+      <w:proofErr w:type="gramStart"/>
+      <w:r>
+        <w:t>by</w:t>
+      </w:r>
+      <w:proofErr w:type="gramEnd"/>
+      <w:r>
+        <w:t xml:space="preserve"> year x site x depth for </w:t>
       </w:r>
       <w:r>
         <w:t xml:space="preserve">some </w:t>
@@ -5656,7 +5730,15 @@
         </w:rPr>
       </w:pPr>
       <w:r>
-        <w:t>For biotic habitat, the diver recorded the organism directly under the transect every meter mark</w:t>
+        <w:t xml:space="preserve">For biotic habitat, the diver recorded the organism directly under </w:t>
+      </w:r>
+      <w:proofErr w:type="gramStart"/>
+      <w:r>
+        <w:t>the transect</w:t>
+      </w:r>
+      <w:proofErr w:type="gramEnd"/>
+      <w:r>
+        <w:t xml:space="preserve"> every meter mark</w:t>
       </w:r>
       <w:r>
         <w:t xml:space="preserve"> (universal point contact, UPC)</w:t>
@@ -5711,7 +5793,15 @@
         <w:t xml:space="preserve"> </w:t>
       </w:r>
       <w:r>
-        <w:t>m above the substrate. This category included species of sea urchins, sea star, sea cucumbers, crabs, bivalves, nudibranchs, etc. We included only species that were easily identifiable to avoid concerns about the detection of cryptic species. For abundant species the transect was broken into 10-m segments, and the distance at which 30 individuals were counted per segment was noted, to be used in expansion calculations. We also recorded sea urchin test diameter</w:t>
+        <w:t xml:space="preserve">m above the substrate. This category included species of sea urchins, sea star, sea cucumbers, crabs, bivalves, nudibranchs, etc. We included only species that were easily identifiable to avoid concerns about the detection of cryptic species. For abundant species </w:t>
+      </w:r>
+      <w:proofErr w:type="gramStart"/>
+      <w:r>
+        <w:t>the transect</w:t>
+      </w:r>
+      <w:proofErr w:type="gramEnd"/>
+      <w:r>
+        <w:t xml:space="preserve"> was broken into 10-m segments, and the distance at which 30 individuals were counted per segment was noted, to be used in expansion calculations. We also recorded sea urchin test diameter</w:t>
       </w:r>
       <w:r>
         <w:t xml:space="preserve">, sea star radius, and crab </w:t>
@@ -5845,8 +5935,16 @@
         <w:rPr>
           <w:i/>
         </w:rPr>
-        <w:t xml:space="preserve"> californica</w:t>
-      </w:r>
+        <w:t xml:space="preserve"> </w:t>
+      </w:r>
+      <w:proofErr w:type="spellStart"/>
+      <w:r>
+        <w:rPr>
+          <w:i/>
+        </w:rPr>
+        <w:t>californica</w:t>
+      </w:r>
+      <w:proofErr w:type="spellEnd"/>
       <w:r>
         <w:t xml:space="preserve"> plants with stipes greater than 30</w:t>
       </w:r>
@@ -6226,6 +6324,7 @@
         </w:rPr>
         <w:t xml:space="preserve"> m by estimating the drop in elevation across the 2-m width of </w:t>
       </w:r>
+      <w:proofErr w:type="gramStart"/>
       <w:r>
         <w:rPr>
           <w:bdr w:val="none" w:sz="0" w:space="0" w:color="auto" w:frame="1"/>
@@ -6236,7 +6335,14 @@
         <w:rPr>
           <w:bdr w:val="none" w:sz="0" w:space="0" w:color="auto" w:frame="1"/>
         </w:rPr>
-        <w:t xml:space="preserve"> transect as: 0-10 cm, 10-100 cm, 1-2 m, or &gt;2 m.  </w:t>
+        <w:t xml:space="preserve"> transect</w:t>
+      </w:r>
+      <w:proofErr w:type="gramEnd"/>
+      <w:r>
+        <w:rPr>
+          <w:bdr w:val="none" w:sz="0" w:space="0" w:color="auto" w:frame="1"/>
+        </w:rPr>
+        <w:t xml:space="preserve"> as: 0-10 cm, 10-100 cm, 1-2 m, or &gt;2 m.  </w:t>
       </w:r>
     </w:p>
     <w:p>
@@ -6514,13 +6620,22 @@
           <w:color w:val="000000"/>
         </w:rPr>
       </w:pPr>
+      <w:proofErr w:type="gramStart"/>
       <w:ins w:id="102" w:author="jameal samhouri" w:date="2021-07-09T14:36:00Z">
         <w:r>
           <w:rPr>
             <w:rFonts w:ascii="Arial" w:eastAsia="Times New Roman" w:hAnsi="Arial" w:cs="Arial"/>
             <w:color w:val="000000"/>
           </w:rPr>
-          <w:t>highlight more otters in 3 southern sites and fewer/no otters at TI and NB.</w:t>
+          <w:t>highlight</w:t>
+        </w:r>
+        <w:proofErr w:type="gramEnd"/>
+        <w:r>
+          <w:rPr>
+            <w:rFonts w:ascii="Arial" w:eastAsia="Times New Roman" w:hAnsi="Arial" w:cs="Arial"/>
+            <w:color w:val="000000"/>
+          </w:rPr>
+          <w:t xml:space="preserve"> more otters in 3 southern sites and fewer/no otters at TI and NB.</w:t>
         </w:r>
       </w:ins>
     </w:p>
@@ -6886,21 +7001,7 @@
             <w:rFonts w:ascii="Arial" w:eastAsia="Times New Roman" w:hAnsi="Arial" w:cs="Arial"/>
             <w:color w:val="FF0000"/>
           </w:rPr>
-          <w:t xml:space="preserve"> not driving </w:t>
-        </w:r>
-        <w:r>
-          <w:rPr>
-            <w:rFonts w:ascii="Arial" w:eastAsia="Times New Roman" w:hAnsi="Arial" w:cs="Arial"/>
-            <w:color w:val="FF0000"/>
-          </w:rPr>
-          <w:t xml:space="preserve">kelp </w:t>
-        </w:r>
-        <w:r>
-          <w:rPr>
-            <w:rFonts w:ascii="Arial" w:eastAsia="Times New Roman" w:hAnsi="Arial" w:cs="Arial"/>
-            <w:color w:val="FF0000"/>
-          </w:rPr>
-          <w:t>community structure</w:t>
+          <w:t xml:space="preserve"> not driving kelp community structure</w:t>
         </w:r>
       </w:ins>
     </w:p>
@@ -7037,7 +7138,23 @@
             <w:rFonts w:ascii="Arial" w:eastAsia="Times New Roman" w:hAnsi="Arial" w:cs="Arial"/>
             <w:color w:val="000000"/>
           </w:rPr>
-          <w:t xml:space="preserve"> (competition / apparent competition)</w:t>
+          <w:t xml:space="preserve"> (</w:t>
+        </w:r>
+        <w:proofErr w:type="gramStart"/>
+        <w:r>
+          <w:rPr>
+            <w:rFonts w:ascii="Arial" w:eastAsia="Times New Roman" w:hAnsi="Arial" w:cs="Arial"/>
+            <w:color w:val="000000"/>
+          </w:rPr>
+          <w:t>competition</w:t>
+        </w:r>
+        <w:proofErr w:type="gramEnd"/>
+        <w:r>
+          <w:rPr>
+            <w:rFonts w:ascii="Arial" w:eastAsia="Times New Roman" w:hAnsi="Arial" w:cs="Arial"/>
+            <w:color w:val="000000"/>
+          </w:rPr>
+          <w:t xml:space="preserve"> / apparent competition)</w:t>
         </w:r>
       </w:ins>
       <w:ins w:id="128" w:author="jameal samhouri" w:date="2021-07-09T14:39:00Z">
@@ -7105,7 +7222,23 @@
             <w:rFonts w:ascii="Arial" w:eastAsia="Times New Roman" w:hAnsi="Arial" w:cs="Arial"/>
             <w:color w:val="000000"/>
           </w:rPr>
-          <w:t>Copper dynamics diff than blk/</w:t>
+          <w:t xml:space="preserve">Copper dynamics diff than </w:t>
+        </w:r>
+        <w:proofErr w:type="spellStart"/>
+        <w:r>
+          <w:rPr>
+            <w:rFonts w:ascii="Arial" w:eastAsia="Times New Roman" w:hAnsi="Arial" w:cs="Arial"/>
+            <w:color w:val="000000"/>
+          </w:rPr>
+          <w:t>blk</w:t>
+        </w:r>
+        <w:proofErr w:type="spellEnd"/>
+        <w:r>
+          <w:rPr>
+            <w:rFonts w:ascii="Arial" w:eastAsia="Times New Roman" w:hAnsi="Arial" w:cs="Arial"/>
+            <w:color w:val="000000"/>
+          </w:rPr>
+          <w:t>/</w:t>
         </w:r>
         <w:proofErr w:type="spellStart"/>
         <w:r>
@@ -7121,7 +7254,23 @@
             <w:rFonts w:ascii="Arial" w:eastAsia="Times New Roman" w:hAnsi="Arial" w:cs="Arial"/>
             <w:color w:val="000000"/>
           </w:rPr>
-          <w:t>, not covarying with kelp</w:t>
+          <w:t xml:space="preserve">, not </w:t>
+        </w:r>
+        <w:proofErr w:type="spellStart"/>
+        <w:r>
+          <w:rPr>
+            <w:rFonts w:ascii="Arial" w:eastAsia="Times New Roman" w:hAnsi="Arial" w:cs="Arial"/>
+            <w:color w:val="000000"/>
+          </w:rPr>
+          <w:t>covarying</w:t>
+        </w:r>
+        <w:proofErr w:type="spellEnd"/>
+        <w:r>
+          <w:rPr>
+            <w:rFonts w:ascii="Arial" w:eastAsia="Times New Roman" w:hAnsi="Arial" w:cs="Arial"/>
+            <w:color w:val="000000"/>
+          </w:rPr>
+          <w:t xml:space="preserve"> with kelp</w:t>
         </w:r>
       </w:ins>
     </w:p>
@@ -7248,6 +7397,7 @@
           <w:t xml:space="preserve"> clump by year, not so much by site</w:t>
         </w:r>
       </w:ins>
+      <w:proofErr w:type="gramStart"/>
       <w:ins w:id="147" w:author="jameal samhouri" w:date="2021-07-09T14:55:00Z">
         <w:r>
           <w:rPr>
@@ -7265,6 +7415,7 @@
           </w:rPr>
           <w:t>.</w:t>
         </w:r>
+        <w:proofErr w:type="gramEnd"/>
       </w:ins>
     </w:p>
     <w:p>
@@ -7664,6 +7815,7 @@
       <w:r>
         <w:t xml:space="preserve">(non-cryptic) </w:t>
       </w:r>
+      <w:proofErr w:type="gramStart"/>
       <w:r>
         <w:t xml:space="preserve">fish </w:t>
       </w:r>
@@ -7671,7 +7823,11 @@
         <w:t xml:space="preserve"> </w:t>
       </w:r>
       <w:r>
-        <w:t xml:space="preserve">taxa </w:t>
+        <w:t>taxa</w:t>
+      </w:r>
+      <w:proofErr w:type="gramEnd"/>
+      <w:r>
+        <w:t xml:space="preserve"> </w:t>
       </w:r>
       <w:commentRangeEnd w:id="164"/>
       <w:r>
@@ -8037,6 +8193,92 @@
       <w:r>
         <w:fldChar w:fldCharType="separate"/>
       </w:r>
+      <w:proofErr w:type="gramStart"/>
+      <w:r>
+        <w:t>Fig</w:t>
+      </w:r>
+      <w:proofErr w:type="gramEnd"/>
+      <w:r>
+        <w:t xml:space="preserve">. S </w:t>
+      </w:r>
+      <w:r>
+        <w:rPr>
+          <w:noProof/>
+        </w:rPr>
+        <w:t>11</w:t>
+      </w:r>
+      <w:r>
+        <w:fldChar w:fldCharType="end"/>
+      </w:r>
+      <w:commentRangeEnd w:id="165"/>
+      <w:r>
+        <w:rPr>
+          <w:rStyle w:val="CommentReference"/>
+        </w:rPr>
+        <w:commentReference w:id="165"/>
+      </w:r>
+      <w:r>
+        <w:t>)</w:t>
+      </w:r>
+      <w:r>
+        <w:t>. C</w:t>
+      </w:r>
+      <w:r>
+        <w:t>ommunity structure differed among sites (</w:t>
+      </w:r>
+      <w:proofErr w:type="spellStart"/>
+      <w:r>
+        <w:t>dRDA</w:t>
+      </w:r>
+      <w:proofErr w:type="spellEnd"/>
+      <w:r>
+        <w:t xml:space="preserve">, p &lt; 0.001, </w:t>
+      </w:r>
+      <w:r>
+        <w:fldChar w:fldCharType="begin"/>
+      </w:r>
+      <w:r>
+        <w:instrText xml:space="preserve"> REF _Ref71634877 \h </w:instrText>
+      </w:r>
+      <w:r>
+        <w:fldChar w:fldCharType="separate"/>
+      </w:r>
+      <w:r>
+        <w:t xml:space="preserve">Fig. </w:t>
+      </w:r>
+      <w:r>
+        <w:rPr>
+          <w:noProof/>
+        </w:rPr>
+        <w:t>3</w:t>
+      </w:r>
+      <w:r>
+        <w:fldChar w:fldCharType="end"/>
+      </w:r>
+      <w:r>
+        <w:t>)</w:t>
+      </w:r>
+      <w:r>
+        <w:t>,</w:t>
+      </w:r>
+      <w:r>
+        <w:t xml:space="preserve"> and </w:t>
+      </w:r>
+      <w:r>
+        <w:t>these differences were partly</w:t>
+      </w:r>
+      <w:r>
+        <w:t xml:space="preserve"> related to habitat characteristics (</w:t>
+      </w:r>
+      <w:r>
+        <w:fldChar w:fldCharType="begin"/>
+      </w:r>
+      <w:r>
+        <w:instrText xml:space="preserve"> REF _Ref70923420 \h </w:instrText>
+      </w:r>
+      <w:r>
+        <w:fldChar w:fldCharType="separate"/>
+      </w:r>
       <w:r>
         <w:t xml:space="preserve">Fig. S </w:t>
       </w:r>
@@ -8044,376 +8286,311 @@
         <w:rPr>
           <w:noProof/>
         </w:rPr>
-        <w:t>11</w:t>
+        <w:t>13</w:t>
       </w:r>
       <w:r>
         <w:fldChar w:fldCharType="end"/>
       </w:r>
-      <w:commentRangeEnd w:id="165"/>
-      <w:r>
-        <w:rPr>
-          <w:rStyle w:val="CommentReference"/>
-        </w:rPr>
-        <w:commentReference w:id="165"/>
+      <w:r>
+        <w:t>).</w:t>
+      </w:r>
+      <w:r>
+        <w:t xml:space="preserve"> However, </w:t>
+      </w:r>
+      <w:r>
+        <w:t xml:space="preserve">relationships between </w:t>
+      </w:r>
+      <w:r>
+        <w:t xml:space="preserve">the invertebrate </w:t>
+      </w:r>
+      <w:r>
+        <w:t>fauna and habitat</w:t>
+      </w:r>
+      <w:r>
+        <w:t xml:space="preserve"> largely driven</w:t>
+      </w:r>
+      <w:r>
+        <w:t xml:space="preserve"> by the three urchins and their relationship with </w:t>
+      </w:r>
+      <w:r>
+        <w:t>macroalgae</w:t>
+      </w:r>
+      <w:r>
+        <w:t>, with little pattern among the other macroinvertebrate species.</w:t>
+      </w:r>
+      <w:r>
+        <w:t xml:space="preserve"> </w:t>
+      </w:r>
+      <w:r>
+        <w:t xml:space="preserve">All three urchin species </w:t>
+      </w:r>
+      <w:r>
+        <w:t xml:space="preserve">showed positive associations </w:t>
+      </w:r>
+      <w:r>
+        <w:t xml:space="preserve">with brown understory algae, </w:t>
+      </w:r>
+      <w:r>
+        <w:rPr>
+          <w:i/>
+        </w:rPr>
+        <w:t xml:space="preserve">N. </w:t>
+      </w:r>
+      <w:proofErr w:type="spellStart"/>
+      <w:r>
+        <w:rPr>
+          <w:i/>
+        </w:rPr>
+        <w:t>leukana</w:t>
+      </w:r>
+      <w:proofErr w:type="spellEnd"/>
+      <w:r>
+        <w:t xml:space="preserve">, </w:t>
+      </w:r>
+      <w:r>
+        <w:rPr>
+          <w:i/>
+        </w:rPr>
+        <w:t xml:space="preserve">P. californica, </w:t>
+      </w:r>
+      <w:r>
+        <w:t>and other macroalgae and areas with boulder habitat</w:t>
+      </w:r>
+      <w:r>
+        <w:t xml:space="preserve"> (</w:t>
+      </w:r>
+      <w:r>
+        <w:fldChar w:fldCharType="begin"/>
+      </w:r>
+      <w:r>
+        <w:instrText xml:space="preserve"> REF _Ref70923420 \h </w:instrText>
+      </w:r>
+      <w:r>
+        <w:fldChar w:fldCharType="separate"/>
+      </w:r>
+      <w:r>
+        <w:t xml:space="preserve">Fig. S </w:t>
+      </w:r>
+      <w:r>
+        <w:rPr>
+          <w:noProof/>
+        </w:rPr>
+        <w:t>13</w:t>
+      </w:r>
+      <w:r>
+        <w:fldChar w:fldCharType="end"/>
       </w:r>
       <w:r>
         <w:t>)</w:t>
       </w:r>
       <w:r>
-        <w:t>. C</w:t>
-      </w:r>
-      <w:r>
-        <w:t>ommunity structure differed among sites (</w:t>
+        <w:t xml:space="preserve">. </w:t>
+      </w:r>
+      <w:r>
+        <w:t>See Supplementary Material for more detail.</w:t>
+      </w:r>
+      <w:r>
+        <w:t xml:space="preserve"> </w:t>
+      </w:r>
+      <w:r>
+        <w:t xml:space="preserve">Invertebrate assemblages showed little variation among years </w:t>
+      </w:r>
+      <w:r>
+        <w:t xml:space="preserve">with year centroids for individual site clustering together </w:t>
+      </w:r>
+      <w:r>
+        <w:t xml:space="preserve">and 2016 similar to 2019 </w:t>
+      </w:r>
+      <w:r>
+        <w:t>(</w:t>
+      </w:r>
+      <w:r>
+        <w:fldChar w:fldCharType="begin"/>
+      </w:r>
+      <w:r>
+        <w:instrText xml:space="preserve"> REF _Ref71634877 \h </w:instrText>
+      </w:r>
+      <w:r>
+        <w:fldChar w:fldCharType="separate"/>
+      </w:r>
+      <w:r>
+        <w:t xml:space="preserve">Fig. </w:t>
+      </w:r>
+      <w:r>
+        <w:rPr>
+          <w:noProof/>
+        </w:rPr>
+        <w:t>3</w:t>
+      </w:r>
+      <w:r>
+        <w:fldChar w:fldCharType="end"/>
+      </w:r>
+      <w:r>
+        <w:t xml:space="preserve"> and </w:t>
+      </w:r>
+      <w:r>
+        <w:fldChar w:fldCharType="begin"/>
+      </w:r>
+      <w:r>
+        <w:instrText xml:space="preserve"> REF _Ref73455561 \h </w:instrText>
+      </w:r>
+      <w:r>
+        <w:fldChar w:fldCharType="separate"/>
+      </w:r>
+      <w:r>
+        <w:t xml:space="preserve">Fig. S </w:t>
+      </w:r>
+      <w:r>
+        <w:rPr>
+          <w:noProof/>
+        </w:rPr>
+        <w:t>12</w:t>
+      </w:r>
+      <w:r>
+        <w:fldChar w:fldCharType="end"/>
+      </w:r>
+      <w:r>
+        <w:t xml:space="preserve">). </w:t>
+      </w:r>
+      <w:r>
+        <w:t>However, Destruction Island did show a slight temporal trend likely associated with a decrease in sea star density (</w:t>
+      </w:r>
+      <w:r>
+        <w:fldChar w:fldCharType="begin"/>
+      </w:r>
+      <w:r>
+        <w:instrText xml:space="preserve"> REF _Ref71634877 \h </w:instrText>
+      </w:r>
+      <w:r>
+        <w:fldChar w:fldCharType="separate"/>
+      </w:r>
+      <w:r>
+        <w:t xml:space="preserve">Fig. </w:t>
+      </w:r>
+      <w:r>
+        <w:rPr>
+          <w:noProof/>
+        </w:rPr>
+        <w:t>3</w:t>
+      </w:r>
+      <w:r>
+        <w:fldChar w:fldCharType="end"/>
+      </w:r>
+      <w:r>
+        <w:t xml:space="preserve"> and </w:t>
+      </w:r>
+      <w:r>
+        <w:fldChar w:fldCharType="begin"/>
+      </w:r>
+      <w:r>
+        <w:instrText xml:space="preserve"> REF _Ref73455561 \h </w:instrText>
+      </w:r>
+      <w:r>
+        <w:fldChar w:fldCharType="separate"/>
+      </w:r>
+      <w:r>
+        <w:t xml:space="preserve">Fig. S </w:t>
+      </w:r>
+      <w:r>
+        <w:rPr>
+          <w:noProof/>
+        </w:rPr>
+        <w:t>12</w:t>
+      </w:r>
+      <w:r>
+        <w:fldChar w:fldCharType="end"/>
+      </w:r>
+      <w:r>
+        <w:t>).</w:t>
+      </w:r>
+    </w:p>
+    <w:p>
+      <w:pPr>
+        <w:pStyle w:val="Heading2"/>
+      </w:pPr>
+      <w:r>
+        <w:t>Sea stars</w:t>
+      </w:r>
+    </w:p>
+    <w:p>
+      <w:pPr>
+        <w:ind w:firstLine="0"/>
+      </w:pPr>
+      <w:r>
+        <w:t>Sea star abundance was highest at Destruction Island but generally low across other sites</w:t>
+      </w:r>
+      <w:r>
+        <w:t xml:space="preserve"> (</w:t>
+      </w:r>
+      <w:r>
+        <w:fldChar w:fldCharType="begin"/>
+      </w:r>
+      <w:r>
+        <w:instrText xml:space="preserve"> REF _Ref73700846 \h </w:instrText>
+      </w:r>
+      <w:r>
+        <w:fldChar w:fldCharType="separate"/>
+      </w:r>
+      <w:r>
+        <w:t xml:space="preserve">Fig. </w:t>
+      </w:r>
+      <w:r>
+        <w:rPr>
+          <w:noProof/>
+        </w:rPr>
+        <w:t>4</w:t>
+      </w:r>
+      <w:r>
+        <w:fldChar w:fldCharType="end"/>
+      </w:r>
+      <w:r>
+        <w:t>). At Destruction Island, leather stars</w:t>
+      </w:r>
+      <w:r>
+        <w:rPr>
+          <w:i/>
+        </w:rPr>
+        <w:t xml:space="preserve"> </w:t>
       </w:r>
       <w:proofErr w:type="spellStart"/>
       <w:r>
-        <w:t>dRDA</w:t>
+        <w:rPr>
+          <w:i/>
+        </w:rPr>
+        <w:t>Dermasterias</w:t>
       </w:r>
       <w:proofErr w:type="spellEnd"/>
       <w:r>
-        <w:t xml:space="preserve">, p &lt; 0.001, </w:t>
-      </w:r>
-      <w:r>
-        <w:fldChar w:fldCharType="begin"/>
-      </w:r>
-      <w:r>
-        <w:instrText xml:space="preserve"> REF _Ref71634877 \h </w:instrText>
-      </w:r>
-      <w:r>
-        <w:fldChar w:fldCharType="separate"/>
-      </w:r>
-      <w:r>
-        <w:t xml:space="preserve">Fig. </w:t>
-      </w:r>
-      <w:r>
-        <w:rPr>
-          <w:noProof/>
-        </w:rPr>
-        <w:t>3</w:t>
-      </w:r>
-      <w:r>
-        <w:fldChar w:fldCharType="end"/>
-      </w:r>
-      <w:r>
-        <w:t>)</w:t>
-      </w:r>
-      <w:r>
-        <w:t>,</w:t>
-      </w:r>
-      <w:r>
-        <w:t xml:space="preserve"> and </w:t>
-      </w:r>
-      <w:r>
-        <w:t>these differences were partly</w:t>
-      </w:r>
-      <w:r>
-        <w:t xml:space="preserve"> related to habitat characteristics (</w:t>
-      </w:r>
-      <w:r>
-        <w:fldChar w:fldCharType="begin"/>
-      </w:r>
-      <w:r>
-        <w:instrText xml:space="preserve"> REF _Ref70923420 \h </w:instrText>
-      </w:r>
-      <w:r>
-        <w:fldChar w:fldCharType="separate"/>
-      </w:r>
-      <w:r>
-        <w:t xml:space="preserve">Fig. S </w:t>
-      </w:r>
-      <w:r>
-        <w:rPr>
-          <w:noProof/>
-        </w:rPr>
-        <w:t>13</w:t>
-      </w:r>
-      <w:r>
-        <w:fldChar w:fldCharType="end"/>
-      </w:r>
-      <w:r>
-        <w:t>).</w:t>
-      </w:r>
-      <w:r>
-        <w:t xml:space="preserve"> However, </w:t>
-      </w:r>
-      <w:r>
-        <w:t xml:space="preserve">relationships between </w:t>
-      </w:r>
-      <w:r>
-        <w:t xml:space="preserve">the invertebrate </w:t>
-      </w:r>
-      <w:r>
-        <w:t>fauna and habitat</w:t>
-      </w:r>
-      <w:r>
-        <w:t xml:space="preserve"> largely driven</w:t>
-      </w:r>
-      <w:r>
-        <w:t xml:space="preserve"> by the three urchins and their relationship with </w:t>
-      </w:r>
-      <w:r>
-        <w:t>macroalgae</w:t>
-      </w:r>
-      <w:r>
-        <w:t>, with little pattern among the other macroinvertebrate species.</w:t>
-      </w:r>
-      <w:r>
+        <w:rPr>
+          <w:i/>
+        </w:rPr>
         <w:t xml:space="preserve"> </w:t>
       </w:r>
-      <w:r>
-        <w:t xml:space="preserve">All three urchin species </w:t>
-      </w:r>
-      <w:r>
-        <w:t xml:space="preserve">showed positive associations </w:t>
-      </w:r>
-      <w:r>
-        <w:t xml:space="preserve">with brown understory algae, </w:t>
-      </w:r>
+      <w:proofErr w:type="spellStart"/>
       <w:r>
         <w:rPr>
           <w:i/>
         </w:rPr>
-        <w:t xml:space="preserve">N. </w:t>
-      </w:r>
+        <w:t>imbricata</w:t>
+      </w:r>
+      <w:proofErr w:type="spellEnd"/>
+      <w:r>
+        <w:t xml:space="preserve">, ochre stars </w:t>
+      </w:r>
+      <w:commentRangeStart w:id="166"/>
       <w:proofErr w:type="spellStart"/>
       <w:r>
         <w:rPr>
           <w:i/>
         </w:rPr>
-        <w:t>leukana</w:t>
+        <w:t>Pisaster</w:t>
       </w:r>
       <w:proofErr w:type="spellEnd"/>
       <w:r>
-        <w:t xml:space="preserve">, </w:t>
-      </w:r>
-      <w:r>
         <w:rPr>
           <w:i/>
         </w:rPr>
-        <w:t xml:space="preserve">P. californica, </w:t>
-      </w:r>
-      <w:r>
-        <w:t>and other macroalgae and areas with boulder habitat</w:t>
-      </w:r>
-      <w:r>
-        <w:t xml:space="preserve"> (</w:t>
-      </w:r>
-      <w:r>
-        <w:fldChar w:fldCharType="begin"/>
-      </w:r>
-      <w:r>
-        <w:instrText xml:space="preserve"> REF _Ref70923420 \h </w:instrText>
-      </w:r>
-      <w:r>
-        <w:fldChar w:fldCharType="separate"/>
-      </w:r>
-      <w:r>
-        <w:t xml:space="preserve">Fig. S </w:t>
-      </w:r>
-      <w:r>
-        <w:rPr>
-          <w:noProof/>
-        </w:rPr>
-        <w:t>13</w:t>
-      </w:r>
-      <w:r>
-        <w:fldChar w:fldCharType="end"/>
-      </w:r>
-      <w:r>
-        <w:t>)</w:t>
-      </w:r>
-      <w:r>
-        <w:t xml:space="preserve">. </w:t>
-      </w:r>
-      <w:r>
-        <w:t>See Supplementary Material for more detail.</w:t>
-      </w:r>
-      <w:r>
         <w:t xml:space="preserve"> </w:t>
-      </w:r>
-      <w:r>
-        <w:t xml:space="preserve">Invertebrate assemblages showed little variation among years </w:t>
-      </w:r>
-      <w:r>
-        <w:t xml:space="preserve">with year centroids for individual site clustering together </w:t>
-      </w:r>
-      <w:r>
-        <w:t xml:space="preserve">and 2016 similar to 2019 </w:t>
-      </w:r>
-      <w:r>
-        <w:t>(</w:t>
-      </w:r>
-      <w:r>
-        <w:fldChar w:fldCharType="begin"/>
-      </w:r>
-      <w:r>
-        <w:instrText xml:space="preserve"> REF _Ref71634877 \h </w:instrText>
-      </w:r>
-      <w:r>
-        <w:fldChar w:fldCharType="separate"/>
-      </w:r>
-      <w:r>
-        <w:t xml:space="preserve">Fig. </w:t>
-      </w:r>
-      <w:r>
-        <w:rPr>
-          <w:noProof/>
-        </w:rPr>
-        <w:t>3</w:t>
-      </w:r>
-      <w:r>
-        <w:fldChar w:fldCharType="end"/>
-      </w:r>
-      <w:r>
-        <w:t xml:space="preserve"> and </w:t>
-      </w:r>
-      <w:r>
-        <w:fldChar w:fldCharType="begin"/>
-      </w:r>
-      <w:r>
-        <w:instrText xml:space="preserve"> REF _Ref73455561 \h </w:instrText>
-      </w:r>
-      <w:r>
-        <w:fldChar w:fldCharType="separate"/>
-      </w:r>
-      <w:r>
-        <w:t xml:space="preserve">Fig. S </w:t>
-      </w:r>
-      <w:r>
-        <w:rPr>
-          <w:noProof/>
-        </w:rPr>
-        <w:t>12</w:t>
-      </w:r>
-      <w:r>
-        <w:fldChar w:fldCharType="end"/>
-      </w:r>
-      <w:r>
-        <w:t xml:space="preserve">). </w:t>
-      </w:r>
-      <w:r>
-        <w:t>However, Destruction Island did show a slight temporal trend likely associated with a decrease in sea star density (</w:t>
-      </w:r>
-      <w:r>
-        <w:fldChar w:fldCharType="begin"/>
-      </w:r>
-      <w:r>
-        <w:instrText xml:space="preserve"> REF _Ref71634877 \h </w:instrText>
-      </w:r>
-      <w:r>
-        <w:fldChar w:fldCharType="separate"/>
-      </w:r>
-      <w:r>
-        <w:t xml:space="preserve">Fig. </w:t>
-      </w:r>
-      <w:r>
-        <w:rPr>
-          <w:noProof/>
-        </w:rPr>
-        <w:t>3</w:t>
-      </w:r>
-      <w:r>
-        <w:fldChar w:fldCharType="end"/>
-      </w:r>
-      <w:r>
-        <w:t xml:space="preserve"> and </w:t>
-      </w:r>
-      <w:r>
-        <w:fldChar w:fldCharType="begin"/>
-      </w:r>
-      <w:r>
-        <w:instrText xml:space="preserve"> REF _Ref73455561 \h </w:instrText>
-      </w:r>
-      <w:r>
-        <w:fldChar w:fldCharType="separate"/>
-      </w:r>
-      <w:r>
-        <w:t xml:space="preserve">Fig. S </w:t>
-      </w:r>
-      <w:r>
-        <w:rPr>
-          <w:noProof/>
-        </w:rPr>
-        <w:t>12</w:t>
-      </w:r>
-      <w:r>
-        <w:fldChar w:fldCharType="end"/>
-      </w:r>
-      <w:r>
-        <w:t>).</w:t>
-      </w:r>
-    </w:p>
-    <w:p>
-      <w:pPr>
-        <w:pStyle w:val="Heading2"/>
-      </w:pPr>
-      <w:r>
-        <w:t>Sea stars</w:t>
-      </w:r>
-    </w:p>
-    <w:p>
-      <w:pPr>
-        <w:ind w:firstLine="0"/>
-      </w:pPr>
-      <w:r>
-        <w:t>Sea star abundance was highest at Destruction Island but generally low across other sites</w:t>
-      </w:r>
-      <w:r>
-        <w:t xml:space="preserve"> (</w:t>
-      </w:r>
-      <w:r>
-        <w:fldChar w:fldCharType="begin"/>
-      </w:r>
-      <w:r>
-        <w:instrText xml:space="preserve"> REF _Ref73700846 \h </w:instrText>
-      </w:r>
-      <w:r>
-        <w:fldChar w:fldCharType="separate"/>
-      </w:r>
-      <w:r>
-        <w:t xml:space="preserve">Fig. </w:t>
-      </w:r>
-      <w:r>
-        <w:rPr>
-          <w:noProof/>
-        </w:rPr>
-        <w:t>4</w:t>
-      </w:r>
-      <w:r>
-        <w:fldChar w:fldCharType="end"/>
-      </w:r>
-      <w:r>
-        <w:t>). At Destruction Island, leather stars</w:t>
-      </w:r>
-      <w:r>
-        <w:rPr>
-          <w:i/>
-        </w:rPr>
-        <w:t xml:space="preserve"> </w:t>
-      </w:r>
-      <w:proofErr w:type="spellStart"/>
-      <w:r>
-        <w:rPr>
-          <w:i/>
-        </w:rPr>
-        <w:t>Dermasterias</w:t>
-      </w:r>
-      <w:proofErr w:type="spellEnd"/>
-      <w:r>
-        <w:rPr>
-          <w:i/>
-        </w:rPr>
-        <w:t xml:space="preserve"> imbricata</w:t>
-      </w:r>
-      <w:r>
-        <w:t xml:space="preserve">, ochre stars </w:t>
-      </w:r>
-      <w:commentRangeStart w:id="166"/>
-      <w:r>
-        <w:rPr>
-          <w:i/>
-        </w:rPr>
-        <w:t xml:space="preserve">Pisaster </w:t>
       </w:r>
       <w:proofErr w:type="spellStart"/>
       <w:r>
@@ -9381,11 +9558,16 @@
       <w:r>
         <w:t>r =</w:t>
       </w:r>
+      <w:proofErr w:type="gramStart"/>
       <w:r>
         <w:t>0.53</w:t>
       </w:r>
       <w:r>
-        <w:t xml:space="preserve"> , </w:t>
+        <w:t xml:space="preserve"> ,</w:t>
+      </w:r>
+      <w:proofErr w:type="gramEnd"/>
+      <w:r>
+        <w:t xml:space="preserve"> </w:t>
       </w:r>
       <w:r>
         <w:fldChar w:fldCharType="begin"/>
@@ -12575,8 +12757,16 @@
         <w:rPr>
           <w:i/>
         </w:rPr>
-        <w:t>. californica</w:t>
-      </w:r>
+        <w:t xml:space="preserve">. </w:t>
+      </w:r>
+      <w:proofErr w:type="spellStart"/>
+      <w:r>
+        <w:rPr>
+          <w:i/>
+        </w:rPr>
+        <w:t>californica</w:t>
+      </w:r>
+      <w:proofErr w:type="spellEnd"/>
       <w:r>
         <w:t xml:space="preserve">, specific ally </w:t>
       </w:r>
@@ -13539,7 +13729,12 @@
         <w:t>B</w:t>
       </w:r>
       <w:r>
-        <w:t>lack rockfish and yellowtail rockfish had recruitment pulses at most sites in 2016, copper</w:t>
+        <w:t>lack rockfish and yellowtail rockfish had recr</w:t>
+      </w:r>
+      <w:bookmarkStart w:id="180" w:name="_GoBack"/>
+      <w:bookmarkEnd w:id="180"/>
+      <w:r>
+        <w:t>uitment pulses at most sites in 2016, copper</w:t>
       </w:r>
       <w:r>
         <w:t xml:space="preserve"> rockfish </w:t>
@@ -13565,16 +13760,16 @@
       <w:r>
         <w:t xml:space="preserve"> a </w:t>
       </w:r>
-      <w:commentRangeStart w:id="180"/>
+      <w:commentRangeStart w:id="181"/>
       <w:r>
         <w:t>latitudinal trend in recruitment in 2019</w:t>
       </w:r>
-      <w:commentRangeEnd w:id="180"/>
+      <w:commentRangeEnd w:id="181"/>
       <w:r>
         <w:rPr>
           <w:rStyle w:val="CommentReference"/>
         </w:rPr>
-        <w:commentReference w:id="180"/>
+        <w:commentReference w:id="181"/>
       </w:r>
       <w:r>
         <w:t xml:space="preserve">. </w:t>
@@ -15008,7 +15203,7 @@
       <w:r>
         <w:t xml:space="preserve"> </w:t>
       </w:r>
-      <w:commentRangeStart w:id="181"/>
+      <w:commentRangeStart w:id="182"/>
       <w:r>
         <w:t xml:space="preserve">Thus when attempting to understand both the ecology of the system, and </w:t>
       </w:r>
@@ -15027,12 +15222,12 @@
       <w:r>
         <w:t xml:space="preserve"> </w:t>
       </w:r>
-      <w:commentRangeEnd w:id="181"/>
+      <w:commentRangeEnd w:id="182"/>
       <w:r>
         <w:rPr>
           <w:rStyle w:val="CommentReference"/>
         </w:rPr>
-        <w:commentReference w:id="181"/>
+        <w:commentReference w:id="182"/>
       </w:r>
     </w:p>
     <w:p/>
@@ -16026,7 +16221,7 @@
       <w:r>
         <w:t xml:space="preserve">R Core Team. 2020. R: A language and environment for  statistical computing. R Foundation for Statistical  Computing, Vienna, Austria. URL </w:t>
       </w:r>
-      <w:hyperlink r:id="rId12" w:history="1">
+      <w:hyperlink r:id="rId10" w:history="1">
         <w:r>
           <w:rPr>
             <w:rStyle w:val="Hyperlink"/>
@@ -16395,7 +16590,7 @@
       <w:pPr>
         <w:pStyle w:val="Caption"/>
       </w:pPr>
-      <w:bookmarkStart w:id="182" w:name="_Ref56683324"/>
+      <w:bookmarkStart w:id="183" w:name="_Ref56683324"/>
     </w:p>
     <w:p>
       <w:pPr>
@@ -16422,7 +16617,7 @@
                     <pic:cNvPicPr/>
                   </pic:nvPicPr>
                   <pic:blipFill>
-                    <a:blip r:embed="rId13" r:link="rId14" cstate="print">
+                    <a:blip r:embed="rId11" r:link="rId12" cstate="print">
                       <a:extLst>
                         <a:ext uri="{28A0092B-C50C-407E-A947-70E740481C1C}">
                           <a14:useLocalDpi xmlns:a14="http://schemas.microsoft.com/office/drawing/2010/main" val="0"/>
@@ -16453,36 +16648,23 @@
       <w:pPr>
         <w:pStyle w:val="Caption"/>
       </w:pPr>
-      <w:bookmarkStart w:id="183" w:name="_Ref70920575"/>
+      <w:bookmarkStart w:id="184" w:name="_Ref70920575"/>
       <w:r>
         <w:t>Fig.</w:t>
       </w:r>
       <w:r>
         <w:t xml:space="preserve"> </w:t>
       </w:r>
-      <w:r>
-        <w:fldChar w:fldCharType="begin"/>
-      </w:r>
-      <w:r>
-        <w:instrText xml:space="preserve"> SEQ Fig. \* ARABIC </w:instrText>
-      </w:r>
-      <w:r>
-        <w:fldChar w:fldCharType="separate"/>
-      </w:r>
-      <w:r>
-        <w:rPr>
-          <w:noProof/>
-        </w:rPr>
-        <w:t>1</w:t>
-      </w:r>
-      <w:r>
-        <w:rPr>
-          <w:noProof/>
-        </w:rPr>
-        <w:fldChar w:fldCharType="end"/>
-      </w:r>
-      <w:bookmarkEnd w:id="182"/>
+      <w:fldSimple w:instr=" SEQ Fig. \* ARABIC ">
+        <w:r>
+          <w:rPr>
+            <w:noProof/>
+          </w:rPr>
+          <w:t>1</w:t>
+        </w:r>
+      </w:fldSimple>
       <w:bookmarkEnd w:id="183"/>
+      <w:bookmarkEnd w:id="184"/>
       <w:r>
         <w:t xml:space="preserve"> Location of study sites. The town of La Push is included for reference</w:t>
       </w:r>
@@ -16512,8 +16694,8 @@
         <w:pStyle w:val="Caption"/>
         <w:jc w:val="center"/>
       </w:pPr>
-      <w:bookmarkStart w:id="184" w:name="_Ref71634846"/>
-      <w:bookmarkStart w:id="185" w:name="_Ref73455425"/>
+      <w:bookmarkStart w:id="185" w:name="_Ref71634846"/>
+      <w:bookmarkStart w:id="186" w:name="_Ref73455425"/>
       <w:r>
         <w:rPr>
           <w:noProof/>
@@ -16535,7 +16717,7 @@
                     <pic:cNvPicPr/>
                   </pic:nvPicPr>
                   <pic:blipFill>
-                    <a:blip r:embed="rId15" r:link="rId16" cstate="print">
+                    <a:blip r:embed="rId13" r:link="rId14" cstate="print">
                       <a:extLst>
                         <a:ext uri="{28A0092B-C50C-407E-A947-70E740481C1C}">
                           <a14:useLocalDpi xmlns:a14="http://schemas.microsoft.com/office/drawing/2010/main" val="0"/>
@@ -16566,60 +16748,60 @@
       <w:pPr>
         <w:pStyle w:val="Caption"/>
       </w:pPr>
-      <w:bookmarkStart w:id="186" w:name="_Ref73700708"/>
+      <w:bookmarkStart w:id="187" w:name="_Ref73700708"/>
       <w:r>
         <w:t xml:space="preserve">Fig. </w:t>
       </w:r>
-      <w:r>
-        <w:fldChar w:fldCharType="begin"/>
-      </w:r>
-      <w:r>
-        <w:instrText xml:space="preserve"> SEQ Fig. \* ARABIC </w:instrText>
-      </w:r>
-      <w:r>
-        <w:fldChar w:fldCharType="separate"/>
-      </w:r>
-      <w:r>
-        <w:rPr>
-          <w:noProof/>
-        </w:rPr>
-        <w:t>2</w:t>
-      </w:r>
-      <w:r>
-        <w:rPr>
-          <w:noProof/>
-        </w:rPr>
-        <w:fldChar w:fldCharType="end"/>
-      </w:r>
-      <w:bookmarkEnd w:id="184"/>
+      <w:fldSimple w:instr=" SEQ Fig. \* ARABIC ">
+        <w:r>
+          <w:rPr>
+            <w:noProof/>
+          </w:rPr>
+          <w:t>2</w:t>
+        </w:r>
+      </w:fldSimple>
+      <w:bookmarkEnd w:id="185"/>
+      <w:bookmarkEnd w:id="187"/>
+      <w:r>
+        <w:t xml:space="preserve"> </w:t>
+      </w:r>
+      <w:r>
+        <w:t xml:space="preserve">Ordination of sites based on the fish taxa present on 30 x 2 m transects from a distanced-based redundancy analysis. The analysis used individual transects, but the axes were averaged by site and year for clarity in the presentation.  Error bars indicate ± 1.0 </w:t>
+      </w:r>
+      <w:proofErr w:type="spellStart"/>
+      <w:proofErr w:type="gramStart"/>
+      <w:r>
+        <w:t>s.e</w:t>
+      </w:r>
+      <w:proofErr w:type="gramEnd"/>
+      <w:r>
+        <w:t>.</w:t>
+      </w:r>
+      <w:proofErr w:type="spellEnd"/>
+      <w:r>
+        <w:t xml:space="preserve"> Red text shows the loadings for fish taxa. The overlapping taxa just left of the center are: SCMA, SENE, SECA, </w:t>
+      </w:r>
+      <w:proofErr w:type="gramStart"/>
+      <w:r>
+        <w:t>OPEL</w:t>
+      </w:r>
+      <w:proofErr w:type="gramEnd"/>
+      <w:r>
+        <w:t xml:space="preserve">. See </w:t>
+      </w:r>
+      <w:r>
+        <w:rPr>
+          <w:highlight w:val="yellow"/>
+        </w:rPr>
+        <w:t>XX</w:t>
+      </w:r>
+      <w:r>
+        <w:t xml:space="preserve"> </w:t>
+      </w:r>
+      <w:r>
+        <w:t>for taxa designations.</w:t>
+      </w:r>
       <w:bookmarkEnd w:id="186"/>
-      <w:r>
-        <w:t xml:space="preserve"> </w:t>
-      </w:r>
-      <w:r>
-        <w:t xml:space="preserve">Ordination of sites based on the fish taxa present on 30 x 2 m transects from a distanced-based redundancy analysis. The analysis used individual transects, but the axes were averaged by site and year for clarity in the presentation.  Error bars indicate ± 1.0 </w:t>
-      </w:r>
-      <w:proofErr w:type="spellStart"/>
-      <w:r>
-        <w:t>s.e.</w:t>
-      </w:r>
-      <w:proofErr w:type="spellEnd"/>
-      <w:r>
-        <w:t xml:space="preserve"> Red text shows the loadings for fish taxa. The overlapping taxa just left of the center are: SCMA, SENE, SECA, OPEL. See </w:t>
-      </w:r>
-      <w:r>
-        <w:rPr>
-          <w:highlight w:val="yellow"/>
-        </w:rPr>
-        <w:t>XX</w:t>
-      </w:r>
-      <w:r>
-        <w:t xml:space="preserve"> </w:t>
-      </w:r>
-      <w:r>
-        <w:t>for taxa designations.</w:t>
-      </w:r>
-      <w:bookmarkEnd w:id="185"/>
     </w:p>
     <w:p>
       <w:pPr>
@@ -16660,7 +16842,7 @@
                     <pic:cNvPicPr/>
                   </pic:nvPicPr>
                   <pic:blipFill>
-                    <a:blip r:embed="rId17" r:link="rId18" cstate="print">
+                    <a:blip r:embed="rId15" r:link="rId16" cstate="print">
                       <a:extLst>
                         <a:ext uri="{28A0092B-C50C-407E-A947-70E740481C1C}">
                           <a14:useLocalDpi xmlns:a14="http://schemas.microsoft.com/office/drawing/2010/main" val="0"/>
@@ -16691,32 +16873,19 @@
       <w:pPr>
         <w:pStyle w:val="Caption"/>
       </w:pPr>
-      <w:bookmarkStart w:id="187" w:name="_Ref71634877"/>
+      <w:bookmarkStart w:id="188" w:name="_Ref71634877"/>
       <w:r>
         <w:t xml:space="preserve">Fig. </w:t>
       </w:r>
-      <w:r>
-        <w:fldChar w:fldCharType="begin"/>
-      </w:r>
-      <w:r>
-        <w:instrText xml:space="preserve"> SEQ Fig. \* ARABIC </w:instrText>
-      </w:r>
-      <w:r>
-        <w:fldChar w:fldCharType="separate"/>
-      </w:r>
-      <w:r>
-        <w:rPr>
-          <w:noProof/>
-        </w:rPr>
-        <w:t>3</w:t>
-      </w:r>
-      <w:r>
-        <w:rPr>
-          <w:noProof/>
-        </w:rPr>
-        <w:fldChar w:fldCharType="end"/>
-      </w:r>
-      <w:bookmarkEnd w:id="187"/>
+      <w:fldSimple w:instr=" SEQ Fig. \* ARABIC ">
+        <w:r>
+          <w:rPr>
+            <w:noProof/>
+          </w:rPr>
+          <w:t>3</w:t>
+        </w:r>
+      </w:fldSimple>
+      <w:bookmarkEnd w:id="188"/>
       <w:r>
         <w:t xml:space="preserve"> </w:t>
       </w:r>
@@ -16761,8 +16930,8 @@
       <w:pPr>
         <w:ind w:firstLine="0"/>
       </w:pPr>
-      <w:bookmarkStart w:id="188" w:name="_Ref71102694"/>
-      <w:bookmarkStart w:id="189" w:name="_Ref71103574"/>
+      <w:bookmarkStart w:id="189" w:name="_Ref71102694"/>
+      <w:bookmarkStart w:id="190" w:name="_Ref71103574"/>
       <w:r>
         <w:rPr>
           <w:noProof/>
@@ -16784,7 +16953,7 @@
                     <pic:cNvPicPr/>
                   </pic:nvPicPr>
                   <pic:blipFill>
-                    <a:blip r:embed="rId19" r:link="rId20" cstate="print">
+                    <a:blip r:embed="rId17" r:link="rId18" cstate="print">
                       <a:extLst>
                         <a:ext uri="{28A0092B-C50C-407E-A947-70E740481C1C}">
                           <a14:useLocalDpi xmlns:a14="http://schemas.microsoft.com/office/drawing/2010/main" val="0"/>
@@ -16815,33 +16984,20 @@
       <w:pPr>
         <w:pStyle w:val="Caption"/>
       </w:pPr>
-      <w:bookmarkStart w:id="190" w:name="_Ref73700846"/>
+      <w:bookmarkStart w:id="191" w:name="_Ref73700846"/>
       <w:r>
         <w:t xml:space="preserve">Fig. </w:t>
       </w:r>
-      <w:r>
-        <w:fldChar w:fldCharType="begin"/>
-      </w:r>
-      <w:r>
-        <w:instrText xml:space="preserve"> SEQ Fig. \* ARABIC </w:instrText>
-      </w:r>
-      <w:r>
-        <w:fldChar w:fldCharType="separate"/>
-      </w:r>
-      <w:r>
-        <w:rPr>
-          <w:noProof/>
-        </w:rPr>
-        <w:t>4</w:t>
-      </w:r>
-      <w:r>
-        <w:rPr>
-          <w:noProof/>
-        </w:rPr>
-        <w:fldChar w:fldCharType="end"/>
-      </w:r>
-      <w:bookmarkEnd w:id="188"/>
-      <w:bookmarkEnd w:id="190"/>
+      <w:fldSimple w:instr=" SEQ Fig. \* ARABIC ">
+        <w:r>
+          <w:rPr>
+            <w:noProof/>
+          </w:rPr>
+          <w:t>4</w:t>
+        </w:r>
+      </w:fldSimple>
+      <w:bookmarkEnd w:id="189"/>
+      <w:bookmarkEnd w:id="191"/>
       <w:r>
         <w:t xml:space="preserve"> Abundance </w:t>
       </w:r>
@@ -16867,21 +17023,21 @@
       <w:r>
         <w:t xml:space="preserve">of individual urchin and sea star species through </w:t>
       </w:r>
-      <w:commentRangeStart w:id="191"/>
+      <w:commentRangeStart w:id="192"/>
       <w:r>
         <w:t>time</w:t>
       </w:r>
-      <w:commentRangeEnd w:id="191"/>
+      <w:commentRangeEnd w:id="192"/>
       <w:r>
         <w:rPr>
           <w:rStyle w:val="CommentReference"/>
         </w:rPr>
-        <w:commentReference w:id="191"/>
+        <w:commentReference w:id="192"/>
       </w:r>
       <w:r>
         <w:t>.</w:t>
       </w:r>
-      <w:bookmarkEnd w:id="189"/>
+      <w:bookmarkEnd w:id="190"/>
       <w:r>
         <w:br w:type="page"/>
       </w:r>
@@ -16912,7 +17068,7 @@
                     <pic:cNvPicPr/>
                   </pic:nvPicPr>
                   <pic:blipFill>
-                    <a:blip r:embed="rId21" r:link="rId22" cstate="print">
+                    <a:blip r:embed="rId19" r:link="rId20" cstate="print">
                       <a:extLst>
                         <a:ext uri="{28A0092B-C50C-407E-A947-70E740481C1C}">
                           <a14:useLocalDpi xmlns:a14="http://schemas.microsoft.com/office/drawing/2010/main" val="0"/>
@@ -16943,36 +17099,23 @@
       <w:pPr>
         <w:pStyle w:val="Caption"/>
       </w:pPr>
-      <w:bookmarkStart w:id="192" w:name="_Ref57728943"/>
+      <w:bookmarkStart w:id="193" w:name="_Ref57728943"/>
       <w:r>
         <w:t>F</w:t>
       </w:r>
-      <w:commentRangeStart w:id="193"/>
+      <w:commentRangeStart w:id="194"/>
       <w:r>
         <w:t xml:space="preserve">ig. </w:t>
       </w:r>
-      <w:r>
-        <w:fldChar w:fldCharType="begin"/>
-      </w:r>
-      <w:r>
-        <w:instrText xml:space="preserve"> SEQ Fig. \* ARABIC </w:instrText>
-      </w:r>
-      <w:r>
-        <w:fldChar w:fldCharType="separate"/>
-      </w:r>
-      <w:r>
-        <w:rPr>
-          <w:noProof/>
-        </w:rPr>
-        <w:t>5</w:t>
-      </w:r>
-      <w:r>
-        <w:rPr>
-          <w:noProof/>
-        </w:rPr>
-        <w:fldChar w:fldCharType="end"/>
-      </w:r>
-      <w:bookmarkEnd w:id="192"/>
+      <w:fldSimple w:instr=" SEQ Fig. \* ARABIC ">
+        <w:r>
+          <w:rPr>
+            <w:noProof/>
+          </w:rPr>
+          <w:t>5</w:t>
+        </w:r>
+      </w:fldSimple>
+      <w:bookmarkEnd w:id="193"/>
       <w:r>
         <w:t xml:space="preserve"> Relationship between sea stars and their prey on 30x2m transects at five sites. </w:t>
       </w:r>
@@ -16995,14 +17138,14 @@
       <w:r>
         <w:t xml:space="preserve">, 9 = 2019).  </w:t>
       </w:r>
-      <w:commentRangeEnd w:id="193"/>
+      <w:commentRangeEnd w:id="194"/>
       <w:r>
         <w:rPr>
           <w:rStyle w:val="CommentReference"/>
           <w:iCs w:val="0"/>
           <w:color w:val="auto"/>
         </w:rPr>
-        <w:commentReference w:id="193"/>
+        <w:commentReference w:id="194"/>
       </w:r>
     </w:p>
     <w:p>
@@ -17035,7 +17178,7 @@
                     <pic:cNvPicPr/>
                   </pic:nvPicPr>
                   <pic:blipFill>
-                    <a:blip r:embed="rId23" r:link="rId24" cstate="print">
+                    <a:blip r:embed="rId21" r:link="rId22" cstate="print">
                       <a:extLst>
                         <a:ext uri="{28A0092B-C50C-407E-A947-70E740481C1C}">
                           <a14:useLocalDpi xmlns:a14="http://schemas.microsoft.com/office/drawing/2010/main" val="0"/>
@@ -17066,34 +17209,29 @@
       <w:pPr>
         <w:pStyle w:val="Caption"/>
       </w:pPr>
-      <w:bookmarkStart w:id="194" w:name="_Ref58510040"/>
+      <w:bookmarkStart w:id="195" w:name="_Ref58510040"/>
       <w:r>
         <w:t xml:space="preserve">Fig. </w:t>
       </w:r>
-      <w:r>
-        <w:fldChar w:fldCharType="begin"/>
-      </w:r>
-      <w:r>
-        <w:instrText xml:space="preserve"> SEQ Fig. \* ARABIC </w:instrText>
-      </w:r>
-      <w:r>
-        <w:fldChar w:fldCharType="separate"/>
-      </w:r>
-      <w:r>
-        <w:rPr>
-          <w:noProof/>
-        </w:rPr>
-        <w:t>6</w:t>
-      </w:r>
-      <w:r>
-        <w:rPr>
-          <w:noProof/>
-        </w:rPr>
-        <w:fldChar w:fldCharType="end"/>
-      </w:r>
-      <w:bookmarkEnd w:id="194"/>
-      <w:r>
-        <w:t xml:space="preserve"> Abundance of macroalgae on 60 x 2 m transects at each sites and at two depths (5 and 10 m). Values are the log(stipes m</w:t>
+      <w:fldSimple w:instr=" SEQ Fig. \* ARABIC ">
+        <w:r>
+          <w:rPr>
+            <w:noProof/>
+          </w:rPr>
+          <w:t>6</w:t>
+        </w:r>
+      </w:fldSimple>
+      <w:bookmarkEnd w:id="195"/>
+      <w:r>
+        <w:t xml:space="preserve"> Abundance of macroalgae on 60 x 2 m transects at each sites and at two depths (5 and 10 m). Values are the </w:t>
+      </w:r>
+      <w:proofErr w:type="gramStart"/>
+      <w:r>
+        <w:t>log(</w:t>
+      </w:r>
+      <w:proofErr w:type="gramEnd"/>
+      <w:r>
+        <w:t>stipes m</w:t>
       </w:r>
       <w:r>
         <w:rPr>
@@ -17145,7 +17283,7 @@
                     <pic:cNvPicPr/>
                   </pic:nvPicPr>
                   <pic:blipFill>
-                    <a:blip r:embed="rId25" r:link="rId26" cstate="print">
+                    <a:blip r:embed="rId23" r:link="rId24" cstate="print">
                       <a:extLst>
                         <a:ext uri="{28A0092B-C50C-407E-A947-70E740481C1C}">
                           <a14:useLocalDpi xmlns:a14="http://schemas.microsoft.com/office/drawing/2010/main" val="0"/>
@@ -17176,48 +17314,43 @@
       <w:pPr>
         <w:pStyle w:val="Caption"/>
       </w:pPr>
-      <w:bookmarkStart w:id="195" w:name="_Ref57711057"/>
-      <w:bookmarkStart w:id="196" w:name="_Ref57712814"/>
+      <w:bookmarkStart w:id="196" w:name="_Ref57711057"/>
+      <w:bookmarkStart w:id="197" w:name="_Ref57712814"/>
       <w:r>
         <w:t>Fig.</w:t>
       </w:r>
       <w:r>
         <w:t xml:space="preserve"> </w:t>
       </w:r>
-      <w:r>
-        <w:fldChar w:fldCharType="begin"/>
-      </w:r>
-      <w:r>
-        <w:instrText xml:space="preserve"> SEQ Fig. \* ARABIC </w:instrText>
-      </w:r>
-      <w:r>
-        <w:fldChar w:fldCharType="separate"/>
-      </w:r>
-      <w:r>
-        <w:rPr>
-          <w:noProof/>
-        </w:rPr>
-        <w:t>7</w:t>
-      </w:r>
-      <w:r>
-        <w:rPr>
-          <w:noProof/>
-        </w:rPr>
-        <w:fldChar w:fldCharType="end"/>
-      </w:r>
-      <w:bookmarkEnd w:id="195"/>
+      <w:fldSimple w:instr=" SEQ Fig. \* ARABIC ">
+        <w:r>
+          <w:rPr>
+            <w:noProof/>
+          </w:rPr>
+          <w:t>7</w:t>
+        </w:r>
+      </w:fldSimple>
+      <w:bookmarkEnd w:id="196"/>
       <w:r>
         <w:t xml:space="preserve"> </w:t>
       </w:r>
-      <w:bookmarkEnd w:id="196"/>
+      <w:bookmarkEnd w:id="197"/>
       <w:r>
         <w:t xml:space="preserve">Relationships between the density of canopy and understory kelps and the abundance of purple and red urchins. MACPYR = </w:t>
       </w:r>
+      <w:proofErr w:type="spellStart"/>
       <w:r>
         <w:rPr>
           <w:i/>
         </w:rPr>
-        <w:t xml:space="preserve">Macrocystis </w:t>
+        <w:t>Macrocystis</w:t>
+      </w:r>
+      <w:proofErr w:type="spellEnd"/>
+      <w:r>
+        <w:rPr>
+          <w:i/>
+        </w:rPr>
+        <w:t xml:space="preserve"> </w:t>
       </w:r>
       <w:proofErr w:type="spellStart"/>
       <w:r>
@@ -17321,7 +17454,7 @@
                     <pic:cNvPicPr/>
                   </pic:nvPicPr>
                   <pic:blipFill>
-                    <a:blip r:embed="rId27" r:link="rId28" cstate="print">
+                    <a:blip r:embed="rId25" r:link="rId26" cstate="print">
                       <a:extLst>
                         <a:ext uri="{28A0092B-C50C-407E-A947-70E740481C1C}">
                           <a14:useLocalDpi xmlns:a14="http://schemas.microsoft.com/office/drawing/2010/main" val="0"/>
@@ -17352,43 +17485,35 @@
       <w:pPr>
         <w:pStyle w:val="Caption"/>
       </w:pPr>
-      <w:bookmarkStart w:id="197" w:name="_Ref57707920"/>
-      <w:bookmarkStart w:id="198" w:name="_Ref57707914"/>
+      <w:bookmarkStart w:id="198" w:name="_Ref57707920"/>
+      <w:bookmarkStart w:id="199" w:name="_Ref57707914"/>
       <w:r>
         <w:t xml:space="preserve">Fig. </w:t>
       </w:r>
-      <w:r>
-        <w:fldChar w:fldCharType="begin"/>
-      </w:r>
-      <w:r>
-        <w:instrText xml:space="preserve"> SEQ Fig. \* ARABIC </w:instrText>
-      </w:r>
-      <w:r>
-        <w:fldChar w:fldCharType="separate"/>
-      </w:r>
-      <w:r>
-        <w:rPr>
-          <w:noProof/>
-        </w:rPr>
-        <w:t>8</w:t>
-      </w:r>
-      <w:r>
-        <w:rPr>
-          <w:noProof/>
-        </w:rPr>
-        <w:fldChar w:fldCharType="end"/>
-      </w:r>
-      <w:bookmarkEnd w:id="197"/>
+      <w:fldSimple w:instr=" SEQ Fig. \* ARABIC ">
+        <w:r>
+          <w:rPr>
+            <w:noProof/>
+          </w:rPr>
+          <w:t>8</w:t>
+        </w:r>
+      </w:fldSimple>
+      <w:bookmarkEnd w:id="198"/>
       <w:r>
         <w:t xml:space="preserve"> </w:t>
       </w:r>
-      <w:bookmarkEnd w:id="198"/>
+      <w:bookmarkEnd w:id="199"/>
       <w:r>
         <w:t xml:space="preserve">Abundance of rockfish recruits (young-of-year, YOY) by site and year. Data are the back-calculated site x year means (log x+1) and </w:t>
       </w:r>
       <w:proofErr w:type="spellStart"/>
-      <w:r>
-        <w:t>s.e.</w:t>
+      <w:proofErr w:type="gramStart"/>
+      <w:r>
+        <w:t>s.e</w:t>
+      </w:r>
+      <w:proofErr w:type="gramEnd"/>
+      <w:r>
+        <w:t>.</w:t>
       </w:r>
       <w:proofErr w:type="spellEnd"/>
       <w:r>
@@ -17530,6 +17655,7 @@
         <w:t xml:space="preserve">, N. </w:t>
       </w:r>
       <w:proofErr w:type="spellStart"/>
+      <w:proofErr w:type="gramStart"/>
       <w:r>
         <w:rPr>
           <w:i/>
@@ -17544,7 +17670,11 @@
         <w:t xml:space="preserve"> </w:t>
       </w:r>
       <w:r>
-        <w:t xml:space="preserve">, </w:t>
+        <w:t>,</w:t>
+      </w:r>
+      <w:proofErr w:type="gramEnd"/>
+      <w:r>
+        <w:t xml:space="preserve"> </w:t>
       </w:r>
       <w:r>
         <w:rPr>
@@ -17686,7 +17816,15 @@
       </w:r>
       <w:proofErr w:type="spellEnd"/>
       <w:r>
-        <w:t xml:space="preserve"> Island had more bedrock than other sites, while Cape Johnson and Cape Alava had more boulder or cobble habitat.  The second PC explained differences among transects in slope (0-10 cm vs 10 cm – 1 m drop over the 2-m width of the transect). This second PC did not appear strongly ass</w:t>
+        <w:t xml:space="preserve"> Island had more bedrock than other sites, while Cape Johnson and Cape Alava had more boulder or cobble habitat.  The second PC explained differences among transects in slope (0-10 cm vs 10 cm – 1 m drop over the 2-m width of </w:t>
+      </w:r>
+      <w:proofErr w:type="gramStart"/>
+      <w:r>
+        <w:t>the transect</w:t>
+      </w:r>
+      <w:proofErr w:type="gramEnd"/>
+      <w:r>
+        <w:t>). This second PC did not appear strongly ass</w:t>
       </w:r>
       <w:r>
         <w:t xml:space="preserve">ociated with sites or depths. </w:t>
@@ -17791,7 +17929,7 @@
                     <pic:cNvPicPr/>
                   </pic:nvPicPr>
                   <pic:blipFill>
-                    <a:blip r:embed="rId15" r:link="rId16" cstate="print">
+                    <a:blip r:embed="rId13" r:link="rId14" cstate="print">
                       <a:extLst>
                         <a:ext uri="{28A0092B-C50C-407E-A947-70E740481C1C}">
                           <a14:useLocalDpi xmlns:a14="http://schemas.microsoft.com/office/drawing/2010/main" val="0"/>
@@ -17900,12 +18038,17 @@
         <w:t>The fish assemblage did not show strong correlation with the combined kelp-biotic-substrate habitat matrix (</w:t>
       </w:r>
       <w:proofErr w:type="spellStart"/>
+      <w:proofErr w:type="gramStart"/>
       <w:r>
         <w:t>dRDA</w:t>
       </w:r>
       <w:proofErr w:type="spellEnd"/>
       <w:r>
-        <w:t xml:space="preserve"> , p &gt; 0.05, </w:t>
+        <w:t xml:space="preserve"> ,</w:t>
+      </w:r>
+      <w:proofErr w:type="gramEnd"/>
+      <w:r>
+        <w:t xml:space="preserve"> p &gt; 0.05, </w:t>
       </w:r>
       <w:r>
         <w:fldChar w:fldCharType="begin"/>
@@ -18249,7 +18392,7 @@
       <w:pPr>
         <w:pStyle w:val="Heading2"/>
       </w:pPr>
-      <w:bookmarkStart w:id="199" w:name="_Ref71099762"/>
+      <w:bookmarkStart w:id="200" w:name="_Ref71099762"/>
       <w:r>
         <w:lastRenderedPageBreak/>
         <w:t>Supplement table</w:t>
@@ -18260,36 +18403,20 @@
       <w:pPr>
         <w:pStyle w:val="Caption"/>
       </w:pPr>
-      <w:bookmarkStart w:id="200" w:name="_Ref73707979"/>
+      <w:bookmarkStart w:id="201" w:name="_Ref73707979"/>
       <w:r>
         <w:t xml:space="preserve">Table S </w:t>
       </w:r>
-      <w:r>
-        <w:fldChar w:fldCharType="begin"/>
-      </w:r>
-      <w:r>
-        <w:instrText xml:space="preserve"> SEQ Table_S \* A</w:instrText>
-      </w:r>
-      <w:r>
-        <w:instrText xml:space="preserve">RABIC </w:instrText>
-      </w:r>
-      <w:r>
-        <w:fldChar w:fldCharType="separate"/>
-      </w:r>
-      <w:r>
-        <w:rPr>
-          <w:noProof/>
-        </w:rPr>
-        <w:t>1</w:t>
-      </w:r>
-      <w:r>
-        <w:rPr>
-          <w:noProof/>
-        </w:rPr>
-        <w:fldChar w:fldCharType="end"/>
-      </w:r>
-      <w:bookmarkEnd w:id="199"/>
+      <w:fldSimple w:instr=" SEQ Table_S \* ARABIC ">
+        <w:r>
+          <w:rPr>
+            <w:noProof/>
+          </w:rPr>
+          <w:t>1</w:t>
+        </w:r>
+      </w:fldSimple>
       <w:bookmarkEnd w:id="200"/>
+      <w:bookmarkEnd w:id="201"/>
       <w:r>
         <w:t>. List of fish species observed on visual surveys.  Taxa were lumped into Group for statistical analyses. Note, rockfish young-of-year (YOY) were excluded from the ordinations due to their ephemeral nature.</w:t>
       </w:r>
@@ -19130,8 +19257,20 @@
                 <w:sz w:val="20"/>
                 <w:szCs w:val="20"/>
               </w:rPr>
-              <w:t> lateralis</w:t>
+              <w:t> </w:t>
             </w:r>
+            <w:proofErr w:type="spellStart"/>
+            <w:r>
+              <w:rPr>
+                <w:rFonts w:cs="Calibri"/>
+                <w:i/>
+                <w:color w:val="000000"/>
+                <w:sz w:val="20"/>
+                <w:szCs w:val="20"/>
+              </w:rPr>
+              <w:t>lateralis</w:t>
+            </w:r>
+            <w:proofErr w:type="spellEnd"/>
           </w:p>
         </w:tc>
         <w:tc>
@@ -20334,8 +20473,20 @@
                 <w:sz w:val="20"/>
                 <w:szCs w:val="20"/>
               </w:rPr>
-              <w:t xml:space="preserve"> pictus</w:t>
+              <w:t xml:space="preserve"> </w:t>
             </w:r>
+            <w:proofErr w:type="spellStart"/>
+            <w:r>
+              <w:rPr>
+                <w:rFonts w:cs="Calibri"/>
+                <w:i/>
+                <w:color w:val="000000"/>
+                <w:sz w:val="20"/>
+                <w:szCs w:val="20"/>
+              </w:rPr>
+              <w:t>pictus</w:t>
+            </w:r>
+            <w:proofErr w:type="spellEnd"/>
           </w:p>
         </w:tc>
         <w:tc>
@@ -22121,7 +22272,7 @@
         <w:pStyle w:val="Caption"/>
         <w:jc w:val="center"/>
       </w:pPr>
-      <w:bookmarkStart w:id="201" w:name="_Ref58508165"/>
+      <w:bookmarkStart w:id="202" w:name="_Ref58508165"/>
       <w:r>
         <w:rPr>
           <w:noProof/>
@@ -22142,7 +22293,7 @@
                     <pic:cNvPicPr/>
                   </pic:nvPicPr>
                   <pic:blipFill>
-                    <a:blip r:embed="rId29" r:link="rId30" cstate="print">
+                    <a:blip r:embed="rId27" r:link="rId28" cstate="print">
                       <a:extLst>
                         <a:ext uri="{28A0092B-C50C-407E-A947-70E740481C1C}">
                           <a14:useLocalDpi xmlns:a14="http://schemas.microsoft.com/office/drawing/2010/main" val="0"/>
@@ -22173,33 +22324,20 @@
       <w:pPr>
         <w:pStyle w:val="Caption"/>
       </w:pPr>
-      <w:bookmarkStart w:id="202" w:name="_Ref71636106"/>
-      <w:bookmarkEnd w:id="201"/>
+      <w:bookmarkStart w:id="203" w:name="_Ref71636106"/>
+      <w:bookmarkEnd w:id="202"/>
       <w:r>
         <w:t xml:space="preserve">Fig. S </w:t>
       </w:r>
-      <w:r>
-        <w:fldChar w:fldCharType="begin"/>
-      </w:r>
-      <w:r>
-        <w:instrText xml:space="preserve"> SEQ Fig._S \* ARABIC </w:instrText>
-      </w:r>
-      <w:r>
-        <w:fldChar w:fldCharType="separate"/>
-      </w:r>
-      <w:r>
-        <w:rPr>
-          <w:noProof/>
-        </w:rPr>
-        <w:t>1</w:t>
-      </w:r>
-      <w:r>
-        <w:rPr>
-          <w:noProof/>
-        </w:rPr>
-        <w:fldChar w:fldCharType="end"/>
-      </w:r>
-      <w:bookmarkEnd w:id="202"/>
+      <w:fldSimple w:instr=" SEQ Fig._S \* ARABIC ">
+        <w:r>
+          <w:rPr>
+            <w:noProof/>
+          </w:rPr>
+          <w:t>1</w:t>
+        </w:r>
+      </w:fldSimple>
+      <w:bookmarkEnd w:id="203"/>
       <w:r>
         <w:t xml:space="preserve"> Substratum characteristics by site year and depth. BEDRK = bedrock, BOULD = boulder, COB = cobble, SAND = sand.</w:t>
       </w:r>
@@ -22241,7 +22379,7 @@
                     <pic:cNvPicPr/>
                   </pic:nvPicPr>
                   <pic:blipFill>
-                    <a:blip r:embed="rId31" r:link="rId32" cstate="print">
+                    <a:blip r:embed="rId29" r:link="rId30" cstate="print">
                       <a:extLst>
                         <a:ext uri="{28A0092B-C50C-407E-A947-70E740481C1C}">
                           <a14:useLocalDpi xmlns:a14="http://schemas.microsoft.com/office/drawing/2010/main" val="0"/>
@@ -22269,32 +22407,19 @@
       </w:r>
     </w:p>
     <w:p>
-      <w:bookmarkStart w:id="203" w:name="_Ref71636113"/>
+      <w:bookmarkStart w:id="204" w:name="_Ref71636113"/>
       <w:r>
         <w:t xml:space="preserve">Fig. S </w:t>
       </w:r>
-      <w:r>
-        <w:fldChar w:fldCharType="begin"/>
-      </w:r>
-      <w:r>
-        <w:instrText xml:space="preserve"> SEQ Fig._S \* ARABIC </w:instrText>
-      </w:r>
-      <w:r>
-        <w:fldChar w:fldCharType="separate"/>
-      </w:r>
-      <w:r>
-        <w:rPr>
-          <w:noProof/>
-        </w:rPr>
-        <w:t>2</w:t>
-      </w:r>
-      <w:r>
-        <w:rPr>
-          <w:noProof/>
-        </w:rPr>
-        <w:fldChar w:fldCharType="end"/>
-      </w:r>
-      <w:bookmarkEnd w:id="203"/>
+      <w:fldSimple w:instr=" SEQ Fig._S \* ARABIC ">
+        <w:r>
+          <w:rPr>
+            <w:noProof/>
+          </w:rPr>
+          <w:t>2</w:t>
+        </w:r>
+      </w:fldSimple>
+      <w:bookmarkEnd w:id="204"/>
       <w:r>
         <w:t xml:space="preserve"> Estimate of slope sites, summarized across depths and years. Ranges are the drop in elevation across the width of a 2-m transect. Data are the average of XX measurements per 30-m transect.</w:t>
       </w:r>
@@ -22303,7 +22428,7 @@
       <w:pPr>
         <w:jc w:val="center"/>
       </w:pPr>
-      <w:bookmarkStart w:id="204" w:name="_Ref56763863"/>
+      <w:bookmarkStart w:id="205" w:name="_Ref56763863"/>
       <w:r>
         <w:rPr>
           <w:noProof/>
@@ -22322,6 +22447,92 @@
                 <pic:pic xmlns:pic="http://schemas.openxmlformats.org/drawingml/2006/picture">
                   <pic:nvPicPr>
                     <pic:cNvPr id="36" name="pca_upc -2.png"/>
+                    <pic:cNvPicPr/>
+                  </pic:nvPicPr>
+                  <pic:blipFill>
+                    <a:blip r:embed="rId31" r:link="rId32" cstate="print">
+                      <a:extLst>
+                        <a:ext uri="{28A0092B-C50C-407E-A947-70E740481C1C}">
+                          <a14:useLocalDpi xmlns:a14="http://schemas.microsoft.com/office/drawing/2010/main" val="0"/>
+                        </a:ext>
+                      </a:extLst>
+                    </a:blip>
+                    <a:stretch>
+                      <a:fillRect/>
+                    </a:stretch>
+                  </pic:blipFill>
+                  <pic:spPr>
+                    <a:xfrm>
+                      <a:off x="0" y="0"/>
+                      <a:ext cx="4572009" cy="4572009"/>
+                    </a:xfrm>
+                    <a:prstGeom prst="rect">
+                      <a:avLst/>
+                    </a:prstGeom>
+                  </pic:spPr>
+                </pic:pic>
+              </a:graphicData>
+            </a:graphic>
+          </wp:inline>
+        </w:drawing>
+      </w:r>
+    </w:p>
+    <w:p>
+      <w:pPr>
+        <w:pStyle w:val="Caption"/>
+      </w:pPr>
+      <w:bookmarkStart w:id="206" w:name="_Ref71097816"/>
+      <w:bookmarkStart w:id="207" w:name="_Ref58486258"/>
+      <w:r>
+        <w:t xml:space="preserve">Fig. S </w:t>
+      </w:r>
+      <w:fldSimple w:instr=" SEQ Fig._S \* ARABIC ">
+        <w:r>
+          <w:rPr>
+            <w:noProof/>
+          </w:rPr>
+          <w:t>3</w:t>
+        </w:r>
+      </w:fldSimple>
+      <w:bookmarkEnd w:id="206"/>
+      <w:r>
+        <w:t xml:space="preserve"> Results of a principal components analysis ordinating biotic benthic habitat </w:t>
+      </w:r>
+      <w:bookmarkEnd w:id="207"/>
+      <w:r>
+        <w:t>by site x year x depth. Open and closed symbols indicate 5-m and 10-m transects, respectively.</w:t>
+      </w:r>
+      <w:r>
+        <w:br w:type="page"/>
+      </w:r>
+    </w:p>
+    <w:p>
+      <w:pPr>
+        <w:jc w:val="center"/>
+      </w:pPr>
+    </w:p>
+    <w:p>
+      <w:pPr>
+        <w:ind w:firstLine="0"/>
+        <w:jc w:val="center"/>
+      </w:pPr>
+      <w:r>
+        <w:rPr>
+          <w:noProof/>
+        </w:rPr>
+        <w:drawing>
+          <wp:inline distT="0" distB="0" distL="0" distR="0" wp14:anchorId="76CEAA12" wp14:editId="0FCCDBD3">
+            <wp:extent cx="4572009" cy="4572009"/>
+            <wp:effectExtent l="0" t="0" r="0" b="0"/>
+            <wp:docPr id="37" name="pca_rock -2.png"/>
+            <wp:cNvGraphicFramePr>
+              <a:graphicFrameLocks xmlns:a="http://schemas.openxmlformats.org/drawingml/2006/main" noChangeAspect="1"/>
+            </wp:cNvGraphicFramePr>
+            <a:graphic xmlns:a="http://schemas.openxmlformats.org/drawingml/2006/main">
+              <a:graphicData uri="http://schemas.openxmlformats.org/drawingml/2006/picture">
+                <pic:pic xmlns:pic="http://schemas.openxmlformats.org/drawingml/2006/picture">
+                  <pic:nvPicPr>
+                    <pic:cNvPr id="37" name="pca_rock -2.png"/>
                     <pic:cNvPicPr/>
                   </pic:nvPicPr>
                   <pic:blipFill>
@@ -22356,63 +22567,61 @@
       <w:pPr>
         <w:pStyle w:val="Caption"/>
       </w:pPr>
-      <w:bookmarkStart w:id="205" w:name="_Ref71097816"/>
-      <w:bookmarkStart w:id="206" w:name="_Ref58486258"/>
+      <w:bookmarkStart w:id="208" w:name="_Ref56775544"/>
       <w:r>
         <w:t xml:space="preserve">Fig. S </w:t>
       </w:r>
-      <w:r>
-        <w:fldChar w:fldCharType="begin"/>
-      </w:r>
-      <w:r>
-        <w:instrText xml:space="preserve"> SEQ Fig._S \* ARABIC </w:instrText>
-      </w:r>
-      <w:r>
-        <w:fldChar w:fldCharType="separate"/>
-      </w:r>
+      <w:fldSimple w:instr=" SEQ Fig._S \* ARABIC ">
+        <w:r>
+          <w:rPr>
+            <w:noProof/>
+          </w:rPr>
+          <w:t>4</w:t>
+        </w:r>
+      </w:fldSimple>
+      <w:bookmarkEnd w:id="208"/>
+      <w:r>
+        <w:t xml:space="preserve"> Principal components analysis of abiotic substratum characteristics by site x year x depth. Open and closed symbols indicate 5-m and 10-m transects, respectively.  BEDRK = bedrock, COB = cobble, BOULD = boulder, SAND = sand; distance ranges (e.g., 1 m – 2 m) indicate the high mean high difference across the 2-m width of </w:t>
+      </w:r>
+      <w:proofErr w:type="gramStart"/>
+      <w:r>
+        <w:t>the transect</w:t>
+      </w:r>
+      <w:proofErr w:type="gramEnd"/>
+      <w:r>
+        <w:t xml:space="preserve"> – a measure of slope.</w:t>
+      </w:r>
+    </w:p>
+    <w:p>
+      <w:pPr>
+        <w:pStyle w:val="Caption"/>
+      </w:pPr>
+    </w:p>
+    <w:p>
+      <w:pPr>
+        <w:pStyle w:val="Caption"/>
+      </w:pPr>
+      <w:bookmarkStart w:id="209" w:name="_Ref71096614"/>
+      <w:bookmarkEnd w:id="205"/>
+      <w:r>
+        <w:br w:type="page"/>
+      </w:r>
+    </w:p>
+    <w:bookmarkEnd w:id="209"/>
+    <w:p>
+      <w:pPr>
+        <w:jc w:val="center"/>
+      </w:pPr>
       <w:r>
         <w:rPr>
           <w:noProof/>
         </w:rPr>
-        <w:t>3</w:t>
-      </w:r>
-      <w:r>
-        <w:rPr>
-          <w:noProof/>
-        </w:rPr>
-        <w:fldChar w:fldCharType="end"/>
-      </w:r>
-      <w:bookmarkEnd w:id="205"/>
-      <w:r>
-        <w:t xml:space="preserve"> Results of a principal components analysis ordinating biotic benthic habitat </w:t>
-      </w:r>
-      <w:bookmarkEnd w:id="206"/>
-      <w:r>
-        <w:t>by site x year x depth. Open and closed symbols indicate 5-m and 10-m transects, respectively.</w:t>
-      </w:r>
-      <w:r>
-        <w:br w:type="page"/>
-      </w:r>
-    </w:p>
-    <w:p>
-      <w:pPr>
-        <w:jc w:val="center"/>
-      </w:pPr>
-    </w:p>
-    <w:p>
-      <w:pPr>
-        <w:ind w:firstLine="0"/>
-        <w:jc w:val="center"/>
-      </w:pPr>
-      <w:r>
-        <w:rPr>
-          <w:noProof/>
-        </w:rPr>
+        <w:lastRenderedPageBreak/>
         <w:drawing>
-          <wp:inline distT="0" distB="0" distL="0" distR="0" wp14:anchorId="76CEAA12" wp14:editId="0FCCDBD3">
-            <wp:extent cx="4572009" cy="4572009"/>
+          <wp:inline distT="0" distB="0" distL="0" distR="0" wp14:anchorId="0AE2F017" wp14:editId="4119F74F">
+            <wp:extent cx="5486411" cy="7315215"/>
             <wp:effectExtent l="0" t="0" r="0" b="0"/>
-            <wp:docPr id="37" name="pca_rock -2.png"/>
+            <wp:docPr id="38" name="Fish_Spp_Plots_Site_Year -1.png"/>
             <wp:cNvGraphicFramePr>
               <a:graphicFrameLocks xmlns:a="http://schemas.openxmlformats.org/drawingml/2006/main" noChangeAspect="1"/>
             </wp:cNvGraphicFramePr>
@@ -22420,7 +22629,7 @@
               <a:graphicData uri="http://schemas.openxmlformats.org/drawingml/2006/picture">
                 <pic:pic xmlns:pic="http://schemas.openxmlformats.org/drawingml/2006/picture">
                   <pic:nvPicPr>
-                    <pic:cNvPr id="37" name="pca_rock -2.png"/>
+                    <pic:cNvPr id="38" name="Fish_Spp_Plots_Site_Year -1.png"/>
                     <pic:cNvPicPr/>
                   </pic:nvPicPr>
                   <pic:blipFill>
@@ -22438,7 +22647,7 @@
                   <pic:spPr>
                     <a:xfrm>
                       <a:off x="0" y="0"/>
-                      <a:ext cx="4572009" cy="4572009"/>
+                      <a:ext cx="5486411" cy="7315215"/>
                     </a:xfrm>
                     <a:prstGeom prst="rect">
                       <a:avLst/>
@@ -22455,66 +22664,62 @@
       <w:pPr>
         <w:pStyle w:val="Caption"/>
       </w:pPr>
-      <w:bookmarkStart w:id="207" w:name="_Ref56775544"/>
-      <w:r>
+      <w:bookmarkStart w:id="210" w:name="_Ref57707465"/>
+      <w:bookmarkStart w:id="211" w:name="_Ref56764661"/>
+      <w:r>
+        <w:lastRenderedPageBreak/>
         <w:t xml:space="preserve">Fig. S </w:t>
       </w:r>
-      <w:r>
-        <w:fldChar w:fldCharType="begin"/>
-      </w:r>
-      <w:r>
-        <w:instrText xml:space="preserve"> SEQ Fig._S \* ARABIC </w:instrText>
-      </w:r>
-      <w:r>
-        <w:fldChar w:fldCharType="separate"/>
-      </w:r>
-      <w:r>
-        <w:rPr>
+      <w:fldSimple w:instr=" SEQ Fig._S \* ARABIC ">
+        <w:r>
+          <w:rPr>
+            <w:noProof/>
+          </w:rPr>
+          <w:t>5</w:t>
+        </w:r>
+      </w:fldSimple>
+      <w:bookmarkEnd w:id="210"/>
+      <w:bookmarkEnd w:id="211"/>
+      <w:r>
+        <w:t xml:space="preserve"> Abundance of the primary fish species seen on at five sites from 2016-2019. Data are the back-calculated site x year means (log x+1) and </w:t>
+      </w:r>
+      <w:proofErr w:type="spellStart"/>
+      <w:r>
+        <w:t>s.e.</w:t>
+      </w:r>
+      <w:proofErr w:type="spellEnd"/>
+      <w:r>
+        <w:t xml:space="preserve"> </w:t>
+      </w:r>
+    </w:p>
+    <w:p>
+      <w:pPr>
+        <w:spacing w:before="0" w:after="160" w:line="259" w:lineRule="auto"/>
+        <w:ind w:firstLine="0"/>
+        <w:rPr>
+          <w:iCs/>
+          <w:color w:val="000000" w:themeColor="text1"/>
+          <w:sz w:val="20"/>
+          <w:szCs w:val="18"/>
+        </w:rPr>
+      </w:pPr>
+      <w:r>
+        <w:br w:type="page"/>
+      </w:r>
+      <w:r>
+        <w:rPr>
+          <w:iCs/>
           <w:noProof/>
-        </w:rPr>
-        <w:t>4</w:t>
-      </w:r>
-      <w:r>
-        <w:rPr>
-          <w:noProof/>
-        </w:rPr>
-        <w:fldChar w:fldCharType="end"/>
-      </w:r>
-      <w:bookmarkEnd w:id="207"/>
-      <w:r>
-        <w:t xml:space="preserve"> Principal components analysis of abiotic substratum characteristics by site x year x depth. Open and closed symbols indicate 5-m and 10-m transects, respectively.  BEDRK = bedrock, COB = cobble, BOULD = boulder, SAND = sand; distance ranges (e.g., 1 m – 2 m) indicate the high mean high difference across the 2-m width of the transect – a measure of slope.</w:t>
-      </w:r>
-    </w:p>
-    <w:p>
-      <w:pPr>
-        <w:pStyle w:val="Caption"/>
-      </w:pPr>
-    </w:p>
-    <w:p>
-      <w:pPr>
-        <w:pStyle w:val="Caption"/>
-      </w:pPr>
-      <w:bookmarkStart w:id="208" w:name="_Ref71096614"/>
-      <w:bookmarkEnd w:id="204"/>
-      <w:r>
-        <w:br w:type="page"/>
-      </w:r>
-    </w:p>
-    <w:bookmarkEnd w:id="208"/>
-    <w:p>
-      <w:pPr>
-        <w:jc w:val="center"/>
-      </w:pPr>
-      <w:r>
-        <w:rPr>
-          <w:noProof/>
+          <w:color w:val="000000" w:themeColor="text1"/>
+          <w:sz w:val="20"/>
+          <w:szCs w:val="18"/>
         </w:rPr>
         <w:lastRenderedPageBreak/>
         <w:drawing>
-          <wp:inline distT="0" distB="0" distL="0" distR="0" wp14:anchorId="0AE2F017" wp14:editId="4119F74F">
+          <wp:inline distT="0" distB="0" distL="0" distR="0" wp14:anchorId="713716BD" wp14:editId="1C315A62">
             <wp:extent cx="5486411" cy="7315215"/>
             <wp:effectExtent l="0" t="0" r="0" b="0"/>
-            <wp:docPr id="38" name="Fish_Spp_Plots_Site_Year -1.png"/>
+            <wp:docPr id="8" name="Fish_capscale1-plot-YSD-by-site -1.png"/>
             <wp:cNvGraphicFramePr>
               <a:graphicFrameLocks xmlns:a="http://schemas.openxmlformats.org/drawingml/2006/main" noChangeAspect="1"/>
             </wp:cNvGraphicFramePr>
@@ -22522,7 +22727,7 @@
               <a:graphicData uri="http://schemas.openxmlformats.org/drawingml/2006/picture">
                 <pic:pic xmlns:pic="http://schemas.openxmlformats.org/drawingml/2006/picture">
                   <pic:nvPicPr>
-                    <pic:cNvPr id="38" name="Fish_Spp_Plots_Site_Year -1.png"/>
+                    <pic:cNvPr id="8" name="Fish_capscale1-plot-YSD-by-site -1.png"/>
                     <pic:cNvPicPr/>
                   </pic:nvPicPr>
                   <pic:blipFill>
@@ -22557,75 +22762,56 @@
       <w:pPr>
         <w:pStyle w:val="Caption"/>
       </w:pPr>
-      <w:bookmarkStart w:id="209" w:name="_Ref57707465"/>
-      <w:bookmarkStart w:id="210" w:name="_Ref56764661"/>
+      <w:bookmarkStart w:id="212" w:name="_Ref73455445"/>
+      <w:bookmarkStart w:id="213" w:name="_Ref73455432"/>
+      <w:r>
+        <w:t xml:space="preserve">Fig. S </w:t>
+      </w:r>
+      <w:fldSimple w:instr=" SEQ Fig._S \* ARABIC ">
+        <w:r>
+          <w:rPr>
+            <w:noProof/>
+          </w:rPr>
+          <w:t>6</w:t>
+        </w:r>
+      </w:fldSimple>
+      <w:bookmarkEnd w:id="212"/>
+      <w:r>
+        <w:t xml:space="preserve"> Ordination of sites based on the fish taxa present on 30 x 2 m transects from a distanced-based redundancy analysis. The analysis used individual transects, but the axes </w:t>
+      </w:r>
       <w:r>
         <w:lastRenderedPageBreak/>
-        <w:t xml:space="preserve">Fig. S </w:t>
-      </w:r>
-      <w:r>
-        <w:fldChar w:fldCharType="begin"/>
-      </w:r>
-      <w:r>
-        <w:instrText xml:space="preserve"> SEQ Fig._S \* ARABIC </w:instrText>
-      </w:r>
-      <w:r>
-        <w:fldChar w:fldCharType="separate"/>
-      </w:r>
+        <w:t>were averaged by site and year for clarity in the presentation. Numbers are the years (9 = 2019) for sampling.</w:t>
+      </w:r>
+      <w:bookmarkEnd w:id="213"/>
+    </w:p>
+    <w:p>
+      <w:pPr>
+        <w:ind w:firstLine="0"/>
+      </w:pPr>
+      <w:r>
+        <w:br w:type="page"/>
+      </w:r>
+    </w:p>
+    <w:p>
+      <w:pPr>
+        <w:ind w:firstLine="0"/>
+      </w:pPr>
+    </w:p>
+    <w:p>
+      <w:pPr>
+        <w:ind w:firstLine="0"/>
+        <w:jc w:val="center"/>
+      </w:pPr>
       <w:r>
         <w:rPr>
           <w:noProof/>
         </w:rPr>
-        <w:t>5</w:t>
-      </w:r>
-      <w:r>
-        <w:rPr>
-          <w:noProof/>
-        </w:rPr>
-        <w:fldChar w:fldCharType="end"/>
-      </w:r>
-      <w:bookmarkEnd w:id="209"/>
-      <w:bookmarkEnd w:id="210"/>
-      <w:r>
-        <w:t xml:space="preserve"> Abundance of the primary fish species seen on at five sites from 2016-2019. Data are the back-calculated site x year means (log x+1) and </w:t>
-      </w:r>
-      <w:proofErr w:type="spellStart"/>
-      <w:r>
-        <w:t>s.e.</w:t>
-      </w:r>
-      <w:proofErr w:type="spellEnd"/>
-      <w:r>
-        <w:t xml:space="preserve"> </w:t>
-      </w:r>
-    </w:p>
-    <w:p>
-      <w:pPr>
-        <w:spacing w:before="0" w:after="160" w:line="259" w:lineRule="auto"/>
-        <w:ind w:firstLine="0"/>
-        <w:rPr>
-          <w:iCs/>
-          <w:color w:val="000000" w:themeColor="text1"/>
-          <w:sz w:val="20"/>
-          <w:szCs w:val="18"/>
-        </w:rPr>
-      </w:pPr>
-      <w:r>
-        <w:br w:type="page"/>
-      </w:r>
-      <w:r>
-        <w:rPr>
-          <w:iCs/>
-          <w:noProof/>
-          <w:color w:val="000000" w:themeColor="text1"/>
-          <w:sz w:val="20"/>
-          <w:szCs w:val="18"/>
-        </w:rPr>
-        <w:lastRenderedPageBreak/>
         <w:drawing>
-          <wp:inline distT="0" distB="0" distL="0" distR="0" wp14:anchorId="713716BD" wp14:editId="1C315A62">
-            <wp:extent cx="5486411" cy="7315215"/>
-            <wp:effectExtent l="0" t="0" r="0" b="0"/>
-            <wp:docPr id="8" name="Fish_capscale1-plot-YSD-by-site -1.png"/>
+          <wp:inline distT="0" distB="0" distL="0" distR="0" wp14:anchorId="4F33C360" wp14:editId="2C651C6C">
+            <wp:extent cx="5943600" cy="4245610"/>
+            <wp:effectExtent l="0" t="0" r="0" b="2540"/>
+            <wp:docPr id="41" name="Hab_Analysis_capscale_plot-1.png"/>
             <wp:cNvGraphicFramePr>
               <a:graphicFrameLocks xmlns:a="http://schemas.openxmlformats.org/drawingml/2006/main" noChangeAspect="1"/>
             </wp:cNvGraphicFramePr>
@@ -22633,11 +22819,98 @@
               <a:graphicData uri="http://schemas.openxmlformats.org/drawingml/2006/picture">
                 <pic:pic xmlns:pic="http://schemas.openxmlformats.org/drawingml/2006/picture">
                   <pic:nvPicPr>
-                    <pic:cNvPr id="8" name="Fish_capscale1-plot-YSD-by-site -1.png"/>
+                    <pic:cNvPr id="41" name="Hab_Analysis_capscale_plot-1.png"/>
                     <pic:cNvPicPr/>
                   </pic:nvPicPr>
                   <pic:blipFill>
                     <a:blip r:embed="rId39" r:link="rId40" cstate="print">
+                      <a:extLst>
+                        <a:ext uri="{28A0092B-C50C-407E-A947-70E740481C1C}">
+                          <a14:useLocalDpi xmlns:a14="http://schemas.microsoft.com/office/drawing/2010/main" val="0"/>
+                        </a:ext>
+                      </a:extLst>
+                    </a:blip>
+                    <a:stretch>
+                      <a:fillRect/>
+                    </a:stretch>
+                  </pic:blipFill>
+                  <pic:spPr>
+                    <a:xfrm>
+                      <a:off x="0" y="0"/>
+                      <a:ext cx="5943600" cy="4245610"/>
+                    </a:xfrm>
+                    <a:prstGeom prst="rect">
+                      <a:avLst/>
+                    </a:prstGeom>
+                  </pic:spPr>
+                </pic:pic>
+              </a:graphicData>
+            </a:graphic>
+          </wp:inline>
+        </w:drawing>
+      </w:r>
+    </w:p>
+    <w:p>
+      <w:pPr>
+        <w:pStyle w:val="Caption"/>
+      </w:pPr>
+      <w:bookmarkStart w:id="214" w:name="_Ref56774804"/>
+      <w:r>
+        <w:t xml:space="preserve">Fig. S </w:t>
+      </w:r>
+      <w:fldSimple w:instr=" SEQ Fig._S \* ARABIC ">
+        <w:r>
+          <w:rPr>
+            <w:noProof/>
+          </w:rPr>
+          <w:t>7</w:t>
+        </w:r>
+      </w:fldSimple>
+      <w:bookmarkEnd w:id="214"/>
+      <w:r>
+        <w:t xml:space="preserve"> Results of distance-based redundancy analysis with fish species assemblages constrained by kelp, </w:t>
+      </w:r>
+      <w:proofErr w:type="spellStart"/>
+      <w:r>
+        <w:t>bioitic</w:t>
+      </w:r>
+      <w:proofErr w:type="spellEnd"/>
+      <w:r>
+        <w:t xml:space="preserve"> benthic habitat, and substratum variables. The ordination was non-significant (p &gt; 0.05). </w:t>
+      </w:r>
+    </w:p>
+    <w:p>
+      <w:r>
+        <w:br w:type="page"/>
+      </w:r>
+    </w:p>
+    <w:p>
+      <w:pPr>
+        <w:pStyle w:val="Caption"/>
+        <w:jc w:val="center"/>
+      </w:pPr>
+      <w:r>
+        <w:rPr>
+          <w:noProof/>
+        </w:rPr>
+        <w:lastRenderedPageBreak/>
+        <w:drawing>
+          <wp:inline distT="0" distB="0" distL="0" distR="0" wp14:anchorId="7EAF216E" wp14:editId="3E002544">
+            <wp:extent cx="5486411" cy="7315215"/>
+            <wp:effectExtent l="0" t="0" r="0" b="0"/>
+            <wp:docPr id="44" name="Invert_Spp_Plots_Site_Year -1.png"/>
+            <wp:cNvGraphicFramePr>
+              <a:graphicFrameLocks xmlns:a="http://schemas.openxmlformats.org/drawingml/2006/main" noChangeAspect="1"/>
+            </wp:cNvGraphicFramePr>
+            <a:graphic xmlns:a="http://schemas.openxmlformats.org/drawingml/2006/main">
+              <a:graphicData uri="http://schemas.openxmlformats.org/drawingml/2006/picture">
+                <pic:pic xmlns:pic="http://schemas.openxmlformats.org/drawingml/2006/picture">
+                  <pic:nvPicPr>
+                    <pic:cNvPr id="44" name="Invert_Spp_Plots_Site_Year -1.png"/>
+                    <pic:cNvPicPr/>
+                  </pic:nvPicPr>
+                  <pic:blipFill>
+                    <a:blip r:embed="rId41" r:link="rId42" cstate="print">
                       <a:extLst>
                         <a:ext uri="{28A0092B-C50C-407E-A947-70E740481C1C}">
                           <a14:useLocalDpi xmlns:a14="http://schemas.microsoft.com/office/drawing/2010/main" val="0"/>
@@ -22668,72 +22941,476 @@
       <w:pPr>
         <w:pStyle w:val="Caption"/>
       </w:pPr>
-      <w:bookmarkStart w:id="211" w:name="_Ref73455445"/>
-      <w:bookmarkStart w:id="212" w:name="_Ref73455432"/>
+      <w:bookmarkStart w:id="215" w:name="_Ref56773987"/>
+      <w:bookmarkStart w:id="216" w:name="_Ref56773967"/>
       <w:r>
         <w:t xml:space="preserve">Fig. S </w:t>
       </w:r>
-      <w:r>
-        <w:fldChar w:fldCharType="begin"/>
-      </w:r>
-      <w:r>
-        <w:instrText xml:space="preserve"> SEQ F</w:instrText>
-      </w:r>
-      <w:r>
-        <w:instrText xml:space="preserve">ig._S \* ARABIC </w:instrText>
-      </w:r>
-      <w:r>
-        <w:fldChar w:fldCharType="separate"/>
-      </w:r>
+      <w:fldSimple w:instr=" SEQ Fig._S \* ARABIC ">
+        <w:r>
+          <w:rPr>
+            <w:noProof/>
+          </w:rPr>
+          <w:t>8</w:t>
+        </w:r>
+      </w:fldSimple>
+      <w:bookmarkEnd w:id="215"/>
+      <w:r>
+        <w:t xml:space="preserve"> </w:t>
+      </w:r>
+      <w:bookmarkEnd w:id="216"/>
+      <w:r>
+        <w:t>Abundance of the primary</w:t>
+      </w:r>
+      <w:r>
+        <w:t xml:space="preserve"> </w:t>
+      </w:r>
+      <w:r>
+        <w:t xml:space="preserve">invertebrate species seen on at five sites from 2016-2019. Data are the back-calculated site x year means (log x+1) and </w:t>
+      </w:r>
+      <w:proofErr w:type="spellStart"/>
+      <w:proofErr w:type="gramStart"/>
+      <w:r>
+        <w:t>s.e</w:t>
+      </w:r>
+      <w:proofErr w:type="gramEnd"/>
+      <w:r>
+        <w:t>.</w:t>
+      </w:r>
+      <w:proofErr w:type="spellEnd"/>
+      <w:r>
+        <w:t xml:space="preserve"> </w:t>
+      </w:r>
+      <w:r>
+        <w:t xml:space="preserve">Large sea stars </w:t>
+      </w:r>
+      <w:r>
+        <w:lastRenderedPageBreak/>
+        <w:t xml:space="preserve">include: </w:t>
+      </w:r>
+      <w:proofErr w:type="spellStart"/>
+      <w:r>
+        <w:rPr>
+          <w:i/>
+        </w:rPr>
+        <w:t>Evasterias</w:t>
+      </w:r>
+      <w:proofErr w:type="spellEnd"/>
+      <w:r>
+        <w:rPr>
+          <w:i/>
+        </w:rPr>
+        <w:t xml:space="preserve"> </w:t>
+      </w:r>
+      <w:proofErr w:type="spellStart"/>
+      <w:r>
+        <w:rPr>
+          <w:i/>
+        </w:rPr>
+        <w:t>troschelii</w:t>
+      </w:r>
+      <w:proofErr w:type="spellEnd"/>
+      <w:r>
+        <w:rPr>
+          <w:i/>
+        </w:rPr>
+        <w:t xml:space="preserve"> </w:t>
+      </w:r>
+      <w:r>
+        <w:t>(99)</w:t>
+      </w:r>
+      <w:r>
+        <w:rPr>
+          <w:i/>
+        </w:rPr>
+        <w:t>,</w:t>
+      </w:r>
+      <w:r>
+        <w:rPr>
+          <w:i/>
+        </w:rPr>
+        <w:t xml:space="preserve"> </w:t>
+      </w:r>
+      <w:proofErr w:type="spellStart"/>
+      <w:r>
+        <w:rPr>
+          <w:i/>
+        </w:rPr>
+        <w:t>Orthasterias</w:t>
+      </w:r>
+      <w:proofErr w:type="spellEnd"/>
+      <w:r>
+        <w:rPr>
+          <w:i/>
+        </w:rPr>
+        <w:t xml:space="preserve"> </w:t>
+      </w:r>
+      <w:proofErr w:type="spellStart"/>
+      <w:r>
+        <w:rPr>
+          <w:i/>
+        </w:rPr>
+        <w:t>koehleri</w:t>
+      </w:r>
+      <w:proofErr w:type="spellEnd"/>
+      <w:r>
+        <w:rPr>
+          <w:i/>
+        </w:rPr>
+        <w:t xml:space="preserve"> </w:t>
+      </w:r>
+      <w:r>
+        <w:t>(</w:t>
+      </w:r>
+      <w:r>
+        <w:t>62</w:t>
+      </w:r>
+      <w:r>
+        <w:t>)</w:t>
+      </w:r>
+      <w:r>
+        <w:rPr>
+          <w:i/>
+        </w:rPr>
+        <w:t xml:space="preserve">, </w:t>
+      </w:r>
+      <w:proofErr w:type="spellStart"/>
+      <w:r>
+        <w:rPr>
+          <w:i/>
+        </w:rPr>
+        <w:t>Pisaster</w:t>
+      </w:r>
+      <w:proofErr w:type="spellEnd"/>
+      <w:r>
+        <w:rPr>
+          <w:i/>
+        </w:rPr>
+        <w:t xml:space="preserve"> </w:t>
+      </w:r>
+      <w:proofErr w:type="spellStart"/>
+      <w:r>
+        <w:rPr>
+          <w:i/>
+        </w:rPr>
+        <w:t>brevispinus</w:t>
+      </w:r>
+      <w:proofErr w:type="spellEnd"/>
+      <w:r>
+        <w:rPr>
+          <w:i/>
+        </w:rPr>
+        <w:t xml:space="preserve"> </w:t>
+      </w:r>
+      <w:r>
+        <w:t>(</w:t>
+      </w:r>
+      <w:r>
+        <w:t>7</w:t>
+      </w:r>
+      <w:r>
+        <w:t>)</w:t>
+      </w:r>
+      <w:r>
+        <w:rPr>
+          <w:i/>
+        </w:rPr>
+        <w:t xml:space="preserve">, </w:t>
+      </w:r>
+      <w:proofErr w:type="spellStart"/>
+      <w:r>
+        <w:rPr>
+          <w:i/>
+        </w:rPr>
+        <w:t>Pisaster</w:t>
+      </w:r>
+      <w:proofErr w:type="spellEnd"/>
+      <w:r>
+        <w:rPr>
+          <w:i/>
+        </w:rPr>
+        <w:t xml:space="preserve"> </w:t>
+      </w:r>
+      <w:proofErr w:type="spellStart"/>
+      <w:r>
+        <w:rPr>
+          <w:i/>
+        </w:rPr>
+        <w:t>giganteus</w:t>
+      </w:r>
+      <w:proofErr w:type="spellEnd"/>
+      <w:r>
+        <w:rPr>
+          <w:i/>
+        </w:rPr>
+        <w:t xml:space="preserve"> </w:t>
+      </w:r>
+      <w:r>
+        <w:t>(</w:t>
+      </w:r>
+      <w:r>
+        <w:t>1</w:t>
+      </w:r>
+      <w:r>
+        <w:t>)</w:t>
+      </w:r>
+      <w:r>
+        <w:rPr>
+          <w:i/>
+        </w:rPr>
+        <w:t xml:space="preserve">, </w:t>
+      </w:r>
+      <w:proofErr w:type="spellStart"/>
+      <w:r>
+        <w:rPr>
+          <w:i/>
+        </w:rPr>
+        <w:t>Pycnopodia</w:t>
+      </w:r>
+      <w:proofErr w:type="spellEnd"/>
+      <w:r>
+        <w:rPr>
+          <w:i/>
+        </w:rPr>
+        <w:t xml:space="preserve"> </w:t>
+      </w:r>
+      <w:proofErr w:type="spellStart"/>
+      <w:r>
+        <w:rPr>
+          <w:i/>
+        </w:rPr>
+        <w:t>helianthoides</w:t>
+      </w:r>
+      <w:proofErr w:type="spellEnd"/>
+      <w:r>
+        <w:rPr>
+          <w:i/>
+        </w:rPr>
+        <w:t xml:space="preserve"> </w:t>
+      </w:r>
+      <w:r>
+        <w:t>(8)</w:t>
+      </w:r>
+      <w:r>
+        <w:rPr>
+          <w:i/>
+        </w:rPr>
+        <w:t xml:space="preserve">, </w:t>
+      </w:r>
+      <w:r>
+        <w:t>and</w:t>
+      </w:r>
+      <w:r>
+        <w:rPr>
+          <w:i/>
+        </w:rPr>
+        <w:t xml:space="preserve"> </w:t>
+      </w:r>
+      <w:proofErr w:type="spellStart"/>
+      <w:r>
+        <w:rPr>
+          <w:i/>
+        </w:rPr>
+        <w:t>Solaster</w:t>
+      </w:r>
+      <w:proofErr w:type="spellEnd"/>
+      <w:r>
+        <w:rPr>
+          <w:i/>
+        </w:rPr>
+        <w:t xml:space="preserve"> </w:t>
+      </w:r>
+      <w:proofErr w:type="spellStart"/>
+      <w:r>
+        <w:rPr>
+          <w:i/>
+        </w:rPr>
+        <w:t>stimpsoni</w:t>
+      </w:r>
+      <w:proofErr w:type="spellEnd"/>
+      <w:r>
+        <w:rPr>
+          <w:i/>
+        </w:rPr>
+        <w:t xml:space="preserve"> </w:t>
+      </w:r>
+      <w:r>
+        <w:t>(</w:t>
+      </w:r>
+      <w:r>
+        <w:t>14</w:t>
+      </w:r>
+      <w:r>
+        <w:t>)</w:t>
+      </w:r>
+      <w:r>
+        <w:rPr>
+          <w:i/>
+        </w:rPr>
+        <w:t>.</w:t>
+      </w:r>
+      <w:r>
+        <w:rPr>
+          <w:i/>
+        </w:rPr>
+        <w:t xml:space="preserve"> </w:t>
+      </w:r>
+      <w:r>
+        <w:t>M</w:t>
+      </w:r>
+      <w:r>
+        <w:t>edium sea stars include</w:t>
+      </w:r>
+      <w:r>
+        <w:t xml:space="preserve">: </w:t>
+      </w:r>
+      <w:proofErr w:type="spellStart"/>
+      <w:r>
+        <w:rPr>
+          <w:i/>
+        </w:rPr>
+        <w:t>Crossaster</w:t>
+      </w:r>
+      <w:proofErr w:type="spellEnd"/>
+      <w:r>
+        <w:rPr>
+          <w:i/>
+        </w:rPr>
+        <w:t xml:space="preserve"> </w:t>
+      </w:r>
+      <w:proofErr w:type="spellStart"/>
+      <w:r>
+        <w:rPr>
+          <w:i/>
+        </w:rPr>
+        <w:t>papposus</w:t>
+      </w:r>
+      <w:proofErr w:type="spellEnd"/>
+      <w:r>
+        <w:rPr>
+          <w:i/>
+        </w:rPr>
+        <w:t xml:space="preserve"> </w:t>
+      </w:r>
+      <w:r>
+        <w:t>(1)</w:t>
+      </w:r>
+      <w:r>
+        <w:rPr>
+          <w:i/>
+        </w:rPr>
+        <w:t xml:space="preserve">, </w:t>
+      </w:r>
+      <w:proofErr w:type="spellStart"/>
+      <w:r>
+        <w:rPr>
+          <w:i/>
+        </w:rPr>
+        <w:t>Mediaster</w:t>
+      </w:r>
+      <w:proofErr w:type="spellEnd"/>
+      <w:r>
+        <w:rPr>
+          <w:i/>
+        </w:rPr>
+        <w:t xml:space="preserve"> </w:t>
+      </w:r>
+      <w:proofErr w:type="spellStart"/>
+      <w:r>
+        <w:rPr>
+          <w:i/>
+        </w:rPr>
+        <w:t>aequalis</w:t>
+      </w:r>
+      <w:proofErr w:type="spellEnd"/>
+      <w:r>
+        <w:rPr>
+          <w:i/>
+        </w:rPr>
+        <w:t xml:space="preserve"> </w:t>
+      </w:r>
+      <w:r>
+        <w:t>(7)</w:t>
+      </w:r>
+      <w:r>
+        <w:rPr>
+          <w:i/>
+        </w:rPr>
+        <w:t xml:space="preserve">, and </w:t>
+      </w:r>
+      <w:proofErr w:type="spellStart"/>
+      <w:r>
+        <w:rPr>
+          <w:i/>
+        </w:rPr>
+        <w:t>Patiria</w:t>
+      </w:r>
+      <w:proofErr w:type="spellEnd"/>
+      <w:r>
+        <w:rPr>
+          <w:i/>
+        </w:rPr>
+        <w:t xml:space="preserve"> </w:t>
+      </w:r>
+      <w:proofErr w:type="spellStart"/>
+      <w:r>
+        <w:rPr>
+          <w:i/>
+        </w:rPr>
+        <w:t>miniata</w:t>
+      </w:r>
+      <w:proofErr w:type="spellEnd"/>
+      <w:r>
+        <w:rPr>
+          <w:i/>
+        </w:rPr>
+        <w:t xml:space="preserve"> </w:t>
+      </w:r>
+      <w:r>
+        <w:t xml:space="preserve">(135). </w:t>
+      </w:r>
+      <w:r>
+        <w:t xml:space="preserve">Numbers in parentheses are the total observed from </w:t>
+      </w:r>
+      <w:commentRangeStart w:id="217"/>
+      <w:r>
+        <w:t>2016-2019</w:t>
+      </w:r>
+      <w:commentRangeEnd w:id="217"/>
+      <w:r>
+        <w:rPr>
+          <w:rStyle w:val="CommentReference"/>
+          <w:iCs w:val="0"/>
+          <w:color w:val="auto"/>
+        </w:rPr>
+        <w:commentReference w:id="217"/>
+      </w:r>
+      <w:r>
+        <w:t>.</w:t>
+      </w:r>
+    </w:p>
+    <w:p>
+      <w:pPr>
+        <w:pStyle w:val="Caption"/>
+      </w:pPr>
+      <w:r>
+        <w:br w:type="page"/>
+      </w:r>
+    </w:p>
+    <w:p>
+      <w:pPr>
+        <w:jc w:val="center"/>
+      </w:pPr>
       <w:r>
         <w:rPr>
           <w:noProof/>
         </w:rPr>
-        <w:t>6</w:t>
-      </w:r>
-      <w:r>
-        <w:rPr>
-          <w:noProof/>
-        </w:rPr>
-        <w:fldChar w:fldCharType="end"/>
-      </w:r>
-      <w:bookmarkEnd w:id="211"/>
-      <w:r>
-        <w:t xml:space="preserve"> Ordination of sites based on the fish taxa present on 30 x 2 m transects from a distanced-based redundancy analysis. The analysis used individual transects, but the axes </w:t>
-      </w:r>
-      <w:r>
         <w:lastRenderedPageBreak/>
-        <w:t>were averaged by site and year for clarity in the presentation. Numbers are the years (9 = 2019) for sampling.</w:t>
-      </w:r>
-      <w:bookmarkEnd w:id="212"/>
-    </w:p>
-    <w:p>
-      <w:pPr>
-        <w:ind w:firstLine="0"/>
-      </w:pPr>
-      <w:r>
-        <w:br w:type="page"/>
-      </w:r>
-    </w:p>
-    <w:p>
-      <w:pPr>
-        <w:ind w:firstLine="0"/>
-      </w:pPr>
-    </w:p>
-    <w:p>
-      <w:pPr>
-        <w:ind w:firstLine="0"/>
-        <w:jc w:val="center"/>
-      </w:pPr>
-      <w:r>
-        <w:rPr>
-          <w:noProof/>
-        </w:rPr>
         <w:drawing>
-          <wp:inline distT="0" distB="0" distL="0" distR="0" wp14:anchorId="4F33C360" wp14:editId="2C651C6C">
-            <wp:extent cx="5943600" cy="4245610"/>
-            <wp:effectExtent l="0" t="0" r="0" b="2540"/>
-            <wp:docPr id="41" name="Hab_Analysis_capscale_plot-1.png"/>
+          <wp:inline distT="0" distB="0" distL="0" distR="0" wp14:anchorId="46FBA3E4" wp14:editId="26A266DD">
+            <wp:extent cx="5486411" cy="7315215"/>
+            <wp:effectExtent l="0" t="0" r="0" b="0"/>
+            <wp:docPr id="45" name="Invert_Spp_Plots_Site_Year -2.png"/>
             <wp:cNvGraphicFramePr>
               <a:graphicFrameLocks xmlns:a="http://schemas.openxmlformats.org/drawingml/2006/main" noChangeAspect="1"/>
             </wp:cNvGraphicFramePr>
@@ -22741,107 +23418,7 @@
               <a:graphicData uri="http://schemas.openxmlformats.org/drawingml/2006/picture">
                 <pic:pic xmlns:pic="http://schemas.openxmlformats.org/drawingml/2006/picture">
                   <pic:nvPicPr>
-                    <pic:cNvPr id="41" name="Hab_Analysis_capscale_plot-1.png"/>
-                    <pic:cNvPicPr/>
-                  </pic:nvPicPr>
-                  <pic:blipFill>
-                    <a:blip r:embed="rId41" r:link="rId42" cstate="print">
-                      <a:extLst>
-                        <a:ext uri="{28A0092B-C50C-407E-A947-70E740481C1C}">
-                          <a14:useLocalDpi xmlns:a14="http://schemas.microsoft.com/office/drawing/2010/main" val="0"/>
-                        </a:ext>
-                      </a:extLst>
-                    </a:blip>
-                    <a:stretch>
-                      <a:fillRect/>
-                    </a:stretch>
-                  </pic:blipFill>
-                  <pic:spPr>
-                    <a:xfrm>
-                      <a:off x="0" y="0"/>
-                      <a:ext cx="5943600" cy="4245610"/>
-                    </a:xfrm>
-                    <a:prstGeom prst="rect">
-                      <a:avLst/>
-                    </a:prstGeom>
-                  </pic:spPr>
-                </pic:pic>
-              </a:graphicData>
-            </a:graphic>
-          </wp:inline>
-        </w:drawing>
-      </w:r>
-    </w:p>
-    <w:p>
-      <w:pPr>
-        <w:pStyle w:val="Caption"/>
-      </w:pPr>
-      <w:bookmarkStart w:id="213" w:name="_Ref56774804"/>
-      <w:r>
-        <w:t xml:space="preserve">Fig. S </w:t>
-      </w:r>
-      <w:r>
-        <w:fldChar w:fldCharType="begin"/>
-      </w:r>
-      <w:r>
-        <w:instrText xml:space="preserve"> SEQ Fig._S \* ARABIC </w:instrText>
-      </w:r>
-      <w:r>
-        <w:fldChar w:fldCharType="separate"/>
-      </w:r>
-      <w:r>
-        <w:rPr>
-          <w:noProof/>
-        </w:rPr>
-        <w:t>7</w:t>
-      </w:r>
-      <w:r>
-        <w:rPr>
-          <w:noProof/>
-        </w:rPr>
-        <w:fldChar w:fldCharType="end"/>
-      </w:r>
-      <w:bookmarkEnd w:id="213"/>
-      <w:r>
-        <w:t xml:space="preserve"> Results of distance-based redundancy analysis with fish species assemblages constrained by kelp, </w:t>
-      </w:r>
-      <w:proofErr w:type="spellStart"/>
-      <w:r>
-        <w:t>bioitic</w:t>
-      </w:r>
-      <w:proofErr w:type="spellEnd"/>
-      <w:r>
-        <w:t xml:space="preserve"> benthic habitat, and substratum variables. The ordination was non-significant (p &gt; 0.05). </w:t>
-      </w:r>
-    </w:p>
-    <w:p>
-      <w:r>
-        <w:br w:type="page"/>
-      </w:r>
-    </w:p>
-    <w:p>
-      <w:pPr>
-        <w:pStyle w:val="Caption"/>
-        <w:jc w:val="center"/>
-      </w:pPr>
-      <w:r>
-        <w:rPr>
-          <w:noProof/>
-        </w:rPr>
-        <w:lastRenderedPageBreak/>
-        <w:drawing>
-          <wp:inline distT="0" distB="0" distL="0" distR="0" wp14:anchorId="7EAF216E" wp14:editId="3E002544">
-            <wp:extent cx="5486411" cy="7315215"/>
-            <wp:effectExtent l="0" t="0" r="0" b="0"/>
-            <wp:docPr id="44" name="Invert_Spp_Plots_Site_Year -1.png"/>
-            <wp:cNvGraphicFramePr>
-              <a:graphicFrameLocks xmlns:a="http://schemas.openxmlformats.org/drawingml/2006/main" noChangeAspect="1"/>
-            </wp:cNvGraphicFramePr>
-            <a:graphic xmlns:a="http://schemas.openxmlformats.org/drawingml/2006/main">
-              <a:graphicData uri="http://schemas.openxmlformats.org/drawingml/2006/picture">
-                <pic:pic xmlns:pic="http://schemas.openxmlformats.org/drawingml/2006/picture">
-                  <pic:nvPicPr>
-                    <pic:cNvPr id="44" name="Invert_Spp_Plots_Site_Year -1.png"/>
+                    <pic:cNvPr id="45" name="Invert_Spp_Plots_Site_Year -2.png"/>
                     <pic:cNvPicPr/>
                   </pic:nvPicPr>
                   <pic:blipFill>
@@ -22876,37 +23453,23 @@
       <w:pPr>
         <w:pStyle w:val="Caption"/>
       </w:pPr>
-      <w:bookmarkStart w:id="214" w:name="_Ref56773987"/>
-      <w:bookmarkStart w:id="215" w:name="_Ref56773967"/>
-      <w:r>
+      <w:bookmarkStart w:id="218" w:name="_Ref71097160"/>
+      <w:r>
+        <w:lastRenderedPageBreak/>
         <w:t xml:space="preserve">Fig. S </w:t>
       </w:r>
-      <w:r>
-        <w:fldChar w:fldCharType="begin"/>
-      </w:r>
-      <w:r>
-        <w:instrText xml:space="preserve"> SEQ Fig._S \* ARABIC </w:instrText>
-      </w:r>
-      <w:r>
-        <w:fldChar w:fldCharType="separate"/>
-      </w:r>
-      <w:r>
-        <w:rPr>
-          <w:noProof/>
-        </w:rPr>
-        <w:t>8</w:t>
-      </w:r>
-      <w:r>
-        <w:rPr>
-          <w:noProof/>
-        </w:rPr>
-        <w:fldChar w:fldCharType="end"/>
-      </w:r>
-      <w:bookmarkEnd w:id="214"/>
+      <w:fldSimple w:instr=" SEQ Fig._S \* ARABIC ">
+        <w:r>
+          <w:rPr>
+            <w:noProof/>
+          </w:rPr>
+          <w:t>9</w:t>
+        </w:r>
+      </w:fldSimple>
+      <w:bookmarkEnd w:id="218"/>
       <w:r>
         <w:t xml:space="preserve"> </w:t>
       </w:r>
-      <w:bookmarkEnd w:id="215"/>
       <w:r>
         <w:t>Abundance of the primary</w:t>
       </w:r>
@@ -22917,395 +23480,44 @@
         <w:t xml:space="preserve">invertebrate species seen on at five sites from 2016-2019. Data are the back-calculated site x year means (log x+1) and </w:t>
       </w:r>
       <w:proofErr w:type="spellStart"/>
-      <w:r>
-        <w:t>s.e.</w:t>
+      <w:proofErr w:type="gramStart"/>
+      <w:r>
+        <w:t>s.e</w:t>
+      </w:r>
+      <w:proofErr w:type="gramEnd"/>
+      <w:r>
+        <w:t>.</w:t>
       </w:r>
       <w:proofErr w:type="spellEnd"/>
       <w:r>
         <w:t xml:space="preserve"> </w:t>
       </w:r>
       <w:r>
-        <w:t xml:space="preserve">Large sea stars </w:t>
-      </w:r>
-      <w:r>
-        <w:lastRenderedPageBreak/>
-        <w:t xml:space="preserve">include: </w:t>
+        <w:t xml:space="preserve">Note, the for </w:t>
       </w:r>
       <w:proofErr w:type="spellStart"/>
       <w:r>
-        <w:rPr>
-          <w:i/>
-        </w:rPr>
-        <w:t>Evasterias</w:t>
+        <w:t>seastar</w:t>
       </w:r>
       <w:proofErr w:type="spellEnd"/>
       <w:r>
-        <w:rPr>
-          <w:i/>
-        </w:rPr>
-        <w:t xml:space="preserve"> </w:t>
+        <w:t xml:space="preserve"> YOY the value for Cape Alava overlaps that of </w:t>
       </w:r>
       <w:proofErr w:type="spellStart"/>
       <w:r>
-        <w:rPr>
-          <w:i/>
-        </w:rPr>
-        <w:t>troschelii</w:t>
+        <w:t>Tatoosh</w:t>
       </w:r>
       <w:proofErr w:type="spellEnd"/>
       <w:r>
-        <w:rPr>
-          <w:i/>
-        </w:rPr>
-        <w:t xml:space="preserve"> </w:t>
-      </w:r>
-      <w:r>
-        <w:t>(99)</w:t>
-      </w:r>
-      <w:r>
-        <w:rPr>
-          <w:i/>
-        </w:rPr>
-        <w:t>,</w:t>
-      </w:r>
-      <w:r>
-        <w:rPr>
-          <w:i/>
-        </w:rPr>
-        <w:t xml:space="preserve"> </w:t>
-      </w:r>
-      <w:proofErr w:type="spellStart"/>
-      <w:r>
-        <w:rPr>
-          <w:i/>
-        </w:rPr>
-        <w:t>Orthasterias</w:t>
-      </w:r>
-      <w:proofErr w:type="spellEnd"/>
-      <w:r>
-        <w:rPr>
-          <w:i/>
-        </w:rPr>
-        <w:t xml:space="preserve"> </w:t>
-      </w:r>
-      <w:proofErr w:type="spellStart"/>
-      <w:r>
-        <w:rPr>
-          <w:i/>
-        </w:rPr>
-        <w:t>koehleri</w:t>
-      </w:r>
-      <w:proofErr w:type="spellEnd"/>
-      <w:r>
-        <w:rPr>
-          <w:i/>
-        </w:rPr>
-        <w:t xml:space="preserve"> </w:t>
-      </w:r>
-      <w:r>
-        <w:t>(</w:t>
-      </w:r>
-      <w:r>
-        <w:t>62</w:t>
-      </w:r>
-      <w:r>
-        <w:t>)</w:t>
-      </w:r>
-      <w:r>
-        <w:rPr>
-          <w:i/>
-        </w:rPr>
-        <w:t xml:space="preserve">, Pisaster </w:t>
-      </w:r>
-      <w:proofErr w:type="spellStart"/>
-      <w:r>
-        <w:rPr>
-          <w:i/>
-        </w:rPr>
-        <w:t>brevispinus</w:t>
-      </w:r>
-      <w:proofErr w:type="spellEnd"/>
-      <w:r>
-        <w:rPr>
-          <w:i/>
-        </w:rPr>
-        <w:t xml:space="preserve"> </w:t>
-      </w:r>
-      <w:r>
-        <w:t>(</w:t>
-      </w:r>
-      <w:r>
-        <w:t>7</w:t>
-      </w:r>
-      <w:r>
-        <w:t>)</w:t>
-      </w:r>
-      <w:r>
-        <w:rPr>
-          <w:i/>
-        </w:rPr>
-        <w:t>, Pisaster giganteus</w:t>
-      </w:r>
-      <w:r>
-        <w:rPr>
-          <w:i/>
-        </w:rPr>
-        <w:t xml:space="preserve"> </w:t>
-      </w:r>
-      <w:r>
-        <w:t>(</w:t>
-      </w:r>
-      <w:r>
-        <w:t>1</w:t>
-      </w:r>
-      <w:r>
-        <w:t>)</w:t>
-      </w:r>
-      <w:r>
-        <w:rPr>
-          <w:i/>
-        </w:rPr>
-        <w:t xml:space="preserve">, </w:t>
-      </w:r>
-      <w:proofErr w:type="spellStart"/>
-      <w:r>
-        <w:rPr>
-          <w:i/>
-        </w:rPr>
-        <w:t>Pycnopodia</w:t>
-      </w:r>
-      <w:proofErr w:type="spellEnd"/>
-      <w:r>
-        <w:rPr>
-          <w:i/>
-        </w:rPr>
-        <w:t xml:space="preserve"> </w:t>
-      </w:r>
-      <w:proofErr w:type="spellStart"/>
-      <w:r>
-        <w:rPr>
-          <w:i/>
-        </w:rPr>
-        <w:t>helianthoides</w:t>
-      </w:r>
-      <w:proofErr w:type="spellEnd"/>
-      <w:r>
-        <w:rPr>
-          <w:i/>
-        </w:rPr>
-        <w:t xml:space="preserve"> </w:t>
-      </w:r>
-      <w:r>
-        <w:t>(8)</w:t>
-      </w:r>
-      <w:r>
-        <w:rPr>
-          <w:i/>
-        </w:rPr>
-        <w:t xml:space="preserve">, </w:t>
-      </w:r>
-      <w:r>
-        <w:t>and</w:t>
-      </w:r>
-      <w:r>
-        <w:rPr>
-          <w:i/>
-        </w:rPr>
-        <w:t xml:space="preserve"> </w:t>
-      </w:r>
-      <w:proofErr w:type="spellStart"/>
-      <w:r>
-        <w:rPr>
-          <w:i/>
-        </w:rPr>
-        <w:t>Solaster</w:t>
-      </w:r>
-      <w:proofErr w:type="spellEnd"/>
-      <w:r>
-        <w:rPr>
-          <w:i/>
-        </w:rPr>
-        <w:t xml:space="preserve"> </w:t>
-      </w:r>
-      <w:proofErr w:type="spellStart"/>
-      <w:r>
-        <w:rPr>
-          <w:i/>
-        </w:rPr>
-        <w:t>stimpsoni</w:t>
-      </w:r>
-      <w:proofErr w:type="spellEnd"/>
-      <w:r>
-        <w:rPr>
-          <w:i/>
-        </w:rPr>
-        <w:t xml:space="preserve"> </w:t>
-      </w:r>
-      <w:r>
-        <w:t>(</w:t>
-      </w:r>
-      <w:r>
-        <w:t>14</w:t>
-      </w:r>
-      <w:r>
-        <w:t>)</w:t>
-      </w:r>
-      <w:r>
-        <w:rPr>
-          <w:i/>
-        </w:rPr>
-        <w:t>.</w:t>
-      </w:r>
-      <w:r>
-        <w:rPr>
-          <w:i/>
-        </w:rPr>
-        <w:t xml:space="preserve"> </w:t>
-      </w:r>
-      <w:r>
-        <w:t>M</w:t>
-      </w:r>
-      <w:r>
-        <w:t>edium sea stars include</w:t>
-      </w:r>
-      <w:r>
-        <w:t xml:space="preserve">: </w:t>
-      </w:r>
-      <w:proofErr w:type="spellStart"/>
-      <w:r>
-        <w:rPr>
-          <w:i/>
-        </w:rPr>
-        <w:t>Crossaster</w:t>
-      </w:r>
-      <w:proofErr w:type="spellEnd"/>
-      <w:r>
-        <w:rPr>
-          <w:i/>
-        </w:rPr>
-        <w:t xml:space="preserve"> </w:t>
-      </w:r>
-      <w:proofErr w:type="spellStart"/>
-      <w:r>
-        <w:rPr>
-          <w:i/>
-        </w:rPr>
-        <w:t>papposus</w:t>
-      </w:r>
-      <w:proofErr w:type="spellEnd"/>
-      <w:r>
-        <w:rPr>
-          <w:i/>
-        </w:rPr>
-        <w:t xml:space="preserve"> </w:t>
-      </w:r>
-      <w:r>
-        <w:t>(1)</w:t>
-      </w:r>
-      <w:r>
-        <w:rPr>
-          <w:i/>
-        </w:rPr>
-        <w:t xml:space="preserve">, </w:t>
-      </w:r>
-      <w:proofErr w:type="spellStart"/>
-      <w:r>
-        <w:rPr>
-          <w:i/>
-        </w:rPr>
-        <w:t>Mediaster</w:t>
-      </w:r>
-      <w:proofErr w:type="spellEnd"/>
-      <w:r>
-        <w:rPr>
-          <w:i/>
-        </w:rPr>
-        <w:t xml:space="preserve"> </w:t>
-      </w:r>
-      <w:proofErr w:type="spellStart"/>
-      <w:r>
-        <w:rPr>
-          <w:i/>
-        </w:rPr>
-        <w:t>aequalis</w:t>
-      </w:r>
-      <w:proofErr w:type="spellEnd"/>
-      <w:r>
-        <w:rPr>
-          <w:i/>
-        </w:rPr>
-        <w:t xml:space="preserve"> </w:t>
-      </w:r>
-      <w:r>
-        <w:t>(7)</w:t>
-      </w:r>
-      <w:r>
-        <w:rPr>
-          <w:i/>
-        </w:rPr>
-        <w:t xml:space="preserve">, and </w:t>
-      </w:r>
-      <w:proofErr w:type="spellStart"/>
-      <w:r>
-        <w:rPr>
-          <w:i/>
-        </w:rPr>
-        <w:t>Patiria</w:t>
-      </w:r>
-      <w:proofErr w:type="spellEnd"/>
-      <w:r>
-        <w:rPr>
-          <w:i/>
-        </w:rPr>
-        <w:t xml:space="preserve"> </w:t>
-      </w:r>
-      <w:proofErr w:type="spellStart"/>
-      <w:r>
-        <w:rPr>
-          <w:i/>
-        </w:rPr>
-        <w:t>miniata</w:t>
-      </w:r>
-      <w:proofErr w:type="spellEnd"/>
-      <w:r>
-        <w:rPr>
-          <w:i/>
-        </w:rPr>
-        <w:t xml:space="preserve"> </w:t>
-      </w:r>
-      <w:r>
-        <w:t xml:space="preserve">(135). </w:t>
-      </w:r>
-      <w:r>
-        <w:t xml:space="preserve">Numbers in parentheses are the total observed from </w:t>
-      </w:r>
-      <w:commentRangeStart w:id="216"/>
-      <w:r>
-        <w:t>2016-2019</w:t>
-      </w:r>
-      <w:commentRangeEnd w:id="216"/>
-      <w:r>
-        <w:rPr>
-          <w:rStyle w:val="CommentReference"/>
-          <w:iCs w:val="0"/>
-          <w:color w:val="auto"/>
-        </w:rPr>
-        <w:commentReference w:id="216"/>
-      </w:r>
-      <w:r>
-        <w:t>.</w:t>
+        <w:t xml:space="preserve"> Island in 2017. </w:t>
+      </w:r>
+      <w:r>
+        <w:br w:type="page"/>
       </w:r>
     </w:p>
     <w:p>
       <w:pPr>
         <w:pStyle w:val="Caption"/>
-      </w:pPr>
-      <w:r>
-        <w:br w:type="page"/>
-      </w:r>
-    </w:p>
-    <w:p>
-      <w:pPr>
         <w:jc w:val="center"/>
       </w:pPr>
       <w:r>
@@ -23314,10 +23526,10 @@
         </w:rPr>
         <w:lastRenderedPageBreak/>
         <w:drawing>
-          <wp:inline distT="0" distB="0" distL="0" distR="0" wp14:anchorId="46FBA3E4" wp14:editId="26A266DD">
+          <wp:inline distT="0" distB="0" distL="0" distR="0" wp14:anchorId="057C425B" wp14:editId="3F50F8DD">
             <wp:extent cx="5486411" cy="7315215"/>
             <wp:effectExtent l="0" t="0" r="0" b="0"/>
-            <wp:docPr id="45" name="Invert_Spp_Plots_Site_Year -2.png"/>
+            <wp:docPr id="46" name="Invert_Spp_Plots_Site_Year -3.png"/>
             <wp:cNvGraphicFramePr>
               <a:graphicFrameLocks xmlns:a="http://schemas.openxmlformats.org/drawingml/2006/main" noChangeAspect="1"/>
             </wp:cNvGraphicFramePr>
@@ -23325,7 +23537,7 @@
               <a:graphicData uri="http://schemas.openxmlformats.org/drawingml/2006/picture">
                 <pic:pic xmlns:pic="http://schemas.openxmlformats.org/drawingml/2006/picture">
                   <pic:nvPicPr>
-                    <pic:cNvPr id="45" name="Invert_Spp_Plots_Site_Year -2.png"/>
+                    <pic:cNvPr id="46" name="Invert_Spp_Plots_Site_Year -3.png"/>
                     <pic:cNvPicPr/>
                   </pic:nvPicPr>
                   <pic:blipFill>
@@ -23360,159 +23572,19 @@
       <w:pPr>
         <w:pStyle w:val="Caption"/>
       </w:pPr>
-      <w:bookmarkStart w:id="217" w:name="_Ref71097160"/>
-      <w:r>
-        <w:lastRenderedPageBreak/>
+      <w:bookmarkStart w:id="219" w:name="_Ref71097162"/>
+      <w:r>
         <w:t xml:space="preserve">Fig. S </w:t>
       </w:r>
-      <w:r>
-        <w:fldChar w:fldCharType="begin"/>
-      </w:r>
-      <w:r>
-        <w:instrText xml:space="preserve"> SEQ Fig._S \* ARABIC </w:instrText>
-      </w:r>
-      <w:r>
-        <w:fldChar w:fldCharType="separate"/>
-      </w:r>
-      <w:r>
-        <w:rPr>
-          <w:noProof/>
-        </w:rPr>
-        <w:t>9</w:t>
-      </w:r>
-      <w:r>
-        <w:rPr>
-          <w:noProof/>
-        </w:rPr>
-        <w:fldChar w:fldCharType="end"/>
-      </w:r>
-      <w:bookmarkEnd w:id="217"/>
-      <w:r>
-        <w:t xml:space="preserve"> </w:t>
-      </w:r>
-      <w:r>
-        <w:t>Abundance of the primary</w:t>
-      </w:r>
-      <w:r>
-        <w:t xml:space="preserve"> </w:t>
-      </w:r>
-      <w:r>
-        <w:t xml:space="preserve">invertebrate species seen on at five sites from 2016-2019. Data are the back-calculated site x year means (log x+1) and </w:t>
-      </w:r>
-      <w:proofErr w:type="spellStart"/>
-      <w:r>
-        <w:t>s.e.</w:t>
-      </w:r>
-      <w:proofErr w:type="spellEnd"/>
-      <w:r>
-        <w:t xml:space="preserve"> </w:t>
-      </w:r>
-      <w:r>
-        <w:t xml:space="preserve">Note, the for </w:t>
-      </w:r>
-      <w:proofErr w:type="spellStart"/>
-      <w:r>
-        <w:t>seastar</w:t>
-      </w:r>
-      <w:proofErr w:type="spellEnd"/>
-      <w:r>
-        <w:t xml:space="preserve"> YOY the value for Cape Alava overlaps that of </w:t>
-      </w:r>
-      <w:proofErr w:type="spellStart"/>
-      <w:r>
-        <w:t>Tatoosh</w:t>
-      </w:r>
-      <w:proofErr w:type="spellEnd"/>
-      <w:r>
-        <w:t xml:space="preserve"> Island in 2017. </w:t>
-      </w:r>
-      <w:r>
-        <w:br w:type="page"/>
-      </w:r>
-    </w:p>
-    <w:p>
-      <w:pPr>
-        <w:pStyle w:val="Caption"/>
-        <w:jc w:val="center"/>
-      </w:pPr>
-      <w:r>
-        <w:rPr>
-          <w:noProof/>
-        </w:rPr>
-        <w:lastRenderedPageBreak/>
-        <w:drawing>
-          <wp:inline distT="0" distB="0" distL="0" distR="0" wp14:anchorId="057C425B" wp14:editId="3F50F8DD">
-            <wp:extent cx="5486411" cy="7315215"/>
-            <wp:effectExtent l="0" t="0" r="0" b="0"/>
-            <wp:docPr id="46" name="Invert_Spp_Plots_Site_Year -3.png"/>
-            <wp:cNvGraphicFramePr>
-              <a:graphicFrameLocks xmlns:a="http://schemas.openxmlformats.org/drawingml/2006/main" noChangeAspect="1"/>
-            </wp:cNvGraphicFramePr>
-            <a:graphic xmlns:a="http://schemas.openxmlformats.org/drawingml/2006/main">
-              <a:graphicData uri="http://schemas.openxmlformats.org/drawingml/2006/picture">
-                <pic:pic xmlns:pic="http://schemas.openxmlformats.org/drawingml/2006/picture">
-                  <pic:nvPicPr>
-                    <pic:cNvPr id="46" name="Invert_Spp_Plots_Site_Year -3.png"/>
-                    <pic:cNvPicPr/>
-                  </pic:nvPicPr>
-                  <pic:blipFill>
-                    <a:blip r:embed="rId47" r:link="rId48" cstate="print">
-                      <a:extLst>
-                        <a:ext uri="{28A0092B-C50C-407E-A947-70E740481C1C}">
-                          <a14:useLocalDpi xmlns:a14="http://schemas.microsoft.com/office/drawing/2010/main" val="0"/>
-                        </a:ext>
-                      </a:extLst>
-                    </a:blip>
-                    <a:stretch>
-                      <a:fillRect/>
-                    </a:stretch>
-                  </pic:blipFill>
-                  <pic:spPr>
-                    <a:xfrm>
-                      <a:off x="0" y="0"/>
-                      <a:ext cx="5486411" cy="7315215"/>
-                    </a:xfrm>
-                    <a:prstGeom prst="rect">
-                      <a:avLst/>
-                    </a:prstGeom>
-                  </pic:spPr>
-                </pic:pic>
-              </a:graphicData>
-            </a:graphic>
-          </wp:inline>
-        </w:drawing>
-      </w:r>
-    </w:p>
-    <w:p>
-      <w:pPr>
-        <w:pStyle w:val="Caption"/>
-      </w:pPr>
-      <w:bookmarkStart w:id="218" w:name="_Ref71097162"/>
-      <w:r>
-        <w:t xml:space="preserve">Fig. S </w:t>
-      </w:r>
-      <w:r>
-        <w:fldChar w:fldCharType="begin"/>
-      </w:r>
-      <w:r>
-        <w:instrText xml:space="preserve"> SEQ Fig._S \* ARABIC </w:instrText>
-      </w:r>
-      <w:r>
-        <w:fldChar w:fldCharType="separate"/>
-      </w:r>
-      <w:r>
-        <w:rPr>
-          <w:noProof/>
-        </w:rPr>
-        <w:t>10</w:t>
-      </w:r>
-      <w:r>
-        <w:rPr>
-          <w:noProof/>
-        </w:rPr>
-        <w:fldChar w:fldCharType="end"/>
-      </w:r>
-      <w:bookmarkEnd w:id="218"/>
+      <w:fldSimple w:instr=" SEQ Fig._S \* ARABIC ">
+        <w:r>
+          <w:rPr>
+            <w:noProof/>
+          </w:rPr>
+          <w:t>10</w:t>
+        </w:r>
+      </w:fldSimple>
+      <w:bookmarkEnd w:id="219"/>
       <w:r>
         <w:t xml:space="preserve"> </w:t>
       </w:r>
@@ -23560,7 +23632,7 @@
                     <pic:cNvPicPr/>
                   </pic:nvPicPr>
                   <pic:blipFill rotWithShape="1">
-                    <a:blip r:embed="rId49" r:link="rId50" cstate="print">
+                    <a:blip r:embed="rId47" r:link="rId48" cstate="print">
                       <a:extLst>
                         <a:ext uri="{28A0092B-C50C-407E-A947-70E740481C1C}">
                           <a14:useLocalDpi xmlns:a14="http://schemas.microsoft.com/office/drawing/2010/main" val="0"/>
@@ -23600,32 +23672,19 @@
       <w:pPr>
         <w:pStyle w:val="Caption"/>
       </w:pPr>
-      <w:bookmarkStart w:id="219" w:name="_Ref71097164"/>
+      <w:bookmarkStart w:id="220" w:name="_Ref71097164"/>
       <w:r>
         <w:t xml:space="preserve">Fig. S </w:t>
       </w:r>
-      <w:r>
-        <w:fldChar w:fldCharType="begin"/>
-      </w:r>
-      <w:r>
-        <w:instrText xml:space="preserve"> SEQ Fig._S \* ARABIC </w:instrText>
-      </w:r>
-      <w:r>
-        <w:fldChar w:fldCharType="separate"/>
-      </w:r>
-      <w:r>
-        <w:rPr>
-          <w:noProof/>
-        </w:rPr>
-        <w:t>11</w:t>
-      </w:r>
-      <w:r>
-        <w:rPr>
-          <w:noProof/>
-        </w:rPr>
-        <w:fldChar w:fldCharType="end"/>
-      </w:r>
-      <w:bookmarkEnd w:id="219"/>
+      <w:fldSimple w:instr=" SEQ Fig._S \* ARABIC ">
+        <w:r>
+          <w:rPr>
+            <w:noProof/>
+          </w:rPr>
+          <w:t>11</w:t>
+        </w:r>
+      </w:fldSimple>
+      <w:bookmarkEnd w:id="220"/>
       <w:r>
         <w:t xml:space="preserve"> </w:t>
       </w:r>
@@ -23682,7 +23741,7 @@
                     <pic:cNvPicPr/>
                   </pic:nvPicPr>
                   <pic:blipFill>
-                    <a:blip r:embed="rId51" r:link="rId52" cstate="print">
+                    <a:blip r:embed="rId49" r:link="rId50" cstate="print">
                       <a:extLst>
                         <a:ext uri="{28A0092B-C50C-407E-A947-70E740481C1C}">
                           <a14:useLocalDpi xmlns:a14="http://schemas.microsoft.com/office/drawing/2010/main" val="0"/>
@@ -23713,32 +23772,19 @@
       <w:pPr>
         <w:pStyle w:val="Caption"/>
       </w:pPr>
-      <w:bookmarkStart w:id="220" w:name="_Ref73455561"/>
+      <w:bookmarkStart w:id="221" w:name="_Ref73455561"/>
       <w:r>
         <w:t xml:space="preserve">Fig. S </w:t>
       </w:r>
-      <w:r>
-        <w:fldChar w:fldCharType="begin"/>
-      </w:r>
-      <w:r>
-        <w:instrText xml:space="preserve"> SEQ Fig._S \* ARABIC </w:instrText>
-      </w:r>
-      <w:r>
-        <w:fldChar w:fldCharType="separate"/>
-      </w:r>
-      <w:r>
-        <w:rPr>
-          <w:noProof/>
-        </w:rPr>
-        <w:t>12</w:t>
-      </w:r>
-      <w:r>
-        <w:rPr>
-          <w:noProof/>
-        </w:rPr>
-        <w:fldChar w:fldCharType="end"/>
-      </w:r>
-      <w:bookmarkEnd w:id="220"/>
+      <w:fldSimple w:instr=" SEQ Fig._S \* ARABIC ">
+        <w:r>
+          <w:rPr>
+            <w:noProof/>
+          </w:rPr>
+          <w:t>12</w:t>
+        </w:r>
+      </w:fldSimple>
+      <w:bookmarkEnd w:id="221"/>
       <w:r>
         <w:br w:type="page"/>
       </w:r>
@@ -23769,7 +23815,7 @@
                     <pic:cNvPicPr/>
                   </pic:nvPicPr>
                   <pic:blipFill>
-                    <a:blip r:embed="rId53" r:link="rId54" cstate="print">
+                    <a:blip r:embed="rId51" r:link="rId52" cstate="print">
                       <a:extLst>
                         <a:ext uri="{28A0092B-C50C-407E-A947-70E740481C1C}">
                           <a14:useLocalDpi xmlns:a14="http://schemas.microsoft.com/office/drawing/2010/main" val="0"/>
@@ -23800,40 +23846,35 @@
       <w:pPr>
         <w:pStyle w:val="Caption"/>
       </w:pPr>
-      <w:bookmarkStart w:id="221" w:name="_Ref70923420"/>
+      <w:bookmarkStart w:id="222" w:name="_Ref70923420"/>
       <w:r>
         <w:t xml:space="preserve">Fig. S </w:t>
       </w:r>
-      <w:r>
-        <w:fldChar w:fldCharType="begin"/>
-      </w:r>
-      <w:r>
-        <w:instrText xml:space="preserve"> SEQ Fig._S \* ARABIC </w:instrText>
-      </w:r>
-      <w:r>
-        <w:fldChar w:fldCharType="separate"/>
-      </w:r>
-      <w:r>
-        <w:rPr>
-          <w:noProof/>
-        </w:rPr>
-        <w:t>13</w:t>
-      </w:r>
-      <w:r>
-        <w:rPr>
-          <w:noProof/>
-        </w:rPr>
-        <w:fldChar w:fldCharType="end"/>
-      </w:r>
-      <w:bookmarkEnd w:id="221"/>
+      <w:fldSimple w:instr=" SEQ Fig._S \* ARABIC ">
+        <w:r>
+          <w:rPr>
+            <w:noProof/>
+          </w:rPr>
+          <w:t>13</w:t>
+        </w:r>
+      </w:fldSimple>
+      <w:bookmarkEnd w:id="222"/>
       <w:r>
         <w:t xml:space="preserve"> Inverts vs habitat CAP MACPYR = </w:t>
       </w:r>
+      <w:proofErr w:type="spellStart"/>
       <w:r>
         <w:rPr>
           <w:i/>
         </w:rPr>
-        <w:t xml:space="preserve">Macrocystis </w:t>
+        <w:t>Macrocystis</w:t>
+      </w:r>
+      <w:proofErr w:type="spellEnd"/>
+      <w:r>
+        <w:rPr>
+          <w:i/>
+        </w:rPr>
+        <w:t xml:space="preserve"> </w:t>
       </w:r>
       <w:proofErr w:type="spellStart"/>
       <w:r>
@@ -23937,7 +23978,7 @@
                     <pic:cNvPicPr/>
                   </pic:nvPicPr>
                   <pic:blipFill>
-                    <a:blip r:embed="rId55" r:link="rId56" cstate="print">
+                    <a:blip r:embed="rId53" r:link="rId54" cstate="print">
                       <a:extLst>
                         <a:ext uri="{28A0092B-C50C-407E-A947-70E740481C1C}">
                           <a14:useLocalDpi xmlns:a14="http://schemas.microsoft.com/office/drawing/2010/main" val="0"/>
@@ -23971,27 +24012,14 @@
       <w:r>
         <w:t xml:space="preserve">Fig. S </w:t>
       </w:r>
-      <w:r>
-        <w:fldChar w:fldCharType="begin"/>
-      </w:r>
-      <w:r>
-        <w:instrText xml:space="preserve"> SEQ Fig._S \* ARABIC </w:instrText>
-      </w:r>
-      <w:r>
-        <w:fldChar w:fldCharType="separate"/>
-      </w:r>
-      <w:r>
-        <w:rPr>
-          <w:noProof/>
-        </w:rPr>
-        <w:t>14</w:t>
-      </w:r>
-      <w:r>
-        <w:rPr>
-          <w:noProof/>
-        </w:rPr>
-        <w:fldChar w:fldCharType="end"/>
-      </w:r>
+      <w:fldSimple w:instr=" SEQ Fig._S \* ARABIC ">
+        <w:r>
+          <w:rPr>
+            <w:noProof/>
+          </w:rPr>
+          <w:t>14</w:t>
+        </w:r>
+      </w:fldSimple>
       <w:r>
         <w:t xml:space="preserve">  Ordination (</w:t>
       </w:r>
@@ -24012,13 +24040,13 @@
       <w:pPr>
         <w:jc w:val="center"/>
       </w:pPr>
-      <w:commentRangeStart w:id="222"/>
-      <w:commentRangeEnd w:id="222"/>
+      <w:commentRangeStart w:id="223"/>
+      <w:commentRangeEnd w:id="223"/>
       <w:r>
         <w:rPr>
           <w:rStyle w:val="CommentReference"/>
         </w:rPr>
-        <w:commentReference w:id="222"/>
+        <w:commentReference w:id="223"/>
       </w:r>
       <w:r>
         <w:rPr>
@@ -24040,7 +24068,7 @@
                     <pic:cNvPicPr/>
                   </pic:nvPicPr>
                   <pic:blipFill>
-                    <a:blip r:embed="rId57" r:link="rId58" cstate="print">
+                    <a:blip r:embed="rId55" r:link="rId56" cstate="print">
                       <a:extLst>
                         <a:ext uri="{28A0092B-C50C-407E-A947-70E740481C1C}">
                           <a14:useLocalDpi xmlns:a14="http://schemas.microsoft.com/office/drawing/2010/main" val="0"/>
@@ -24071,32 +24099,19 @@
       <w:pPr>
         <w:pStyle w:val="Caption"/>
       </w:pPr>
-      <w:bookmarkStart w:id="223" w:name="_Ref57711885"/>
+      <w:bookmarkStart w:id="224" w:name="_Ref57711885"/>
       <w:r>
         <w:t xml:space="preserve">Fig. S </w:t>
       </w:r>
-      <w:r>
-        <w:fldChar w:fldCharType="begin"/>
-      </w:r>
-      <w:r>
-        <w:instrText xml:space="preserve"> SEQ Fig._S \* ARABIC </w:instrText>
-      </w:r>
-      <w:r>
-        <w:fldChar w:fldCharType="separate"/>
-      </w:r>
-      <w:r>
-        <w:rPr>
-          <w:noProof/>
-        </w:rPr>
-        <w:t>15</w:t>
-      </w:r>
-      <w:r>
-        <w:rPr>
-          <w:noProof/>
-        </w:rPr>
-        <w:fldChar w:fldCharType="end"/>
-      </w:r>
-      <w:bookmarkEnd w:id="223"/>
+      <w:fldSimple w:instr=" SEQ Fig._S \* ARABIC ">
+        <w:r>
+          <w:rPr>
+            <w:noProof/>
+          </w:rPr>
+          <w:t>15</w:t>
+        </w:r>
+      </w:fldSimple>
+      <w:bookmarkEnd w:id="224"/>
       <w:r>
         <w:t xml:space="preserve"> Urchin test diameters (mm) for 2018-2019 at </w:t>
       </w:r>
@@ -24116,7 +24131,7 @@
     <w:p/>
     <w:p/>
     <w:sectPr>
-      <w:footerReference w:type="default" r:id="rId59"/>
+      <w:footerReference w:type="default" r:id="rId57"/>
       <w:pgSz w:w="12240" w:h="15840"/>
       <w:pgMar w:top="1440" w:right="1440" w:bottom="1440" w:left="1440" w:header="720" w:footer="720" w:gutter="0"/>
       <w:lnNumType w:countBy="1" w:restart="continuous"/>
@@ -24128,7 +24143,7 @@
 </file>
 
 <file path=word/comments.xml><?xml version="1.0" encoding="utf-8"?>
-<w:comments xmlns:wpc="http://schemas.microsoft.com/office/word/2010/wordprocessingCanvas" xmlns:cx="http://schemas.microsoft.com/office/drawing/2014/chartex" xmlns:cx1="http://schemas.microsoft.com/office/drawing/2015/9/8/chartex" xmlns:cx2="http://schemas.microsoft.com/office/drawing/2015/10/21/chartex" xmlns:cx3="http://schemas.microsoft.com/office/drawing/2016/5/9/chartex" xmlns:cx4="http://schemas.microsoft.com/office/drawing/2016/5/10/chartex" xmlns:cx5="http://schemas.microsoft.com/office/drawing/2016/5/11/chartex" xmlns:cx6="http://schemas.microsoft.com/office/drawing/2016/5/12/chartex" xmlns:cx7="http://schemas.microsoft.com/office/drawing/2016/5/13/chartex" xmlns:cx8="http://schemas.microsoft.com/office/drawing/2016/5/14/chartex" xmlns:mc="http://schemas.openxmlformats.org/markup-compatibility/2006" xmlns:aink="http://schemas.microsoft.com/office/drawing/2016/ink" xmlns:am3d="http://schemas.microsoft.com/office/drawing/2017/model3d" xmlns:o="urn:schemas-microsoft-com:office:office" xmlns:r="http://schemas.openxmlformats.org/officeDocument/2006/relationships" xmlns:m="http://schemas.openxmlformats.org/officeDocument/2006/math" xmlns:v="urn:schemas-microsoft-com:vml" xmlns:wp14="http://schemas.microsoft.com/office/word/2010/wordprocessingDrawing" xmlns:wp="http://schemas.openxmlformats.org/drawingml/2006/wordprocessingDrawing" xmlns:w10="urn:schemas-microsoft-com:office:word" xmlns:w="http://schemas.openxmlformats.org/wordprocessingml/2006/main" xmlns:w14="http://schemas.microsoft.com/office/word/2010/wordml" xmlns:w15="http://schemas.microsoft.com/office/word/2012/wordml" xmlns:w16cex="http://schemas.microsoft.com/office/word/2018/wordml/cex" xmlns:w16cid="http://schemas.microsoft.com/office/word/2016/wordml/cid" xmlns:w16="http://schemas.microsoft.com/office/word/2018/wordml" xmlns:w16se="http://schemas.microsoft.com/office/word/2015/wordml/symex" xmlns:wpg="http://schemas.microsoft.com/office/word/2010/wordprocessingGroup" xmlns:wpi="http://schemas.microsoft.com/office/word/2010/wordprocessingInk" xmlns:wne="http://schemas.microsoft.com/office/word/2006/wordml" xmlns:wps="http://schemas.microsoft.com/office/word/2010/wordprocessingShape" mc:Ignorable="w14 w15 w16se w16cid w16 w16cex wp14">
+<w:comments xmlns:wpc="http://schemas.microsoft.com/office/word/2010/wordprocessingCanvas" xmlns:cx="http://schemas.microsoft.com/office/drawing/2014/chartex" xmlns:cx1="http://schemas.microsoft.com/office/drawing/2015/9/8/chartex" xmlns:mc="http://schemas.openxmlformats.org/markup-compatibility/2006" xmlns:o="urn:schemas-microsoft-com:office:office" xmlns:r="http://schemas.openxmlformats.org/officeDocument/2006/relationships" xmlns:m="http://schemas.openxmlformats.org/officeDocument/2006/math" xmlns:v="urn:schemas-microsoft-com:vml" xmlns:wp14="http://schemas.microsoft.com/office/word/2010/wordprocessingDrawing" xmlns:wp="http://schemas.openxmlformats.org/drawingml/2006/wordprocessingDrawing" xmlns:w10="urn:schemas-microsoft-com:office:word" xmlns:w="http://schemas.openxmlformats.org/wordprocessingml/2006/main" xmlns:w14="http://schemas.microsoft.com/office/word/2010/wordml" xmlns:w15="http://schemas.microsoft.com/office/word/2012/wordml" xmlns:w16se="http://schemas.microsoft.com/office/word/2015/wordml/symex" xmlns:wpg="http://schemas.microsoft.com/office/word/2010/wordprocessingGroup" xmlns:wpi="http://schemas.microsoft.com/office/word/2010/wordprocessingInk" xmlns:wne="http://schemas.microsoft.com/office/word/2006/wordml" xmlns:wps="http://schemas.microsoft.com/office/word/2010/wordprocessingShape" mc:Ignorable="w14 w15 w16se wp14">
   <w:comment w:id="46" w:author="jameal samhouri" w:date="2021-07-09T14:29:00Z" w:initials="js">
     <w:p>
       <w:pPr>
@@ -24395,7 +24410,15 @@
         <w:annotationRef/>
       </w:r>
       <w:r>
-        <w:t># of transects in general.</w:t>
+        <w:t xml:space="preserve"># </w:t>
+      </w:r>
+      <w:proofErr w:type="gramStart"/>
+      <w:r>
+        <w:t>of</w:t>
+      </w:r>
+      <w:proofErr w:type="gramEnd"/>
+      <w:r>
+        <w:t xml:space="preserve"> transects in general.</w:t>
       </w:r>
     </w:p>
   </w:comment>
@@ -24464,7 +24487,15 @@
         <w:annotationRef/>
       </w:r>
       <w:r>
-        <w:t xml:space="preserve">Listed in the data set. Are we sure these were ochraceous and not </w:t>
+        <w:t xml:space="preserve">Listed in the data set. Are we sure these were </w:t>
+      </w:r>
+      <w:proofErr w:type="spellStart"/>
+      <w:r>
+        <w:t>ochraceous</w:t>
+      </w:r>
+      <w:proofErr w:type="spellEnd"/>
+      <w:r>
+        <w:t xml:space="preserve"> and not </w:t>
       </w:r>
       <w:proofErr w:type="spellStart"/>
       <w:r>
@@ -24782,7 +24813,7 @@
       </w:r>
     </w:p>
   </w:comment>
-  <w:comment w:id="180" w:author="Nick.Tolimieri" w:date="2021-04-01T14:13:00Z" w:initials="NT">
+  <w:comment w:id="181" w:author="Nick.Tolimieri" w:date="2021-04-01T14:13:00Z" w:initials="NT">
     <w:p>
       <w:pPr>
         <w:pStyle w:val="CommentText"/>
@@ -24798,7 +24829,7 @@
       </w:r>
     </w:p>
   </w:comment>
-  <w:comment w:id="181" w:author="Nick.Tolimieri" w:date="2021-06-21T15:39:00Z" w:initials="NT">
+  <w:comment w:id="182" w:author="Nick.Tolimieri" w:date="2021-06-21T15:39:00Z" w:initials="NT">
     <w:p>
       <w:pPr>
         <w:pStyle w:val="CommentText"/>
@@ -24814,7 +24845,7 @@
       </w:r>
     </w:p>
   </w:comment>
-  <w:comment w:id="191" w:author="Nick.Tolimieri" w:date="2021-05-05T10:29:00Z" w:initials="NT">
+  <w:comment w:id="192" w:author="Nick.Tolimieri" w:date="2021-05-05T10:29:00Z" w:initials="NT">
     <w:p>
       <w:pPr>
         <w:pStyle w:val="CommentText"/>
@@ -24856,7 +24887,7 @@
       </w:r>
     </w:p>
   </w:comment>
-  <w:comment w:id="193" w:author="Nick.Tolimieri" w:date="2021-06-21T15:43:00Z" w:initials="NT">
+  <w:comment w:id="194" w:author="Nick.Tolimieri" w:date="2021-06-21T15:43:00Z" w:initials="NT">
     <w:p>
       <w:pPr>
         <w:pStyle w:val="CommentText"/>
@@ -24868,14 +24899,11 @@
         <w:annotationRef/>
       </w:r>
       <w:r>
-        <w:t xml:space="preserve">Black line is from a GAM. Do we need it or should we just do a visual test?  Open to other stats too.  </w:t>
-      </w:r>
-      <w:r>
-        <w:t>Negative exponential growth is NS because of the large number of points in the lower left.</w:t>
+        <w:t>Black line is from a GAM. Do we need it or should we just do a visual test?  Open to other stats too.  Negative exponential growth is NS because of the large number of points in the lower left.</w:t>
       </w:r>
     </w:p>
   </w:comment>
-  <w:comment w:id="216" w:author="Nick.Tolimieri" w:date="2021-05-06T09:15:00Z" w:initials="NT">
+  <w:comment w:id="217" w:author="Nick.Tolimieri" w:date="2021-05-06T09:15:00Z" w:initials="NT">
     <w:p>
       <w:pPr>
         <w:pStyle w:val="CommentText"/>
@@ -24925,7 +24953,7 @@
       </w:pPr>
     </w:p>
   </w:comment>
-  <w:comment w:id="222" w:author="Nick.Tolimieri" w:date="2020-12-01T10:40:00Z" w:initials="NT">
+  <w:comment w:id="223" w:author="Nick.Tolimieri" w:date="2020-12-01T10:40:00Z" w:initials="NT">
     <w:p>
       <w:pPr>
         <w:pStyle w:val="CommentText"/>
@@ -24942,7 +24970,7 @@
 </file>
 
 <file path=word/commentsExtended.xml><?xml version="1.0" encoding="utf-8"?>
-<w15:commentsEx xmlns:wpc="http://schemas.microsoft.com/office/word/2010/wordprocessingCanvas" xmlns:cx="http://schemas.microsoft.com/office/drawing/2014/chartex" xmlns:cx1="http://schemas.microsoft.com/office/drawing/2015/9/8/chartex" xmlns:cx2="http://schemas.microsoft.com/office/drawing/2015/10/21/chartex" xmlns:cx3="http://schemas.microsoft.com/office/drawing/2016/5/9/chartex" xmlns:cx4="http://schemas.microsoft.com/office/drawing/2016/5/10/chartex" xmlns:cx5="http://schemas.microsoft.com/office/drawing/2016/5/11/chartex" xmlns:cx6="http://schemas.microsoft.com/office/drawing/2016/5/12/chartex" xmlns:cx7="http://schemas.microsoft.com/office/drawing/2016/5/13/chartex" xmlns:cx8="http://schemas.microsoft.com/office/drawing/2016/5/14/chartex" xmlns:mc="http://schemas.openxmlformats.org/markup-compatibility/2006" xmlns:aink="http://schemas.microsoft.com/office/drawing/2016/ink" xmlns:am3d="http://schemas.microsoft.com/office/drawing/2017/model3d" xmlns:o="urn:schemas-microsoft-com:office:office" xmlns:r="http://schemas.openxmlformats.org/officeDocument/2006/relationships" xmlns:m="http://schemas.openxmlformats.org/officeDocument/2006/math" xmlns:v="urn:schemas-microsoft-com:vml" xmlns:wp14="http://schemas.microsoft.com/office/word/2010/wordprocessingDrawing" xmlns:wp="http://schemas.openxmlformats.org/drawingml/2006/wordprocessingDrawing" xmlns:w10="urn:schemas-microsoft-com:office:word" xmlns:w="http://schemas.openxmlformats.org/wordprocessingml/2006/main" xmlns:w14="http://schemas.microsoft.com/office/word/2010/wordml" xmlns:w15="http://schemas.microsoft.com/office/word/2012/wordml" xmlns:w16cex="http://schemas.microsoft.com/office/word/2018/wordml/cex" xmlns:w16cid="http://schemas.microsoft.com/office/word/2016/wordml/cid" xmlns:w16="http://schemas.microsoft.com/office/word/2018/wordml" xmlns:w16se="http://schemas.microsoft.com/office/word/2015/wordml/symex" xmlns:wpg="http://schemas.microsoft.com/office/word/2010/wordprocessingGroup" xmlns:wpi="http://schemas.microsoft.com/office/word/2010/wordprocessingInk" xmlns:wne="http://schemas.microsoft.com/office/word/2006/wordml" xmlns:wps="http://schemas.microsoft.com/office/word/2010/wordprocessingShape" mc:Ignorable="w14 w15 w16se w16cid w16 w16cex wp14">
+<w15:commentsEx xmlns:wpc="http://schemas.microsoft.com/office/word/2010/wordprocessingCanvas" xmlns:cx="http://schemas.microsoft.com/office/drawing/2014/chartex" xmlns:cx1="http://schemas.microsoft.com/office/drawing/2015/9/8/chartex" xmlns:mc="http://schemas.openxmlformats.org/markup-compatibility/2006" xmlns:o="urn:schemas-microsoft-com:office:office" xmlns:r="http://schemas.openxmlformats.org/officeDocument/2006/relationships" xmlns:m="http://schemas.openxmlformats.org/officeDocument/2006/math" xmlns:v="urn:schemas-microsoft-com:vml" xmlns:wp14="http://schemas.microsoft.com/office/word/2010/wordprocessingDrawing" xmlns:wp="http://schemas.openxmlformats.org/drawingml/2006/wordprocessingDrawing" xmlns:w10="urn:schemas-microsoft-com:office:word" xmlns:w="http://schemas.openxmlformats.org/wordprocessingml/2006/main" xmlns:w14="http://schemas.microsoft.com/office/word/2010/wordml" xmlns:w15="http://schemas.microsoft.com/office/word/2012/wordml" xmlns:w16se="http://schemas.microsoft.com/office/word/2015/wordml/symex" xmlns:wpg="http://schemas.microsoft.com/office/word/2010/wordprocessingGroup" xmlns:wpi="http://schemas.microsoft.com/office/word/2010/wordprocessingInk" xmlns:wne="http://schemas.microsoft.com/office/word/2006/wordml" xmlns:wps="http://schemas.microsoft.com/office/word/2010/wordprocessingShape" mc:Ignorable="w14 w15 w16se wp14">
   <w15:commentEx w15:paraId="673296DD" w15:done="0"/>
   <w15:commentEx w15:paraId="2858D4CC" w15:done="0"/>
   <w15:commentEx w15:paraId="3690D7F3" w15:done="0"/>
@@ -25015,7 +25043,7 @@
 </file>
 
 <file path=word/endnotes.xml><?xml version="1.0" encoding="utf-8"?>
-<w:endnotes xmlns:wpc="http://schemas.microsoft.com/office/word/2010/wordprocessingCanvas" xmlns:cx="http://schemas.microsoft.com/office/drawing/2014/chartex" xmlns:cx1="http://schemas.microsoft.com/office/drawing/2015/9/8/chartex" xmlns:cx2="http://schemas.microsoft.com/office/drawing/2015/10/21/chartex" xmlns:cx3="http://schemas.microsoft.com/office/drawing/2016/5/9/chartex" xmlns:cx4="http://schemas.microsoft.com/office/drawing/2016/5/10/chartex" xmlns:cx5="http://schemas.microsoft.com/office/drawing/2016/5/11/chartex" xmlns:cx6="http://schemas.microsoft.com/office/drawing/2016/5/12/chartex" xmlns:cx7="http://schemas.microsoft.com/office/drawing/2016/5/13/chartex" xmlns:cx8="http://schemas.microsoft.com/office/drawing/2016/5/14/chartex" xmlns:mc="http://schemas.openxmlformats.org/markup-compatibility/2006" xmlns:aink="http://schemas.microsoft.com/office/drawing/2016/ink" xmlns:am3d="http://schemas.microsoft.com/office/drawing/2017/model3d" xmlns:o="urn:schemas-microsoft-com:office:office" xmlns:r="http://schemas.openxmlformats.org/officeDocument/2006/relationships" xmlns:m="http://schemas.openxmlformats.org/officeDocument/2006/math" xmlns:v="urn:schemas-microsoft-com:vml" xmlns:wp14="http://schemas.microsoft.com/office/word/2010/wordprocessingDrawing" xmlns:wp="http://schemas.openxmlformats.org/drawingml/2006/wordprocessingDrawing" xmlns:w10="urn:schemas-microsoft-com:office:word" xmlns:w="http://schemas.openxmlformats.org/wordprocessingml/2006/main" xmlns:w14="http://schemas.microsoft.com/office/word/2010/wordml" xmlns:w15="http://schemas.microsoft.com/office/word/2012/wordml" xmlns:w16cex="http://schemas.microsoft.com/office/word/2018/wordml/cex" xmlns:w16cid="http://schemas.microsoft.com/office/word/2016/wordml/cid" xmlns:w16="http://schemas.microsoft.com/office/word/2018/wordml" xmlns:w16se="http://schemas.microsoft.com/office/word/2015/wordml/symex" xmlns:wpg="http://schemas.microsoft.com/office/word/2010/wordprocessingGroup" xmlns:wpi="http://schemas.microsoft.com/office/word/2010/wordprocessingInk" xmlns:wne="http://schemas.microsoft.com/office/word/2006/wordml" xmlns:wps="http://schemas.microsoft.com/office/word/2010/wordprocessingShape" mc:Ignorable="w14 w15 w16se w16cid w16 w16cex wp14">
+<w:endnotes xmlns:wpc="http://schemas.microsoft.com/office/word/2010/wordprocessingCanvas" xmlns:cx="http://schemas.microsoft.com/office/drawing/2014/chartex" xmlns:cx1="http://schemas.microsoft.com/office/drawing/2015/9/8/chartex" xmlns:mc="http://schemas.openxmlformats.org/markup-compatibility/2006" xmlns:o="urn:schemas-microsoft-com:office:office" xmlns:r="http://schemas.openxmlformats.org/officeDocument/2006/relationships" xmlns:m="http://schemas.openxmlformats.org/officeDocument/2006/math" xmlns:v="urn:schemas-microsoft-com:vml" xmlns:wp14="http://schemas.microsoft.com/office/word/2010/wordprocessingDrawing" xmlns:wp="http://schemas.openxmlformats.org/drawingml/2006/wordprocessingDrawing" xmlns:w10="urn:schemas-microsoft-com:office:word" xmlns:w="http://schemas.openxmlformats.org/wordprocessingml/2006/main" xmlns:w14="http://schemas.microsoft.com/office/word/2010/wordml" xmlns:w15="http://schemas.microsoft.com/office/word/2012/wordml" xmlns:w16se="http://schemas.microsoft.com/office/word/2015/wordml/symex" xmlns:wpg="http://schemas.microsoft.com/office/word/2010/wordprocessingGroup" xmlns:wpi="http://schemas.microsoft.com/office/word/2010/wordprocessingInk" xmlns:wne="http://schemas.microsoft.com/office/word/2006/wordml" xmlns:wps="http://schemas.microsoft.com/office/word/2010/wordprocessingShape" mc:Ignorable="w14 w15 w16se wp14">
   <w:endnote w:type="separator" w:id="-1">
     <w:p>
       <w:r>
@@ -25036,7 +25064,7 @@
 </file>
 
 <file path=word/footer1.xml><?xml version="1.0" encoding="utf-8"?>
-<w:ftr xmlns:wpc="http://schemas.microsoft.com/office/word/2010/wordprocessingCanvas" xmlns:cx="http://schemas.microsoft.com/office/drawing/2014/chartex" xmlns:cx1="http://schemas.microsoft.com/office/drawing/2015/9/8/chartex" xmlns:cx2="http://schemas.microsoft.com/office/drawing/2015/10/21/chartex" xmlns:cx3="http://schemas.microsoft.com/office/drawing/2016/5/9/chartex" xmlns:cx4="http://schemas.microsoft.com/office/drawing/2016/5/10/chartex" xmlns:cx5="http://schemas.microsoft.com/office/drawing/2016/5/11/chartex" xmlns:cx6="http://schemas.microsoft.com/office/drawing/2016/5/12/chartex" xmlns:cx7="http://schemas.microsoft.com/office/drawing/2016/5/13/chartex" xmlns:cx8="http://schemas.microsoft.com/office/drawing/2016/5/14/chartex" xmlns:mc="http://schemas.openxmlformats.org/markup-compatibility/2006" xmlns:aink="http://schemas.microsoft.com/office/drawing/2016/ink" xmlns:am3d="http://schemas.microsoft.com/office/drawing/2017/model3d" xmlns:o="urn:schemas-microsoft-com:office:office" xmlns:r="http://schemas.openxmlformats.org/officeDocument/2006/relationships" xmlns:m="http://schemas.openxmlformats.org/officeDocument/2006/math" xmlns:v="urn:schemas-microsoft-com:vml" xmlns:wp14="http://schemas.microsoft.com/office/word/2010/wordprocessingDrawing" xmlns:wp="http://schemas.openxmlformats.org/drawingml/2006/wordprocessingDrawing" xmlns:w10="urn:schemas-microsoft-com:office:word" xmlns:w="http://schemas.openxmlformats.org/wordprocessingml/2006/main" xmlns:w14="http://schemas.microsoft.com/office/word/2010/wordml" xmlns:w15="http://schemas.microsoft.com/office/word/2012/wordml" xmlns:w16cex="http://schemas.microsoft.com/office/word/2018/wordml/cex" xmlns:w16cid="http://schemas.microsoft.com/office/word/2016/wordml/cid" xmlns:w16="http://schemas.microsoft.com/office/word/2018/wordml" xmlns:w16se="http://schemas.microsoft.com/office/word/2015/wordml/symex" xmlns:wpg="http://schemas.microsoft.com/office/word/2010/wordprocessingGroup" xmlns:wpi="http://schemas.microsoft.com/office/word/2010/wordprocessingInk" xmlns:wne="http://schemas.microsoft.com/office/word/2006/wordml" xmlns:wps="http://schemas.microsoft.com/office/word/2010/wordprocessingShape" mc:Ignorable="w14 w15 w16se w16cid w16 w16cex wp14">
+<w:ftr xmlns:wpc="http://schemas.microsoft.com/office/word/2010/wordprocessingCanvas" xmlns:cx="http://schemas.microsoft.com/office/drawing/2014/chartex" xmlns:cx1="http://schemas.microsoft.com/office/drawing/2015/9/8/chartex" xmlns:mc="http://schemas.openxmlformats.org/markup-compatibility/2006" xmlns:o="urn:schemas-microsoft-com:office:office" xmlns:r="http://schemas.openxmlformats.org/officeDocument/2006/relationships" xmlns:m="http://schemas.openxmlformats.org/officeDocument/2006/math" xmlns:v="urn:schemas-microsoft-com:vml" xmlns:wp14="http://schemas.microsoft.com/office/word/2010/wordprocessingDrawing" xmlns:wp="http://schemas.openxmlformats.org/drawingml/2006/wordprocessingDrawing" xmlns:w10="urn:schemas-microsoft-com:office:word" xmlns:w="http://schemas.openxmlformats.org/wordprocessingml/2006/main" xmlns:w14="http://schemas.microsoft.com/office/word/2010/wordml" xmlns:w15="http://schemas.microsoft.com/office/word/2012/wordml" xmlns:w16se="http://schemas.microsoft.com/office/word/2015/wordml/symex" xmlns:wpg="http://schemas.microsoft.com/office/word/2010/wordprocessingGroup" xmlns:wpi="http://schemas.microsoft.com/office/word/2010/wordprocessingInk" xmlns:wne="http://schemas.microsoft.com/office/word/2006/wordml" xmlns:wps="http://schemas.microsoft.com/office/word/2010/wordprocessingShape" mc:Ignorable="w14 w15 w16se wp14">
   <w:sdt>
     <w:sdtPr>
       <w:id w:val="-947306741"/>
@@ -25069,7 +25097,7 @@
           <w:rPr>
             <w:noProof/>
           </w:rPr>
-          <w:t>40</w:t>
+          <w:t>27</w:t>
         </w:r>
         <w:r>
           <w:rPr>
@@ -25085,7 +25113,7 @@
 </file>
 
 <file path=word/footnotes.xml><?xml version="1.0" encoding="utf-8"?>
-<w:footnotes xmlns:wpc="http://schemas.microsoft.com/office/word/2010/wordprocessingCanvas" xmlns:cx="http://schemas.microsoft.com/office/drawing/2014/chartex" xmlns:cx1="http://schemas.microsoft.com/office/drawing/2015/9/8/chartex" xmlns:cx2="http://schemas.microsoft.com/office/drawing/2015/10/21/chartex" xmlns:cx3="http://schemas.microsoft.com/office/drawing/2016/5/9/chartex" xmlns:cx4="http://schemas.microsoft.com/office/drawing/2016/5/10/chartex" xmlns:cx5="http://schemas.microsoft.com/office/drawing/2016/5/11/chartex" xmlns:cx6="http://schemas.microsoft.com/office/drawing/2016/5/12/chartex" xmlns:cx7="http://schemas.microsoft.com/office/drawing/2016/5/13/chartex" xmlns:cx8="http://schemas.microsoft.com/office/drawing/2016/5/14/chartex" xmlns:mc="http://schemas.openxmlformats.org/markup-compatibility/2006" xmlns:aink="http://schemas.microsoft.com/office/drawing/2016/ink" xmlns:am3d="http://schemas.microsoft.com/office/drawing/2017/model3d" xmlns:o="urn:schemas-microsoft-com:office:office" xmlns:r="http://schemas.openxmlformats.org/officeDocument/2006/relationships" xmlns:m="http://schemas.openxmlformats.org/officeDocument/2006/math" xmlns:v="urn:schemas-microsoft-com:vml" xmlns:wp14="http://schemas.microsoft.com/office/word/2010/wordprocessingDrawing" xmlns:wp="http://schemas.openxmlformats.org/drawingml/2006/wordprocessingDrawing" xmlns:w10="urn:schemas-microsoft-com:office:word" xmlns:w="http://schemas.openxmlformats.org/wordprocessingml/2006/main" xmlns:w14="http://schemas.microsoft.com/office/word/2010/wordml" xmlns:w15="http://schemas.microsoft.com/office/word/2012/wordml" xmlns:w16cex="http://schemas.microsoft.com/office/word/2018/wordml/cex" xmlns:w16cid="http://schemas.microsoft.com/office/word/2016/wordml/cid" xmlns:w16="http://schemas.microsoft.com/office/word/2018/wordml" xmlns:w16se="http://schemas.microsoft.com/office/word/2015/wordml/symex" xmlns:wpg="http://schemas.microsoft.com/office/word/2010/wordprocessingGroup" xmlns:wpi="http://schemas.microsoft.com/office/word/2010/wordprocessingInk" xmlns:wne="http://schemas.microsoft.com/office/word/2006/wordml" xmlns:wps="http://schemas.microsoft.com/office/word/2010/wordprocessingShape" mc:Ignorable="w14 w15 w16se w16cid w16 w16cex wp14">
+<w:footnotes xmlns:wpc="http://schemas.microsoft.com/office/word/2010/wordprocessingCanvas" xmlns:cx="http://schemas.microsoft.com/office/drawing/2014/chartex" xmlns:cx1="http://schemas.microsoft.com/office/drawing/2015/9/8/chartex" xmlns:mc="http://schemas.openxmlformats.org/markup-compatibility/2006" xmlns:o="urn:schemas-microsoft-com:office:office" xmlns:r="http://schemas.openxmlformats.org/officeDocument/2006/relationships" xmlns:m="http://schemas.openxmlformats.org/officeDocument/2006/math" xmlns:v="urn:schemas-microsoft-com:vml" xmlns:wp14="http://schemas.microsoft.com/office/word/2010/wordprocessingDrawing" xmlns:wp="http://schemas.openxmlformats.org/drawingml/2006/wordprocessingDrawing" xmlns:w10="urn:schemas-microsoft-com:office:word" xmlns:w="http://schemas.openxmlformats.org/wordprocessingml/2006/main" xmlns:w14="http://schemas.microsoft.com/office/word/2010/wordml" xmlns:w15="http://schemas.microsoft.com/office/word/2012/wordml" xmlns:w16se="http://schemas.microsoft.com/office/word/2015/wordml/symex" xmlns:wpg="http://schemas.microsoft.com/office/word/2010/wordprocessingGroup" xmlns:wpi="http://schemas.microsoft.com/office/word/2010/wordprocessingInk" xmlns:wne="http://schemas.microsoft.com/office/word/2006/wordml" xmlns:wps="http://schemas.microsoft.com/office/word/2010/wordprocessingShape" mc:Ignorable="w14 w15 w16se wp14">
   <w:footnote w:type="separator" w:id="-1">
     <w:p>
       <w:r>
@@ -25106,7 +25134,7 @@
 </file>
 
 <file path=word/numbering.xml><?xml version="1.0" encoding="utf-8"?>
-<w:numbering xmlns:wpc="http://schemas.microsoft.com/office/word/2010/wordprocessingCanvas" xmlns:cx="http://schemas.microsoft.com/office/drawing/2014/chartex" xmlns:cx1="http://schemas.microsoft.com/office/drawing/2015/9/8/chartex" xmlns:cx2="http://schemas.microsoft.com/office/drawing/2015/10/21/chartex" xmlns:cx3="http://schemas.microsoft.com/office/drawing/2016/5/9/chartex" xmlns:cx4="http://schemas.microsoft.com/office/drawing/2016/5/10/chartex" xmlns:cx5="http://schemas.microsoft.com/office/drawing/2016/5/11/chartex" xmlns:cx6="http://schemas.microsoft.com/office/drawing/2016/5/12/chartex" xmlns:cx7="http://schemas.microsoft.com/office/drawing/2016/5/13/chartex" xmlns:cx8="http://schemas.microsoft.com/office/drawing/2016/5/14/chartex" xmlns:mc="http://schemas.openxmlformats.org/markup-compatibility/2006" xmlns:aink="http://schemas.microsoft.com/office/drawing/2016/ink" xmlns:am3d="http://schemas.microsoft.com/office/drawing/2017/model3d" xmlns:o="urn:schemas-microsoft-com:office:office" xmlns:r="http://schemas.openxmlformats.org/officeDocument/2006/relationships" xmlns:m="http://schemas.openxmlformats.org/officeDocument/2006/math" xmlns:v="urn:schemas-microsoft-com:vml" xmlns:wp14="http://schemas.microsoft.com/office/word/2010/wordprocessingDrawing" xmlns:wp="http://schemas.openxmlformats.org/drawingml/2006/wordprocessingDrawing" xmlns:w10="urn:schemas-microsoft-com:office:word" xmlns:w="http://schemas.openxmlformats.org/wordprocessingml/2006/main" xmlns:w14="http://schemas.microsoft.com/office/word/2010/wordml" xmlns:w15="http://schemas.microsoft.com/office/word/2012/wordml" xmlns:w16cex="http://schemas.microsoft.com/office/word/2018/wordml/cex" xmlns:w16cid="http://schemas.microsoft.com/office/word/2016/wordml/cid" xmlns:w16="http://schemas.microsoft.com/office/word/2018/wordml" xmlns:w16se="http://schemas.microsoft.com/office/word/2015/wordml/symex" xmlns:wpg="http://schemas.microsoft.com/office/word/2010/wordprocessingGroup" xmlns:wpi="http://schemas.microsoft.com/office/word/2010/wordprocessingInk" xmlns:wne="http://schemas.microsoft.com/office/word/2006/wordml" xmlns:wps="http://schemas.microsoft.com/office/word/2010/wordprocessingShape" mc:Ignorable="w14 w15 w16se w16cid w16 w16cex wp14">
+<w:numbering xmlns:wpc="http://schemas.microsoft.com/office/word/2010/wordprocessingCanvas" xmlns:cx="http://schemas.microsoft.com/office/drawing/2014/chartex" xmlns:cx1="http://schemas.microsoft.com/office/drawing/2015/9/8/chartex" xmlns:mc="http://schemas.openxmlformats.org/markup-compatibility/2006" xmlns:o="urn:schemas-microsoft-com:office:office" xmlns:r="http://schemas.openxmlformats.org/officeDocument/2006/relationships" xmlns:m="http://schemas.openxmlformats.org/officeDocument/2006/math" xmlns:v="urn:schemas-microsoft-com:vml" xmlns:wp14="http://schemas.microsoft.com/office/word/2010/wordprocessingDrawing" xmlns:wp="http://schemas.openxmlformats.org/drawingml/2006/wordprocessingDrawing" xmlns:w10="urn:schemas-microsoft-com:office:word" xmlns:w="http://schemas.openxmlformats.org/wordprocessingml/2006/main" xmlns:w14="http://schemas.microsoft.com/office/word/2010/wordml" xmlns:w15="http://schemas.microsoft.com/office/word/2012/wordml" xmlns:w16se="http://schemas.microsoft.com/office/word/2015/wordml/symex" xmlns:wpg="http://schemas.microsoft.com/office/word/2010/wordprocessingGroup" xmlns:wpi="http://schemas.microsoft.com/office/word/2010/wordprocessingInk" xmlns:wne="http://schemas.microsoft.com/office/word/2006/wordml" xmlns:wps="http://schemas.microsoft.com/office/word/2010/wordprocessingShape" mc:Ignorable="w14 w15 w16se wp14">
   <w:abstractNum w:abstractNumId="0" w15:restartNumberingAfterBreak="0">
     <w:nsid w:val="01DA35D9"/>
     <w:multiLevelType w:val="hybridMultilevel"/>
@@ -26734,7 +26762,7 @@
 </file>
 
 <file path=word/people.xml><?xml version="1.0" encoding="utf-8"?>
-<w15:people xmlns:wpc="http://schemas.microsoft.com/office/word/2010/wordprocessingCanvas" xmlns:cx="http://schemas.microsoft.com/office/drawing/2014/chartex" xmlns:cx1="http://schemas.microsoft.com/office/drawing/2015/9/8/chartex" xmlns:cx2="http://schemas.microsoft.com/office/drawing/2015/10/21/chartex" xmlns:cx3="http://schemas.microsoft.com/office/drawing/2016/5/9/chartex" xmlns:cx4="http://schemas.microsoft.com/office/drawing/2016/5/10/chartex" xmlns:cx5="http://schemas.microsoft.com/office/drawing/2016/5/11/chartex" xmlns:cx6="http://schemas.microsoft.com/office/drawing/2016/5/12/chartex" xmlns:cx7="http://schemas.microsoft.com/office/drawing/2016/5/13/chartex" xmlns:cx8="http://schemas.microsoft.com/office/drawing/2016/5/14/chartex" xmlns:mc="http://schemas.openxmlformats.org/markup-compatibility/2006" xmlns:aink="http://schemas.microsoft.com/office/drawing/2016/ink" xmlns:am3d="http://schemas.microsoft.com/office/drawing/2017/model3d" xmlns:o="urn:schemas-microsoft-com:office:office" xmlns:r="http://schemas.openxmlformats.org/officeDocument/2006/relationships" xmlns:m="http://schemas.openxmlformats.org/officeDocument/2006/math" xmlns:v="urn:schemas-microsoft-com:vml" xmlns:wp14="http://schemas.microsoft.com/office/word/2010/wordprocessingDrawing" xmlns:wp="http://schemas.openxmlformats.org/drawingml/2006/wordprocessingDrawing" xmlns:w10="urn:schemas-microsoft-com:office:word" xmlns:w="http://schemas.openxmlformats.org/wordprocessingml/2006/main" xmlns:w14="http://schemas.microsoft.com/office/word/2010/wordml" xmlns:w15="http://schemas.microsoft.com/office/word/2012/wordml" xmlns:w16cex="http://schemas.microsoft.com/office/word/2018/wordml/cex" xmlns:w16cid="http://schemas.microsoft.com/office/word/2016/wordml/cid" xmlns:w16="http://schemas.microsoft.com/office/word/2018/wordml" xmlns:w16se="http://schemas.microsoft.com/office/word/2015/wordml/symex" xmlns:wpg="http://schemas.microsoft.com/office/word/2010/wordprocessingGroup" xmlns:wpi="http://schemas.microsoft.com/office/word/2010/wordprocessingInk" xmlns:wne="http://schemas.microsoft.com/office/word/2006/wordml" xmlns:wps="http://schemas.microsoft.com/office/word/2010/wordprocessingShape" mc:Ignorable="w14 w15 w16se w16cid w16 w16cex wp14">
+<w15:people xmlns:wpc="http://schemas.microsoft.com/office/word/2010/wordprocessingCanvas" xmlns:cx="http://schemas.microsoft.com/office/drawing/2014/chartex" xmlns:cx1="http://schemas.microsoft.com/office/drawing/2015/9/8/chartex" xmlns:mc="http://schemas.openxmlformats.org/markup-compatibility/2006" xmlns:o="urn:schemas-microsoft-com:office:office" xmlns:r="http://schemas.openxmlformats.org/officeDocument/2006/relationships" xmlns:m="http://schemas.openxmlformats.org/officeDocument/2006/math" xmlns:v="urn:schemas-microsoft-com:vml" xmlns:wp14="http://schemas.microsoft.com/office/word/2010/wordprocessingDrawing" xmlns:wp="http://schemas.openxmlformats.org/drawingml/2006/wordprocessingDrawing" xmlns:w10="urn:schemas-microsoft-com:office:word" xmlns:w="http://schemas.openxmlformats.org/wordprocessingml/2006/main" xmlns:w14="http://schemas.microsoft.com/office/word/2010/wordml" xmlns:w15="http://schemas.microsoft.com/office/word/2012/wordml" xmlns:w16se="http://schemas.microsoft.com/office/word/2015/wordml/symex" xmlns:wpg="http://schemas.microsoft.com/office/word/2010/wordprocessingGroup" xmlns:wpi="http://schemas.microsoft.com/office/word/2010/wordprocessingInk" xmlns:wne="http://schemas.microsoft.com/office/word/2006/wordml" xmlns:wps="http://schemas.microsoft.com/office/word/2010/wordprocessingShape" mc:Ignorable="w14 w15 w16se wp14">
   <w15:person w15:author="jameal samhouri">
     <w15:presenceInfo w15:providerId="Windows Live" w15:userId="ef97de3db41021e2"/>
   </w15:person>
@@ -26745,7 +26773,7 @@
 </file>
 
 <file path=word/styles.xml><?xml version="1.0" encoding="utf-8"?>
-<w:styles xmlns:mc="http://schemas.openxmlformats.org/markup-compatibility/2006" xmlns:r="http://schemas.openxmlformats.org/officeDocument/2006/relationships" xmlns:w="http://schemas.openxmlformats.org/wordprocessingml/2006/main" xmlns:w14="http://schemas.microsoft.com/office/word/2010/wordml" xmlns:w15="http://schemas.microsoft.com/office/word/2012/wordml" xmlns:w16cex="http://schemas.microsoft.com/office/word/2018/wordml/cex" xmlns:w16cid="http://schemas.microsoft.com/office/word/2016/wordml/cid" xmlns:w16="http://schemas.microsoft.com/office/word/2018/wordml" xmlns:w16se="http://schemas.microsoft.com/office/word/2015/wordml/symex" mc:Ignorable="w14 w15 w16se w16cid w16 w16cex">
+<w:styles xmlns:mc="http://schemas.openxmlformats.org/markup-compatibility/2006" xmlns:r="http://schemas.openxmlformats.org/officeDocument/2006/relationships" xmlns:w="http://schemas.openxmlformats.org/wordprocessingml/2006/main" xmlns:w14="http://schemas.microsoft.com/office/word/2010/wordml" xmlns:w15="http://schemas.microsoft.com/office/word/2012/wordml" xmlns:w16se="http://schemas.microsoft.com/office/word/2015/wordml/symex" mc:Ignorable="w14 w15 w16se">
   <w:docDefaults>
     <w:rPrDefault>
       <w:rPr>
@@ -26761,7 +26789,7 @@
       </w:pPr>
     </w:pPrDefault>
   </w:docDefaults>
-  <w:latentStyles w:defLockedState="0" w:defUIPriority="99" w:defSemiHidden="0" w:defUnhideWhenUsed="0" w:defQFormat="0" w:count="376">
+  <w:latentStyles w:defLockedState="0" w:defUIPriority="99" w:defSemiHidden="0" w:defUnhideWhenUsed="0" w:defQFormat="0" w:count="371">
     <w:lsdException w:name="Normal" w:uiPriority="0" w:qFormat="1"/>
     <w:lsdException w:name="heading 1" w:uiPriority="9" w:qFormat="1"/>
     <w:lsdException w:name="heading 2" w:semiHidden="1" w:uiPriority="9" w:unhideWhenUsed="1" w:qFormat="1"/>
@@ -26867,6 +26895,7 @@
     <w:lsdException w:name="HTML Sample" w:semiHidden="1" w:unhideWhenUsed="1"/>
     <w:lsdException w:name="HTML Typewriter" w:semiHidden="1" w:unhideWhenUsed="1"/>
     <w:lsdException w:name="HTML Variable" w:semiHidden="1" w:unhideWhenUsed="1"/>
+    <w:lsdException w:name="Normal Table" w:semiHidden="1" w:unhideWhenUsed="1"/>
     <w:lsdException w:name="annotation subject" w:semiHidden="1" w:unhideWhenUsed="1"/>
     <w:lsdException w:name="No List" w:semiHidden="1" w:unhideWhenUsed="1"/>
     <w:lsdException w:name="Outline List 1" w:semiHidden="1" w:unhideWhenUsed="1"/>
@@ -26909,8 +26938,11 @@
     <w:lsdException w:name="Table Contemporary" w:semiHidden="1" w:unhideWhenUsed="1"/>
     <w:lsdException w:name="Table Elegant" w:semiHidden="1" w:unhideWhenUsed="1"/>
     <w:lsdException w:name="Table Professional" w:semiHidden="1" w:unhideWhenUsed="1"/>
+    <w:lsdException w:name="Table Subtle 1" w:semiHidden="1" w:unhideWhenUsed="1"/>
     <w:lsdException w:name="Table Subtle 2" w:semiHidden="1" w:unhideWhenUsed="1"/>
     <w:lsdException w:name="Table Web 1" w:semiHidden="1" w:unhideWhenUsed="1"/>
+    <w:lsdException w:name="Table Web 2" w:semiHidden="1" w:unhideWhenUsed="1"/>
+    <w:lsdException w:name="Table Web 3" w:semiHidden="1" w:unhideWhenUsed="1"/>
     <w:lsdException w:name="Balloon Text" w:semiHidden="1" w:unhideWhenUsed="1"/>
     <w:lsdException w:name="Table Grid" w:uiPriority="39"/>
     <w:lsdException w:name="Table Theme" w:semiHidden="1" w:unhideWhenUsed="1"/>
@@ -27129,11 +27161,6 @@
     <w:lsdException w:name="List Table 5 Dark Accent 6" w:uiPriority="50"/>
     <w:lsdException w:name="List Table 6 Colorful Accent 6" w:uiPriority="51"/>
     <w:lsdException w:name="List Table 7 Colorful Accent 6" w:uiPriority="52"/>
-    <w:lsdException w:name="Mention" w:semiHidden="1" w:unhideWhenUsed="1"/>
-    <w:lsdException w:name="Smart Hyperlink" w:semiHidden="1" w:unhideWhenUsed="1"/>
-    <w:lsdException w:name="Hashtag" w:semiHidden="1" w:unhideWhenUsed="1"/>
-    <w:lsdException w:name="Unresolved Mention" w:semiHidden="1" w:unhideWhenUsed="1"/>
-    <w:lsdException w:name="Smart Link" w:semiHidden="1" w:unhideWhenUsed="1"/>
   </w:latentStyles>
   <w:style w:type="paragraph" w:default="1" w:styleId="Normal">
     <w:name w:val="Normal"/>
@@ -27936,7 +27963,7 @@
 </file>
 
 <file path=customXml/itemProps1.xml><?xml version="1.0" encoding="utf-8"?>
-<ds:datastoreItem xmlns:ds="http://schemas.openxmlformats.org/officeDocument/2006/customXml" ds:itemID="{B751CB4E-28D9-4470-8A8D-CF075A98C13F}">
+<ds:datastoreItem xmlns:ds="http://schemas.openxmlformats.org/officeDocument/2006/customXml" ds:itemID="{0620EC22-6742-4BB1-BEDF-6A488BA93704}">
   <ds:schemaRefs>
     <ds:schemaRef ds:uri="http://schemas.openxmlformats.org/officeDocument/2006/bibliography"/>
   </ds:schemaRefs>

</xml_diff>